<commit_message>
Documentation done without diacritics
</commit_message>
<xml_diff>
--- a/Object Hunt.docx
+++ b/Object Hunt.docx
@@ -1,6 +1,6 @@
 
 <file path=word/document.xml><?xml version="1.0" encoding="utf-8"?>
-<w:document xmlns:wpc="http://schemas.microsoft.com/office/word/2010/wordprocessingCanvas" xmlns:cx="http://schemas.microsoft.com/office/drawing/2014/chartex" xmlns:cx1="http://schemas.microsoft.com/office/drawing/2015/9/8/chartex" xmlns:mc="http://schemas.openxmlformats.org/markup-compatibility/2006" xmlns:o="urn:schemas-microsoft-com:office:office" xmlns:r="http://schemas.openxmlformats.org/officeDocument/2006/relationships" xmlns:m="http://schemas.openxmlformats.org/officeDocument/2006/math" xmlns:v="urn:schemas-microsoft-com:vml" xmlns:wp14="http://schemas.microsoft.com/office/word/2010/wordprocessingDrawing" xmlns:wp="http://schemas.openxmlformats.org/drawingml/2006/wordprocessingDrawing" xmlns:w10="urn:schemas-microsoft-com:office:word" xmlns:w="http://schemas.openxmlformats.org/wordprocessingml/2006/main" xmlns:w14="http://schemas.microsoft.com/office/word/2010/wordml" xmlns:w15="http://schemas.microsoft.com/office/word/2012/wordml" xmlns:w16se="http://schemas.microsoft.com/office/word/2015/wordml/symex" xmlns:wpg="http://schemas.microsoft.com/office/word/2010/wordprocessingGroup" xmlns:wpi="http://schemas.microsoft.com/office/word/2010/wordprocessingInk" xmlns:wne="http://schemas.microsoft.com/office/word/2006/wordml" xmlns:wps="http://schemas.microsoft.com/office/word/2010/wordprocessingShape" mc:Ignorable="w14 w15 w16se wp14">
+<w:document xmlns:wpc="http://schemas.microsoft.com/office/word/2010/wordprocessingCanvas" xmlns:cx="http://schemas.microsoft.com/office/drawing/2014/chartex" xmlns:cx1="http://schemas.microsoft.com/office/drawing/2015/9/8/chartex" xmlns:cx2="http://schemas.microsoft.com/office/drawing/2015/10/21/chartex" xmlns:cx3="http://schemas.microsoft.com/office/drawing/2016/5/9/chartex" xmlns:cx4="http://schemas.microsoft.com/office/drawing/2016/5/10/chartex" xmlns:cx5="http://schemas.microsoft.com/office/drawing/2016/5/11/chartex" xmlns:cx6="http://schemas.microsoft.com/office/drawing/2016/5/12/chartex" xmlns:cx7="http://schemas.microsoft.com/office/drawing/2016/5/13/chartex" xmlns:cx8="http://schemas.microsoft.com/office/drawing/2016/5/14/chartex" xmlns:mc="http://schemas.openxmlformats.org/markup-compatibility/2006" xmlns:aink="http://schemas.microsoft.com/office/drawing/2016/ink" xmlns:am3d="http://schemas.microsoft.com/office/drawing/2017/model3d" xmlns:o="urn:schemas-microsoft-com:office:office" xmlns:r="http://schemas.openxmlformats.org/officeDocument/2006/relationships" xmlns:m="http://schemas.openxmlformats.org/officeDocument/2006/math" xmlns:v="urn:schemas-microsoft-com:vml" xmlns:wp14="http://schemas.microsoft.com/office/word/2010/wordprocessingDrawing" xmlns:wp="http://schemas.openxmlformats.org/drawingml/2006/wordprocessingDrawing" xmlns:w10="urn:schemas-microsoft-com:office:word" xmlns:w="http://schemas.openxmlformats.org/wordprocessingml/2006/main" xmlns:w14="http://schemas.microsoft.com/office/word/2010/wordml" xmlns:w15="http://schemas.microsoft.com/office/word/2012/wordml" xmlns:w16cex="http://schemas.microsoft.com/office/word/2018/wordml/cex" xmlns:w16cid="http://schemas.microsoft.com/office/word/2016/wordml/cid" xmlns:w16="http://schemas.microsoft.com/office/word/2018/wordml" xmlns:w16se="http://schemas.microsoft.com/office/word/2015/wordml/symex" xmlns:wpg="http://schemas.microsoft.com/office/word/2010/wordprocessingGroup" xmlns:wpi="http://schemas.microsoft.com/office/word/2010/wordprocessingInk" xmlns:wne="http://schemas.microsoft.com/office/word/2006/wordml" xmlns:wps="http://schemas.microsoft.com/office/word/2010/wordprocessingShape" mc:Ignorable="w14 w15 w16se w16cid w16 w16cex wp14">
   <w:body>
     <w:p>
       <w:pPr>
@@ -736,6 +736,8 @@
           <w:szCs w:val="24"/>
         </w:rPr>
       </w:pPr>
+      <w:bookmarkStart w:id="0" w:name="_GoBack"/>
+      <w:bookmarkEnd w:id="0"/>
     </w:p>
     <w:p>
       <w:pPr>
@@ -1079,25 +1081,7 @@
           <w:sz w:val="24"/>
           <w:szCs w:val="24"/>
         </w:rPr>
-        <w:t xml:space="preserve"> website </w:t>
-      </w:r>
-      <w:proofErr w:type="spellStart"/>
-      <w:r>
-        <w:rPr>
-          <w:rFonts w:ascii="Times New Roman" w:hAnsi="Times New Roman" w:cs="Times New Roman"/>
-          <w:sz w:val="24"/>
-          <w:szCs w:val="24"/>
-        </w:rPr>
-        <w:t>NodeJS</w:t>
-      </w:r>
-      <w:proofErr w:type="spellEnd"/>
-      <w:r>
-        <w:rPr>
-          <w:rFonts w:ascii="Times New Roman" w:hAnsi="Times New Roman" w:cs="Times New Roman"/>
-          <w:sz w:val="24"/>
-          <w:szCs w:val="24"/>
-        </w:rPr>
-        <w:t xml:space="preserve">, </w:t>
+        <w:t xml:space="preserve"> website NodeJS, </w:t>
       </w:r>
       <w:proofErr w:type="spellStart"/>
       <w:r>
@@ -1385,25 +1369,7 @@
           <w:sz w:val="24"/>
           <w:szCs w:val="24"/>
         </w:rPr>
-        <w:t xml:space="preserve"> </w:t>
-      </w:r>
-      <w:proofErr w:type="spellStart"/>
-      <w:r>
-        <w:rPr>
-          <w:rFonts w:ascii="Times New Roman" w:hAnsi="Times New Roman" w:cs="Times New Roman"/>
-          <w:sz w:val="24"/>
-          <w:szCs w:val="24"/>
-        </w:rPr>
-        <w:t>sunt</w:t>
-      </w:r>
-      <w:proofErr w:type="spellEnd"/>
-      <w:r>
-        <w:rPr>
-          <w:rFonts w:ascii="Times New Roman" w:hAnsi="Times New Roman" w:cs="Times New Roman"/>
-          <w:sz w:val="24"/>
-          <w:szCs w:val="24"/>
-        </w:rPr>
-        <w:t xml:space="preserve">: </w:t>
+        <w:t xml:space="preserve"> sunt: </w:t>
       </w:r>
       <w:proofErr w:type="spellStart"/>
       <w:r>
@@ -1601,25 +1567,7 @@
           <w:sz w:val="24"/>
           <w:szCs w:val="24"/>
         </w:rPr>
-        <w:t xml:space="preserve"> </w:t>
-      </w:r>
-      <w:proofErr w:type="spellStart"/>
-      <w:r>
-        <w:rPr>
-          <w:rFonts w:ascii="Times New Roman" w:hAnsi="Times New Roman" w:cs="Times New Roman"/>
-          <w:sz w:val="24"/>
-          <w:szCs w:val="24"/>
-        </w:rPr>
-        <w:t>alti</w:t>
-      </w:r>
-      <w:proofErr w:type="spellEnd"/>
-      <w:r>
-        <w:rPr>
-          <w:rFonts w:ascii="Times New Roman" w:hAnsi="Times New Roman" w:cs="Times New Roman"/>
-          <w:sz w:val="24"/>
-          <w:szCs w:val="24"/>
-        </w:rPr>
-        <w:t xml:space="preserve"> </w:t>
+        <w:t xml:space="preserve"> alti </w:t>
       </w:r>
       <w:proofErr w:type="spellStart"/>
       <w:r>
@@ -1640,7 +1588,6 @@
         <w:t xml:space="preserve"> </w:t>
       </w:r>
       <w:proofErr w:type="spellStart"/>
-      <w:proofErr w:type="gramStart"/>
       <w:r>
         <w:rPr>
           <w:rFonts w:ascii="Times New Roman" w:hAnsi="Times New Roman" w:cs="Times New Roman"/>
@@ -1650,7 +1597,6 @@
         <w:t>să</w:t>
       </w:r>
       <w:proofErr w:type="spellEnd"/>
-      <w:proofErr w:type="gramEnd"/>
       <w:r>
         <w:rPr>
           <w:rFonts w:ascii="Times New Roman" w:hAnsi="Times New Roman" w:cs="Times New Roman"/>
@@ -1982,25 +1928,7 @@
           <w:sz w:val="24"/>
           <w:szCs w:val="24"/>
         </w:rPr>
-        <w:t xml:space="preserve"> Android. </w:t>
-      </w:r>
-      <w:proofErr w:type="spellStart"/>
-      <w:r>
-        <w:rPr>
-          <w:rFonts w:ascii="Times New Roman" w:hAnsi="Times New Roman" w:cs="Times New Roman"/>
-          <w:sz w:val="24"/>
-          <w:szCs w:val="24"/>
-        </w:rPr>
-        <w:t>Pe</w:t>
-      </w:r>
-      <w:proofErr w:type="spellEnd"/>
-      <w:r>
-        <w:rPr>
-          <w:rFonts w:ascii="Times New Roman" w:hAnsi="Times New Roman" w:cs="Times New Roman"/>
-          <w:sz w:val="24"/>
-          <w:szCs w:val="24"/>
-        </w:rPr>
-        <w:t xml:space="preserve"> </w:t>
+        <w:t xml:space="preserve"> Android. Pe </w:t>
       </w:r>
       <w:proofErr w:type="spellStart"/>
       <w:r>
@@ -2288,10 +2216,18 @@
           <w:sz w:val="24"/>
           <w:szCs w:val="24"/>
         </w:rPr>
-        <w:t>android.Material</w:t>
-      </w:r>
-      <w:proofErr w:type="spellEnd"/>
+        <w:t>android</w:t>
+      </w:r>
       <w:proofErr w:type="gramEnd"/>
+      <w:r>
+        <w:rPr>
+          <w:rFonts w:ascii="Times New Roman" w:hAnsi="Times New Roman" w:cs="Times New Roman"/>
+          <w:sz w:val="24"/>
+          <w:szCs w:val="24"/>
+        </w:rPr>
+        <w:t>.Material</w:t>
+      </w:r>
+      <w:proofErr w:type="spellEnd"/>
       <w:r>
         <w:rPr>
           <w:rFonts w:ascii="Times New Roman" w:hAnsi="Times New Roman" w:cs="Times New Roman"/>
@@ -2622,8 +2558,6 @@
         </w:rPr>
         <w:t>cu cele ale aplicației</w:t>
       </w:r>
-      <w:bookmarkStart w:id="0" w:name="_GoBack"/>
-      <w:bookmarkEnd w:id="0"/>
       <w:r>
         <w:rPr>
           <w:rFonts w:ascii="Times New Roman" w:hAnsi="Times New Roman" w:cs="Times New Roman"/>
@@ -2868,8 +2802,6 @@
             <w:r>
               <w:rPr>
                 <w:rFonts w:ascii="Times New Roman" w:eastAsia="Times New Roman" w:hAnsi="Times New Roman" w:cs="Times New Roman"/>
-                <w:i/>
-                <w:iCs/>
                 <w:color w:val="000000"/>
                 <w:sz w:val="24"/>
                 <w:szCs w:val="24"/>
@@ -3027,8 +2959,6 @@
             <w:r>
               <w:rPr>
                 <w:rFonts w:ascii="Times New Roman" w:eastAsia="Times New Roman" w:hAnsi="Times New Roman" w:cs="Times New Roman"/>
-                <w:i/>
-                <w:iCs/>
                 <w:color w:val="000000"/>
                 <w:sz w:val="24"/>
                 <w:szCs w:val="24"/>
@@ -3039,8 +2969,6 @@
             <w:r>
               <w:rPr>
                 <w:rFonts w:ascii="Times New Roman" w:eastAsia="Times New Roman" w:hAnsi="Times New Roman" w:cs="Times New Roman"/>
-                <w:i/>
-                <w:iCs/>
                 <w:color w:val="000000"/>
                 <w:sz w:val="24"/>
                 <w:szCs w:val="24"/>
@@ -3212,8 +3140,6 @@
             <w:r>
               <w:rPr>
                 <w:rFonts w:ascii="Times New Roman" w:eastAsia="Times New Roman" w:hAnsi="Times New Roman" w:cs="Times New Roman"/>
-                <w:i/>
-                <w:iCs/>
                 <w:color w:val="000000"/>
                 <w:sz w:val="24"/>
                 <w:szCs w:val="24"/>
@@ -3224,8 +3150,6 @@
             <w:r>
               <w:rPr>
                 <w:rFonts w:ascii="Times New Roman" w:eastAsia="Times New Roman" w:hAnsi="Times New Roman" w:cs="Times New Roman"/>
-                <w:i/>
-                <w:iCs/>
                 <w:color w:val="000000"/>
                 <w:sz w:val="24"/>
                 <w:szCs w:val="24"/>
@@ -3407,8 +3331,6 @@
             <w:r>
               <w:rPr>
                 <w:rFonts w:ascii="Times New Roman" w:eastAsia="Times New Roman" w:hAnsi="Times New Roman" w:cs="Times New Roman"/>
-                <w:i/>
-                <w:iCs/>
                 <w:color w:val="000000"/>
                 <w:sz w:val="24"/>
                 <w:szCs w:val="24"/>
@@ -3419,8 +3341,6 @@
             <w:r>
               <w:rPr>
                 <w:rFonts w:ascii="Times New Roman" w:eastAsia="Times New Roman" w:hAnsi="Times New Roman" w:cs="Times New Roman"/>
-                <w:i/>
-                <w:iCs/>
                 <w:color w:val="000000"/>
                 <w:sz w:val="24"/>
                 <w:szCs w:val="24"/>
@@ -3575,8 +3495,6 @@
             <w:r>
               <w:rPr>
                 <w:rFonts w:ascii="Times New Roman" w:eastAsia="Times New Roman" w:hAnsi="Times New Roman" w:cs="Times New Roman"/>
-                <w:i/>
-                <w:iCs/>
                 <w:color w:val="000000"/>
                 <w:sz w:val="24"/>
                 <w:szCs w:val="24"/>
@@ -4276,27 +4194,7 @@
                 <w:sz w:val="24"/>
                 <w:szCs w:val="24"/>
               </w:rPr>
-              <w:t xml:space="preserve"> </w:t>
-            </w:r>
-            <w:proofErr w:type="spellStart"/>
-            <w:r>
-              <w:rPr>
-                <w:rFonts w:ascii="Times New Roman" w:eastAsia="Times New Roman" w:hAnsi="Times New Roman" w:cs="Times New Roman"/>
-                <w:color w:val="000000"/>
-                <w:sz w:val="24"/>
-                <w:szCs w:val="24"/>
-              </w:rPr>
-              <w:t>alti</w:t>
-            </w:r>
-            <w:proofErr w:type="spellEnd"/>
-            <w:r>
-              <w:rPr>
-                <w:rFonts w:ascii="Times New Roman" w:eastAsia="Times New Roman" w:hAnsi="Times New Roman" w:cs="Times New Roman"/>
-                <w:color w:val="000000"/>
-                <w:sz w:val="24"/>
-                <w:szCs w:val="24"/>
-              </w:rPr>
-              <w:t xml:space="preserve"> </w:t>
+              <w:t xml:space="preserve"> alti </w:t>
             </w:r>
             <w:proofErr w:type="spellStart"/>
             <w:r>
@@ -4905,16 +4803,3878 @@
     </w:p>
     <w:p>
       <w:pPr>
+        <w:rPr>
+          <w:rFonts w:ascii="Times New Roman" w:hAnsi="Times New Roman" w:cs="Times New Roman"/>
+          <w:sz w:val="24"/>
+          <w:szCs w:val="24"/>
+          <w:lang w:val="ro-RO"/>
+        </w:rPr>
+      </w:pPr>
+      <w:r>
+        <w:rPr>
+          <w:rFonts w:ascii="Times New Roman" w:hAnsi="Times New Roman" w:cs="Times New Roman"/>
+          <w:sz w:val="24"/>
+          <w:szCs w:val="24"/>
+          <w:lang w:val="ro-RO"/>
+        </w:rPr>
+        <w:br w:type="page"/>
+      </w:r>
+    </w:p>
+    <w:p>
+      <w:pPr>
+        <w:pStyle w:val="NormalWeb"/>
+        <w:spacing w:before="0" w:beforeAutospacing="0" w:after="0" w:afterAutospacing="0"/>
+        <w:jc w:val="both"/>
+      </w:pPr>
+      <w:r>
+        <w:rPr>
+          <w:rFonts w:ascii="Arial" w:hAnsi="Arial" w:cs="Arial"/>
+          <w:b/>
+          <w:bCs/>
+          <w:color w:val="9900FF"/>
+          <w:sz w:val="28"/>
+          <w:szCs w:val="28"/>
+        </w:rPr>
+        <w:lastRenderedPageBreak/>
+        <w:t xml:space="preserve">4. </w:t>
+      </w:r>
+      <w:proofErr w:type="spellStart"/>
+      <w:r>
+        <w:rPr>
+          <w:rFonts w:ascii="Arial" w:hAnsi="Arial" w:cs="Arial"/>
+          <w:b/>
+          <w:bCs/>
+          <w:color w:val="9900FF"/>
+          <w:sz w:val="28"/>
+          <w:szCs w:val="28"/>
+        </w:rPr>
+        <w:t>Utilizare</w:t>
+      </w:r>
+      <w:proofErr w:type="spellEnd"/>
+    </w:p>
+    <w:p>
+      <w:pPr>
+        <w:pStyle w:val="NormalWeb"/>
+        <w:spacing w:before="0" w:beforeAutospacing="0" w:after="0" w:afterAutospacing="0"/>
+        <w:jc w:val="both"/>
+        <w:rPr>
+          <w:rStyle w:val="apple-tab-span"/>
+          <w:rFonts w:eastAsiaTheme="majorEastAsia"/>
+          <w:color w:val="000000"/>
+        </w:rPr>
+      </w:pPr>
+      <w:r>
+        <w:rPr>
+          <w:rStyle w:val="apple-tab-span"/>
+          <w:rFonts w:eastAsiaTheme="majorEastAsia"/>
+          <w:color w:val="000000"/>
+        </w:rPr>
+        <w:tab/>
+      </w:r>
+    </w:p>
+    <w:p>
+      <w:pPr>
+        <w:pStyle w:val="ListParagraph"/>
+        <w:spacing w:line="276" w:lineRule="auto"/>
+        <w:ind w:firstLine="720"/>
+        <w:jc w:val="both"/>
+        <w:rPr>
+          <w:rFonts w:ascii="Times New Roman" w:hAnsi="Times New Roman" w:cs="Times New Roman"/>
+          <w:sz w:val="24"/>
+          <w:szCs w:val="24"/>
+        </w:rPr>
+      </w:pPr>
+      <w:r>
+        <w:rPr>
+          <w:rFonts w:ascii="Times New Roman" w:hAnsi="Times New Roman" w:cs="Times New Roman"/>
+          <w:sz w:val="24"/>
+          <w:szCs w:val="24"/>
+        </w:rPr>
+        <w:t>In momentul pornirii aplicatiei vei fi rugat sa te connectezi cu contul tau de Google Play Games. Dupa ce ai facut acest lucru vei fi redirectionat automat pe pagina de ecran principala.</w:t>
+      </w:r>
+      <w:r>
+        <w:rPr>
+          <w:rFonts w:ascii="Times New Roman" w:hAnsi="Times New Roman" w:cs="Times New Roman"/>
+          <w:sz w:val="24"/>
+          <w:szCs w:val="24"/>
+        </w:rPr>
+        <w:tab/>
+      </w:r>
+    </w:p>
+    <w:p>
+      <w:pPr>
+        <w:pStyle w:val="ListParagraph"/>
+        <w:numPr>
+          <w:ilvl w:val="0"/>
+          <w:numId w:val="3"/>
+        </w:numPr>
         <w:spacing w:after="0" w:line="240" w:lineRule="auto"/>
         <w:rPr>
+          <w:rFonts w:ascii="Times New Roman" w:hAnsi="Times New Roman" w:cs="Times New Roman"/>
+          <w:b/>
+          <w:bCs/>
+          <w:sz w:val="24"/>
+          <w:szCs w:val="24"/>
+        </w:rPr>
+      </w:pPr>
+      <w:r>
+        <w:rPr>
+          <w:rFonts w:ascii="Times New Roman" w:hAnsi="Times New Roman" w:cs="Times New Roman"/>
+          <w:b/>
+          <w:bCs/>
+          <w:sz w:val="24"/>
+          <w:szCs w:val="24"/>
+        </w:rPr>
+        <w:drawing>
+          <wp:anchor distT="0" distB="0" distL="114300" distR="114300" simplePos="0" relativeHeight="251660288" behindDoc="1" locked="0" layoutInCell="1" allowOverlap="1" wp14:anchorId="62D54208" wp14:editId="743D1BF8">
+            <wp:simplePos x="0" y="0"/>
+            <wp:positionH relativeFrom="column">
+              <wp:posOffset>3456305</wp:posOffset>
+            </wp:positionH>
+            <wp:positionV relativeFrom="paragraph">
+              <wp:posOffset>3810</wp:posOffset>
+            </wp:positionV>
+            <wp:extent cx="2245995" cy="4620895"/>
+            <wp:effectExtent l="0" t="0" r="1905" b="8255"/>
+            <wp:wrapTight wrapText="bothSides">
+              <wp:wrapPolygon edited="0">
+                <wp:start x="0" y="0"/>
+                <wp:lineTo x="0" y="21550"/>
+                <wp:lineTo x="21435" y="21550"/>
+                <wp:lineTo x="21435" y="0"/>
+                <wp:lineTo x="0" y="0"/>
+              </wp:wrapPolygon>
+            </wp:wrapTight>
+            <wp:docPr id="1" name="Picture 1"/>
+            <wp:cNvGraphicFramePr>
+              <a:graphicFrameLocks xmlns:a="http://schemas.openxmlformats.org/drawingml/2006/main" noChangeAspect="1"/>
+            </wp:cNvGraphicFramePr>
+            <a:graphic xmlns:a="http://schemas.openxmlformats.org/drawingml/2006/main">
+              <a:graphicData uri="http://schemas.openxmlformats.org/drawingml/2006/picture">
+                <pic:pic xmlns:pic="http://schemas.openxmlformats.org/drawingml/2006/picture">
+                  <pic:nvPicPr>
+                    <pic:cNvPr id="0" name="Picture 1"/>
+                    <pic:cNvPicPr>
+                      <a:picLocks noChangeAspect="1" noChangeArrowheads="1"/>
+                    </pic:cNvPicPr>
+                  </pic:nvPicPr>
+                  <pic:blipFill>
+                    <a:blip r:embed="rId7">
+                      <a:extLst>
+                        <a:ext uri="{28A0092B-C50C-407E-A947-70E740481C1C}">
+                          <a14:useLocalDpi xmlns:a14="http://schemas.microsoft.com/office/drawing/2010/main" val="0"/>
+                        </a:ext>
+                      </a:extLst>
+                    </a:blip>
+                    <a:srcRect/>
+                    <a:stretch>
+                      <a:fillRect/>
+                    </a:stretch>
+                  </pic:blipFill>
+                  <pic:spPr bwMode="auto">
+                    <a:xfrm>
+                      <a:off x="0" y="0"/>
+                      <a:ext cx="2245995" cy="4620895"/>
+                    </a:xfrm>
+                    <a:prstGeom prst="rect">
+                      <a:avLst/>
+                    </a:prstGeom>
+                    <a:noFill/>
+                    <a:ln>
+                      <a:noFill/>
+                    </a:ln>
+                  </pic:spPr>
+                </pic:pic>
+              </a:graphicData>
+            </a:graphic>
+            <wp14:sizeRelH relativeFrom="margin">
+              <wp14:pctWidth>0</wp14:pctWidth>
+            </wp14:sizeRelH>
+            <wp14:sizeRelV relativeFrom="margin">
+              <wp14:pctHeight>0</wp14:pctHeight>
+            </wp14:sizeRelV>
+          </wp:anchor>
+        </w:drawing>
+      </w:r>
+      <w:r>
+        <w:rPr>
+          <w:rFonts w:ascii="Times New Roman" w:hAnsi="Times New Roman" w:cs="Times New Roman"/>
+          <w:b/>
+          <w:bCs/>
+          <w:sz w:val="24"/>
+          <w:szCs w:val="24"/>
+        </w:rPr>
+        <w:t>Ecran principal</w:t>
+      </w:r>
+    </w:p>
+    <w:p>
+      <w:pPr>
+        <w:pStyle w:val="ListParagraph"/>
+        <w:spacing w:after="0" w:line="240" w:lineRule="auto"/>
+        <w:ind w:left="1080" w:firstLine="360"/>
+        <w:rPr>
+          <w:rFonts w:ascii="Times New Roman" w:hAnsi="Times New Roman" w:cs="Times New Roman"/>
+          <w:sz w:val="24"/>
+          <w:szCs w:val="24"/>
+        </w:rPr>
+      </w:pPr>
+      <w:r>
+        <w:rPr>
+          <w:rFonts w:ascii="Times New Roman" w:hAnsi="Times New Roman" w:cs="Times New Roman"/>
+          <w:sz w:val="24"/>
+          <w:szCs w:val="24"/>
+        </w:rPr>
+        <w:t>Aici vei fi intampinat de un numar de butoane reprezentand modurile de joc posibile: Indoor, Outdoor si Office. Fiecare dintre ele punand la dispozitie alte obiecte de cautat unele mai usor sau mai greu de gasit.</w:t>
+      </w:r>
+    </w:p>
+    <w:p>
+      <w:pPr>
+        <w:pStyle w:val="ListParagraph"/>
+        <w:spacing w:after="0" w:line="240" w:lineRule="auto"/>
+        <w:ind w:left="1080" w:firstLine="360"/>
+        <w:rPr>
+          <w:rFonts w:ascii="Times New Roman" w:hAnsi="Times New Roman" w:cs="Times New Roman"/>
+          <w:sz w:val="24"/>
+          <w:szCs w:val="24"/>
+        </w:rPr>
+      </w:pPr>
+      <w:r>
+        <w:rPr>
+          <w:rFonts w:ascii="Times New Roman" w:hAnsi="Times New Roman" w:cs="Times New Roman"/>
+          <w:sz w:val="24"/>
+          <w:szCs w:val="24"/>
+        </w:rPr>
+        <w:t xml:space="preserve">De </w:t>
+      </w:r>
+      <w:proofErr w:type="spellStart"/>
+      <w:r>
+        <w:rPr>
+          <w:rFonts w:ascii="Times New Roman" w:hAnsi="Times New Roman" w:cs="Times New Roman"/>
+          <w:sz w:val="24"/>
+          <w:szCs w:val="24"/>
+        </w:rPr>
+        <w:t>asemenea</w:t>
+      </w:r>
+      <w:proofErr w:type="spellEnd"/>
+      <w:r>
+        <w:rPr>
+          <w:rFonts w:ascii="Times New Roman" w:hAnsi="Times New Roman" w:cs="Times New Roman"/>
+          <w:sz w:val="24"/>
+          <w:szCs w:val="24"/>
+        </w:rPr>
+        <w:t xml:space="preserve"> in </w:t>
+      </w:r>
+      <w:proofErr w:type="spellStart"/>
+      <w:r>
+        <w:rPr>
+          <w:rFonts w:ascii="Times New Roman" w:hAnsi="Times New Roman" w:cs="Times New Roman"/>
+          <w:sz w:val="24"/>
+          <w:szCs w:val="24"/>
+        </w:rPr>
+        <w:t>parte</w:t>
+      </w:r>
+      <w:proofErr w:type="spellEnd"/>
+      <w:r>
+        <w:rPr>
+          <w:rFonts w:ascii="Times New Roman" w:hAnsi="Times New Roman" w:cs="Times New Roman"/>
+          <w:sz w:val="24"/>
+          <w:szCs w:val="24"/>
+        </w:rPr>
+        <w:t xml:space="preserve"> de joc poate fi observat un bottom navigation menu, ce face posibila tranzitia intre celelalte 2 p</w:t>
+      </w:r>
+      <w:r>
+        <w:rPr>
+          <w:rFonts w:ascii="Times New Roman" w:hAnsi="Times New Roman" w:cs="Times New Roman"/>
+          <w:sz w:val="24"/>
+          <w:szCs w:val="24"/>
+        </w:rPr>
+        <w:t xml:space="preserve">agini ale aplicatiei, in stanga avem </w:t>
+      </w:r>
+      <w:r>
+        <w:rPr>
+          <w:rFonts w:ascii="Times New Roman" w:hAnsi="Times New Roman" w:cs="Times New Roman"/>
+          <w:b/>
+          <w:bCs/>
+          <w:sz w:val="24"/>
+          <w:szCs w:val="24"/>
+        </w:rPr>
+        <w:t>Pagina</w:t>
+      </w:r>
+      <w:r>
+        <w:rPr>
+          <w:rFonts w:ascii="Times New Roman" w:hAnsi="Times New Roman" w:cs="Times New Roman"/>
+          <w:sz w:val="24"/>
+          <w:szCs w:val="24"/>
+        </w:rPr>
+        <w:t xml:space="preserve"> </w:t>
+      </w:r>
+      <w:r>
+        <w:rPr>
+          <w:rFonts w:ascii="Times New Roman" w:hAnsi="Times New Roman" w:cs="Times New Roman"/>
+          <w:b/>
+          <w:bCs/>
+          <w:sz w:val="24"/>
+          <w:szCs w:val="24"/>
+        </w:rPr>
+        <w:t>de</w:t>
+      </w:r>
+      <w:r>
+        <w:rPr>
+          <w:rFonts w:ascii="Times New Roman" w:hAnsi="Times New Roman" w:cs="Times New Roman"/>
+          <w:sz w:val="24"/>
+          <w:szCs w:val="24"/>
+        </w:rPr>
+        <w:t xml:space="preserve"> </w:t>
+      </w:r>
+      <w:r>
+        <w:rPr>
+          <w:rFonts w:ascii="Times New Roman" w:hAnsi="Times New Roman" w:cs="Times New Roman"/>
+          <w:b/>
+          <w:bCs/>
+          <w:sz w:val="24"/>
+          <w:szCs w:val="24"/>
+        </w:rPr>
+        <w:t>profil</w:t>
+      </w:r>
+      <w:r>
+        <w:rPr>
+          <w:rFonts w:ascii="Times New Roman" w:hAnsi="Times New Roman" w:cs="Times New Roman"/>
+          <w:sz w:val="24"/>
+          <w:szCs w:val="24"/>
+        </w:rPr>
+        <w:t xml:space="preserve"> iar in dreapta </w:t>
+      </w:r>
+      <w:r>
+        <w:rPr>
+          <w:rFonts w:ascii="Times New Roman" w:hAnsi="Times New Roman" w:cs="Times New Roman"/>
+          <w:b/>
+          <w:bCs/>
+          <w:sz w:val="24"/>
+          <w:szCs w:val="24"/>
+        </w:rPr>
+        <w:t>Pagina</w:t>
+      </w:r>
+      <w:r>
+        <w:rPr>
+          <w:rFonts w:ascii="Times New Roman" w:hAnsi="Times New Roman" w:cs="Times New Roman"/>
+          <w:sz w:val="24"/>
+          <w:szCs w:val="24"/>
+        </w:rPr>
+        <w:t xml:space="preserve"> </w:t>
+      </w:r>
+      <w:r>
+        <w:rPr>
+          <w:rFonts w:ascii="Times New Roman" w:hAnsi="Times New Roman" w:cs="Times New Roman"/>
+          <w:b/>
+          <w:bCs/>
+          <w:sz w:val="24"/>
+          <w:szCs w:val="24"/>
+        </w:rPr>
+        <w:t>clasamentelor</w:t>
+      </w:r>
+      <w:r>
+        <w:rPr>
+          <w:rFonts w:ascii="Times New Roman" w:hAnsi="Times New Roman" w:cs="Times New Roman"/>
+          <w:sz w:val="24"/>
+          <w:szCs w:val="24"/>
+        </w:rPr>
+        <w:t>.</w:t>
+      </w:r>
+    </w:p>
+    <w:p>
+      <w:pPr>
+        <w:pStyle w:val="ListParagraph"/>
+        <w:spacing w:after="0" w:line="240" w:lineRule="auto"/>
+        <w:ind w:left="1080"/>
+        <w:rPr>
+          <w:rFonts w:ascii="Times New Roman" w:hAnsi="Times New Roman" w:cs="Times New Roman"/>
+          <w:b/>
+          <w:bCs/>
+          <w:sz w:val="24"/>
+          <w:szCs w:val="24"/>
+          <w:lang w:val="ro-RO"/>
+        </w:rPr>
+      </w:pPr>
+      <w:r>
+        <w:rPr>
+          <w:rFonts w:ascii="Times New Roman" w:hAnsi="Times New Roman" w:cs="Times New Roman"/>
+          <w:sz w:val="24"/>
+          <w:szCs w:val="24"/>
+        </w:rPr>
+        <w:drawing>
+          <wp:anchor distT="0" distB="0" distL="114300" distR="114300" simplePos="0" relativeHeight="251661312" behindDoc="0" locked="0" layoutInCell="1" allowOverlap="1" wp14:anchorId="7B943689" wp14:editId="28F3424A">
+            <wp:simplePos x="0" y="0"/>
+            <wp:positionH relativeFrom="column">
+              <wp:posOffset>526525</wp:posOffset>
+            </wp:positionH>
+            <wp:positionV relativeFrom="paragraph">
+              <wp:posOffset>110849</wp:posOffset>
+            </wp:positionV>
+            <wp:extent cx="2367926" cy="4871610"/>
+            <wp:effectExtent l="0" t="0" r="0" b="5715"/>
+            <wp:wrapSquare wrapText="bothSides"/>
+            <wp:docPr id="2" name="Picture 2"/>
+            <wp:cNvGraphicFramePr>
+              <a:graphicFrameLocks xmlns:a="http://schemas.openxmlformats.org/drawingml/2006/main" noChangeAspect="1"/>
+            </wp:cNvGraphicFramePr>
+            <a:graphic xmlns:a="http://schemas.openxmlformats.org/drawingml/2006/main">
+              <a:graphicData uri="http://schemas.openxmlformats.org/drawingml/2006/picture">
+                <pic:pic xmlns:pic="http://schemas.openxmlformats.org/drawingml/2006/picture">
+                  <pic:nvPicPr>
+                    <pic:cNvPr id="0" name="Picture 2"/>
+                    <pic:cNvPicPr>
+                      <a:picLocks noChangeAspect="1" noChangeArrowheads="1"/>
+                    </pic:cNvPicPr>
+                  </pic:nvPicPr>
+                  <pic:blipFill>
+                    <a:blip r:embed="rId8">
+                      <a:extLst>
+                        <a:ext uri="{28A0092B-C50C-407E-A947-70E740481C1C}">
+                          <a14:useLocalDpi xmlns:a14="http://schemas.microsoft.com/office/drawing/2010/main" val="0"/>
+                        </a:ext>
+                      </a:extLst>
+                    </a:blip>
+                    <a:srcRect/>
+                    <a:stretch>
+                      <a:fillRect/>
+                    </a:stretch>
+                  </pic:blipFill>
+                  <pic:spPr bwMode="auto">
+                    <a:xfrm>
+                      <a:off x="0" y="0"/>
+                      <a:ext cx="2367926" cy="4871610"/>
+                    </a:xfrm>
+                    <a:prstGeom prst="rect">
+                      <a:avLst/>
+                    </a:prstGeom>
+                    <a:noFill/>
+                    <a:ln>
+                      <a:noFill/>
+                    </a:ln>
+                  </pic:spPr>
+                </pic:pic>
+              </a:graphicData>
+            </a:graphic>
+            <wp14:sizeRelH relativeFrom="margin">
+              <wp14:pctWidth>0</wp14:pctWidth>
+            </wp14:sizeRelH>
+            <wp14:sizeRelV relativeFrom="margin">
+              <wp14:pctHeight>0</wp14:pctHeight>
+            </wp14:sizeRelV>
+          </wp:anchor>
+        </w:drawing>
+      </w:r>
+    </w:p>
+    <w:p>
+      <w:pPr>
+        <w:pStyle w:val="ListParagraph"/>
+        <w:numPr>
+          <w:ilvl w:val="0"/>
+          <w:numId w:val="3"/>
+        </w:numPr>
+        <w:spacing w:after="0" w:line="240" w:lineRule="auto"/>
+        <w:rPr>
+          <w:rFonts w:ascii="Times New Roman" w:hAnsi="Times New Roman" w:cs="Times New Roman"/>
+          <w:b/>
+          <w:bCs/>
+          <w:sz w:val="24"/>
+          <w:szCs w:val="24"/>
+          <w:lang w:val="ro-RO"/>
+        </w:rPr>
+      </w:pPr>
+      <w:r>
+        <w:rPr>
+          <w:rFonts w:ascii="Times New Roman" w:hAnsi="Times New Roman" w:cs="Times New Roman"/>
+          <w:b/>
+          <w:bCs/>
+          <w:sz w:val="24"/>
+          <w:szCs w:val="24"/>
+          <w:lang w:val="ro-RO"/>
+        </w:rPr>
+        <w:t>Pagina de profil</w:t>
+      </w:r>
+    </w:p>
+    <w:p>
+      <w:pPr>
+        <w:pStyle w:val="ListParagraph"/>
+        <w:spacing w:after="0" w:line="240" w:lineRule="auto"/>
+        <w:ind w:left="1080" w:firstLine="360"/>
+        <w:rPr>
+          <w:rFonts w:ascii="Times New Roman" w:hAnsi="Times New Roman" w:cs="Times New Roman"/>
+          <w:sz w:val="24"/>
+          <w:szCs w:val="24"/>
+        </w:rPr>
+      </w:pPr>
+      <w:r>
+        <w:rPr>
+          <w:rFonts w:ascii="Times New Roman" w:hAnsi="Times New Roman" w:cs="Times New Roman"/>
+          <w:sz w:val="24"/>
+          <w:szCs w:val="24"/>
+        </w:rPr>
+        <w:t xml:space="preserve">In </w:t>
+      </w:r>
+      <w:proofErr w:type="spellStart"/>
+      <w:r>
+        <w:rPr>
+          <w:rFonts w:ascii="Times New Roman" w:hAnsi="Times New Roman" w:cs="Times New Roman"/>
+          <w:sz w:val="24"/>
+          <w:szCs w:val="24"/>
+        </w:rPr>
+        <w:t>fragmentul</w:t>
+      </w:r>
+      <w:proofErr w:type="spellEnd"/>
+      <w:r>
+        <w:rPr>
+          <w:rFonts w:ascii="Times New Roman" w:hAnsi="Times New Roman" w:cs="Times New Roman"/>
+          <w:sz w:val="24"/>
+          <w:szCs w:val="24"/>
+        </w:rPr>
+        <w:t xml:space="preserve"> </w:t>
+      </w:r>
+      <w:proofErr w:type="spellStart"/>
+      <w:r>
+        <w:rPr>
+          <w:rFonts w:ascii="Times New Roman" w:hAnsi="Times New Roman" w:cs="Times New Roman"/>
+          <w:sz w:val="24"/>
+          <w:szCs w:val="24"/>
+        </w:rPr>
+        <w:t>desemnat</w:t>
+      </w:r>
+      <w:proofErr w:type="spellEnd"/>
+      <w:r>
+        <w:rPr>
+          <w:rFonts w:ascii="Times New Roman" w:hAnsi="Times New Roman" w:cs="Times New Roman"/>
+          <w:sz w:val="24"/>
+          <w:szCs w:val="24"/>
+        </w:rPr>
+        <w:t xml:space="preserve"> </w:t>
+      </w:r>
+      <w:proofErr w:type="spellStart"/>
+      <w:r>
+        <w:rPr>
+          <w:rFonts w:ascii="Times New Roman" w:hAnsi="Times New Roman" w:cs="Times New Roman"/>
+          <w:sz w:val="24"/>
+          <w:szCs w:val="24"/>
+        </w:rPr>
+        <w:t>profilului</w:t>
+      </w:r>
+      <w:proofErr w:type="spellEnd"/>
+      <w:r>
+        <w:rPr>
+          <w:rFonts w:ascii="Times New Roman" w:hAnsi="Times New Roman" w:cs="Times New Roman"/>
+          <w:sz w:val="24"/>
+          <w:szCs w:val="24"/>
+        </w:rPr>
+        <w:t xml:space="preserve"> </w:t>
+      </w:r>
+      <w:proofErr w:type="spellStart"/>
+      <w:r>
+        <w:rPr>
+          <w:rFonts w:ascii="Times New Roman" w:hAnsi="Times New Roman" w:cs="Times New Roman"/>
+          <w:sz w:val="24"/>
+          <w:szCs w:val="24"/>
+        </w:rPr>
+        <w:t>jucatorului</w:t>
+      </w:r>
+      <w:proofErr w:type="spellEnd"/>
+      <w:r>
+        <w:rPr>
+          <w:rFonts w:ascii="Times New Roman" w:hAnsi="Times New Roman" w:cs="Times New Roman"/>
+          <w:sz w:val="24"/>
+          <w:szCs w:val="24"/>
+        </w:rPr>
+        <w:t xml:space="preserve"> </w:t>
+      </w:r>
+      <w:proofErr w:type="spellStart"/>
+      <w:r>
+        <w:rPr>
+          <w:rFonts w:ascii="Times New Roman" w:hAnsi="Times New Roman" w:cs="Times New Roman"/>
+          <w:sz w:val="24"/>
+          <w:szCs w:val="24"/>
+        </w:rPr>
+        <w:t>acesta</w:t>
+      </w:r>
+      <w:proofErr w:type="spellEnd"/>
+      <w:r>
+        <w:rPr>
+          <w:rFonts w:ascii="Times New Roman" w:hAnsi="Times New Roman" w:cs="Times New Roman"/>
+          <w:sz w:val="24"/>
+          <w:szCs w:val="24"/>
+        </w:rPr>
+        <w:t xml:space="preserve"> </w:t>
+      </w:r>
+      <w:proofErr w:type="spellStart"/>
+      <w:r>
+        <w:rPr>
+          <w:rFonts w:ascii="Times New Roman" w:hAnsi="Times New Roman" w:cs="Times New Roman"/>
+          <w:sz w:val="24"/>
+          <w:szCs w:val="24"/>
+        </w:rPr>
+        <w:t>va</w:t>
+      </w:r>
+      <w:proofErr w:type="spellEnd"/>
+      <w:r>
+        <w:rPr>
+          <w:rFonts w:ascii="Times New Roman" w:hAnsi="Times New Roman" w:cs="Times New Roman"/>
+          <w:sz w:val="24"/>
+          <w:szCs w:val="24"/>
+        </w:rPr>
+        <w:t xml:space="preserve"> </w:t>
+      </w:r>
+      <w:proofErr w:type="spellStart"/>
+      <w:r>
+        <w:rPr>
+          <w:rFonts w:ascii="Times New Roman" w:hAnsi="Times New Roman" w:cs="Times New Roman"/>
+          <w:sz w:val="24"/>
+          <w:szCs w:val="24"/>
+        </w:rPr>
+        <w:t>avea</w:t>
+      </w:r>
+      <w:proofErr w:type="spellEnd"/>
+      <w:r>
+        <w:rPr>
+          <w:rFonts w:ascii="Times New Roman" w:hAnsi="Times New Roman" w:cs="Times New Roman"/>
+          <w:sz w:val="24"/>
+          <w:szCs w:val="24"/>
+        </w:rPr>
+        <w:t xml:space="preserve"> </w:t>
+      </w:r>
+      <w:proofErr w:type="spellStart"/>
+      <w:r>
+        <w:rPr>
+          <w:rFonts w:ascii="Times New Roman" w:hAnsi="Times New Roman" w:cs="Times New Roman"/>
+          <w:sz w:val="24"/>
+          <w:szCs w:val="24"/>
+        </w:rPr>
+        <w:t>optiunea</w:t>
+      </w:r>
+      <w:proofErr w:type="spellEnd"/>
+      <w:r>
+        <w:rPr>
+          <w:rFonts w:ascii="Times New Roman" w:hAnsi="Times New Roman" w:cs="Times New Roman"/>
+          <w:sz w:val="24"/>
+          <w:szCs w:val="24"/>
+        </w:rPr>
+        <w:t xml:space="preserve"> </w:t>
+      </w:r>
+      <w:proofErr w:type="spellStart"/>
+      <w:r>
+        <w:rPr>
+          <w:rFonts w:ascii="Times New Roman" w:hAnsi="Times New Roman" w:cs="Times New Roman"/>
+          <w:sz w:val="24"/>
+          <w:szCs w:val="24"/>
+        </w:rPr>
+        <w:t>sa</w:t>
+      </w:r>
+      <w:proofErr w:type="spellEnd"/>
+      <w:r>
+        <w:rPr>
+          <w:rFonts w:ascii="Times New Roman" w:hAnsi="Times New Roman" w:cs="Times New Roman"/>
+          <w:sz w:val="24"/>
+          <w:szCs w:val="24"/>
+        </w:rPr>
+        <w:t xml:space="preserve"> </w:t>
+      </w:r>
+      <w:proofErr w:type="spellStart"/>
+      <w:r>
+        <w:rPr>
+          <w:rFonts w:ascii="Times New Roman" w:hAnsi="Times New Roman" w:cs="Times New Roman"/>
+          <w:sz w:val="24"/>
+          <w:szCs w:val="24"/>
+        </w:rPr>
+        <w:t>isi</w:t>
+      </w:r>
+      <w:proofErr w:type="spellEnd"/>
+      <w:r>
+        <w:rPr>
+          <w:rFonts w:ascii="Times New Roman" w:hAnsi="Times New Roman" w:cs="Times New Roman"/>
+          <w:sz w:val="24"/>
+          <w:szCs w:val="24"/>
+        </w:rPr>
+        <w:t xml:space="preserve"> </w:t>
+      </w:r>
+      <w:proofErr w:type="spellStart"/>
+      <w:r>
+        <w:rPr>
+          <w:rFonts w:ascii="Times New Roman" w:hAnsi="Times New Roman" w:cs="Times New Roman"/>
+          <w:sz w:val="24"/>
+          <w:szCs w:val="24"/>
+        </w:rPr>
+        <w:t>schimbe</w:t>
+      </w:r>
+      <w:proofErr w:type="spellEnd"/>
+      <w:r>
+        <w:rPr>
+          <w:rFonts w:ascii="Times New Roman" w:hAnsi="Times New Roman" w:cs="Times New Roman"/>
+          <w:sz w:val="24"/>
+          <w:szCs w:val="24"/>
+        </w:rPr>
+        <w:t xml:space="preserve"> </w:t>
+      </w:r>
+      <w:proofErr w:type="spellStart"/>
+      <w:r>
+        <w:rPr>
+          <w:rFonts w:ascii="Times New Roman" w:hAnsi="Times New Roman" w:cs="Times New Roman"/>
+          <w:sz w:val="24"/>
+          <w:szCs w:val="24"/>
+        </w:rPr>
+        <w:t>numele</w:t>
+      </w:r>
+      <w:proofErr w:type="spellEnd"/>
+      <w:r>
+        <w:rPr>
+          <w:rFonts w:ascii="Times New Roman" w:hAnsi="Times New Roman" w:cs="Times New Roman"/>
+          <w:sz w:val="24"/>
+          <w:szCs w:val="24"/>
+        </w:rPr>
+        <w:t xml:space="preserve"> de </w:t>
+      </w:r>
+      <w:proofErr w:type="spellStart"/>
+      <w:r>
+        <w:rPr>
+          <w:rFonts w:ascii="Times New Roman" w:hAnsi="Times New Roman" w:cs="Times New Roman"/>
+          <w:sz w:val="24"/>
+          <w:szCs w:val="24"/>
+        </w:rPr>
+        <w:t>joc</w:t>
+      </w:r>
+      <w:proofErr w:type="spellEnd"/>
+      <w:r>
+        <w:rPr>
+          <w:rFonts w:ascii="Times New Roman" w:hAnsi="Times New Roman" w:cs="Times New Roman"/>
+          <w:sz w:val="24"/>
+          <w:szCs w:val="24"/>
+        </w:rPr>
+        <w:t xml:space="preserve">, </w:t>
+      </w:r>
+      <w:proofErr w:type="spellStart"/>
+      <w:r>
+        <w:rPr>
+          <w:rFonts w:ascii="Times New Roman" w:hAnsi="Times New Roman" w:cs="Times New Roman"/>
+          <w:sz w:val="24"/>
+          <w:szCs w:val="24"/>
+        </w:rPr>
+        <w:t>sa</w:t>
+      </w:r>
+      <w:proofErr w:type="spellEnd"/>
+      <w:r>
+        <w:rPr>
+          <w:rFonts w:ascii="Times New Roman" w:hAnsi="Times New Roman" w:cs="Times New Roman"/>
+          <w:sz w:val="24"/>
+          <w:szCs w:val="24"/>
+        </w:rPr>
+        <w:t xml:space="preserve"> </w:t>
+      </w:r>
+      <w:proofErr w:type="spellStart"/>
+      <w:r>
+        <w:rPr>
+          <w:rFonts w:ascii="Times New Roman" w:hAnsi="Times New Roman" w:cs="Times New Roman"/>
+          <w:sz w:val="24"/>
+          <w:szCs w:val="24"/>
+        </w:rPr>
+        <w:t>vada</w:t>
+      </w:r>
+      <w:proofErr w:type="spellEnd"/>
+      <w:r>
+        <w:rPr>
+          <w:rFonts w:ascii="Times New Roman" w:hAnsi="Times New Roman" w:cs="Times New Roman"/>
+          <w:sz w:val="24"/>
+          <w:szCs w:val="24"/>
+        </w:rPr>
+        <w:t xml:space="preserve"> </w:t>
+      </w:r>
+      <w:proofErr w:type="spellStart"/>
+      <w:r>
+        <w:rPr>
+          <w:rFonts w:ascii="Times New Roman" w:hAnsi="Times New Roman" w:cs="Times New Roman"/>
+          <w:sz w:val="24"/>
+          <w:szCs w:val="24"/>
+        </w:rPr>
+        <w:t>topul</w:t>
+      </w:r>
+      <w:proofErr w:type="spellEnd"/>
+      <w:r>
+        <w:rPr>
+          <w:rFonts w:ascii="Times New Roman" w:hAnsi="Times New Roman" w:cs="Times New Roman"/>
+          <w:sz w:val="24"/>
+          <w:szCs w:val="24"/>
+        </w:rPr>
+        <w:t xml:space="preserve"> </w:t>
+      </w:r>
+      <w:proofErr w:type="spellStart"/>
+      <w:r>
+        <w:rPr>
+          <w:rFonts w:ascii="Times New Roman" w:hAnsi="Times New Roman" w:cs="Times New Roman"/>
+          <w:sz w:val="24"/>
+          <w:szCs w:val="24"/>
+        </w:rPr>
+        <w:t>scorurilor</w:t>
+      </w:r>
+      <w:proofErr w:type="spellEnd"/>
+      <w:r>
+        <w:rPr>
+          <w:rFonts w:ascii="Times New Roman" w:hAnsi="Times New Roman" w:cs="Times New Roman"/>
+          <w:sz w:val="24"/>
+          <w:szCs w:val="24"/>
+        </w:rPr>
+        <w:t xml:space="preserve"> </w:t>
+      </w:r>
+      <w:proofErr w:type="spellStart"/>
+      <w:r>
+        <w:rPr>
+          <w:rFonts w:ascii="Times New Roman" w:hAnsi="Times New Roman" w:cs="Times New Roman"/>
+          <w:sz w:val="24"/>
+          <w:szCs w:val="24"/>
+        </w:rPr>
+        <w:t>si</w:t>
+      </w:r>
+      <w:proofErr w:type="spellEnd"/>
+      <w:r>
+        <w:rPr>
+          <w:rFonts w:ascii="Times New Roman" w:hAnsi="Times New Roman" w:cs="Times New Roman"/>
+          <w:sz w:val="24"/>
+          <w:szCs w:val="24"/>
+        </w:rPr>
+        <w:t xml:space="preserve"> o </w:t>
+      </w:r>
+      <w:proofErr w:type="spellStart"/>
+      <w:r>
+        <w:rPr>
+          <w:rFonts w:ascii="Times New Roman" w:hAnsi="Times New Roman" w:cs="Times New Roman"/>
+          <w:sz w:val="24"/>
+          <w:szCs w:val="24"/>
+        </w:rPr>
+        <w:t>lista</w:t>
+      </w:r>
+      <w:proofErr w:type="spellEnd"/>
+      <w:r>
+        <w:rPr>
+          <w:rFonts w:ascii="Times New Roman" w:hAnsi="Times New Roman" w:cs="Times New Roman"/>
+          <w:sz w:val="24"/>
+          <w:szCs w:val="24"/>
+        </w:rPr>
+        <w:t xml:space="preserve"> a </w:t>
+      </w:r>
+      <w:proofErr w:type="spellStart"/>
+      <w:r>
+        <w:rPr>
+          <w:rFonts w:ascii="Times New Roman" w:hAnsi="Times New Roman" w:cs="Times New Roman"/>
+          <w:sz w:val="24"/>
+          <w:szCs w:val="24"/>
+        </w:rPr>
+        <w:t>celor</w:t>
+      </w:r>
+      <w:proofErr w:type="spellEnd"/>
+      <w:r>
+        <w:rPr>
+          <w:rFonts w:ascii="Times New Roman" w:hAnsi="Times New Roman" w:cs="Times New Roman"/>
+          <w:sz w:val="24"/>
+          <w:szCs w:val="24"/>
+        </w:rPr>
+        <w:t xml:space="preserve"> </w:t>
+      </w:r>
+      <w:proofErr w:type="spellStart"/>
+      <w:r>
+        <w:rPr>
+          <w:rFonts w:ascii="Times New Roman" w:hAnsi="Times New Roman" w:cs="Times New Roman"/>
+          <w:sz w:val="24"/>
+          <w:szCs w:val="24"/>
+        </w:rPr>
+        <w:t>mai</w:t>
+      </w:r>
+      <w:proofErr w:type="spellEnd"/>
+      <w:r>
+        <w:rPr>
+          <w:rFonts w:ascii="Times New Roman" w:hAnsi="Times New Roman" w:cs="Times New Roman"/>
+          <w:sz w:val="24"/>
+          <w:szCs w:val="24"/>
+        </w:rPr>
+        <w:t xml:space="preserve"> </w:t>
+      </w:r>
+      <w:proofErr w:type="spellStart"/>
+      <w:r>
+        <w:rPr>
+          <w:rFonts w:ascii="Times New Roman" w:hAnsi="Times New Roman" w:cs="Times New Roman"/>
+          <w:sz w:val="24"/>
+          <w:szCs w:val="24"/>
+        </w:rPr>
+        <w:t>gasite</w:t>
+      </w:r>
+      <w:proofErr w:type="spellEnd"/>
+      <w:r>
+        <w:rPr>
+          <w:rFonts w:ascii="Times New Roman" w:hAnsi="Times New Roman" w:cs="Times New Roman"/>
+          <w:sz w:val="24"/>
+          <w:szCs w:val="24"/>
+        </w:rPr>
+        <w:t xml:space="preserve"> </w:t>
+      </w:r>
+      <w:proofErr w:type="spellStart"/>
+      <w:r>
+        <w:rPr>
+          <w:rFonts w:ascii="Times New Roman" w:hAnsi="Times New Roman" w:cs="Times New Roman"/>
+          <w:sz w:val="24"/>
+          <w:szCs w:val="24"/>
+        </w:rPr>
+        <w:t>obiecte</w:t>
+      </w:r>
+      <w:proofErr w:type="spellEnd"/>
+      <w:r>
+        <w:rPr>
+          <w:rFonts w:ascii="Times New Roman" w:hAnsi="Times New Roman" w:cs="Times New Roman"/>
+          <w:sz w:val="24"/>
+          <w:szCs w:val="24"/>
+        </w:rPr>
+        <w:t xml:space="preserve">. </w:t>
+      </w:r>
+    </w:p>
+    <w:p>
+      <w:pPr>
+        <w:pStyle w:val="ListParagraph"/>
+        <w:spacing w:after="0" w:line="240" w:lineRule="auto"/>
+        <w:ind w:left="1080" w:firstLine="360"/>
+        <w:rPr>
+          <w:rFonts w:ascii="Times New Roman" w:hAnsi="Times New Roman" w:cs="Times New Roman"/>
+          <w:sz w:val="24"/>
+          <w:szCs w:val="24"/>
+        </w:rPr>
+      </w:pPr>
+      <w:proofErr w:type="spellStart"/>
+      <w:r>
+        <w:rPr>
+          <w:rFonts w:ascii="Times New Roman" w:hAnsi="Times New Roman" w:cs="Times New Roman"/>
+          <w:b/>
+          <w:bCs/>
+          <w:sz w:val="24"/>
+          <w:szCs w:val="24"/>
+        </w:rPr>
+        <w:t>ViewSwitcher</w:t>
+      </w:r>
+      <w:proofErr w:type="spellEnd"/>
+      <w:r>
+        <w:rPr>
+          <w:rFonts w:ascii="Times New Roman" w:hAnsi="Times New Roman" w:cs="Times New Roman"/>
+          <w:sz w:val="24"/>
+          <w:szCs w:val="24"/>
+        </w:rPr>
+        <w:t xml:space="preserve"> - </w:t>
+      </w:r>
+      <w:proofErr w:type="spellStart"/>
+      <w:r>
+        <w:rPr>
+          <w:rFonts w:ascii="Times New Roman" w:hAnsi="Times New Roman" w:cs="Times New Roman"/>
+          <w:sz w:val="24"/>
+          <w:szCs w:val="24"/>
+        </w:rPr>
+        <w:t>Numele</w:t>
+      </w:r>
+      <w:proofErr w:type="spellEnd"/>
+      <w:r>
+        <w:rPr>
+          <w:rFonts w:ascii="Times New Roman" w:hAnsi="Times New Roman" w:cs="Times New Roman"/>
+          <w:sz w:val="24"/>
+          <w:szCs w:val="24"/>
+        </w:rPr>
+        <w:t xml:space="preserve"> </w:t>
+      </w:r>
+      <w:proofErr w:type="spellStart"/>
+      <w:r>
+        <w:rPr>
+          <w:rFonts w:ascii="Times New Roman" w:hAnsi="Times New Roman" w:cs="Times New Roman"/>
+          <w:sz w:val="24"/>
+          <w:szCs w:val="24"/>
+        </w:rPr>
+        <w:t>curent</w:t>
+      </w:r>
+      <w:proofErr w:type="spellEnd"/>
+      <w:r>
+        <w:rPr>
+          <w:rFonts w:ascii="Times New Roman" w:hAnsi="Times New Roman" w:cs="Times New Roman"/>
+          <w:sz w:val="24"/>
+          <w:szCs w:val="24"/>
+        </w:rPr>
+        <w:t xml:space="preserve"> al </w:t>
+      </w:r>
+      <w:proofErr w:type="spellStart"/>
+      <w:r>
+        <w:rPr>
+          <w:rFonts w:ascii="Times New Roman" w:hAnsi="Times New Roman" w:cs="Times New Roman"/>
+          <w:sz w:val="24"/>
+          <w:szCs w:val="24"/>
+        </w:rPr>
+        <w:t>acestuia</w:t>
+      </w:r>
+      <w:proofErr w:type="spellEnd"/>
+      <w:r>
+        <w:rPr>
+          <w:rFonts w:ascii="Times New Roman" w:hAnsi="Times New Roman" w:cs="Times New Roman"/>
+          <w:sz w:val="24"/>
+          <w:szCs w:val="24"/>
+        </w:rPr>
+        <w:t xml:space="preserve"> </w:t>
+      </w:r>
+      <w:proofErr w:type="spellStart"/>
+      <w:r>
+        <w:rPr>
+          <w:rFonts w:ascii="Times New Roman" w:hAnsi="Times New Roman" w:cs="Times New Roman"/>
+          <w:sz w:val="24"/>
+          <w:szCs w:val="24"/>
+        </w:rPr>
+        <w:t>este</w:t>
+      </w:r>
+      <w:proofErr w:type="spellEnd"/>
+      <w:r>
+        <w:rPr>
+          <w:rFonts w:ascii="Times New Roman" w:hAnsi="Times New Roman" w:cs="Times New Roman"/>
+          <w:sz w:val="24"/>
+          <w:szCs w:val="24"/>
+        </w:rPr>
+        <w:t xml:space="preserve"> </w:t>
+      </w:r>
+      <w:proofErr w:type="spellStart"/>
+      <w:r>
+        <w:rPr>
+          <w:rFonts w:ascii="Times New Roman" w:hAnsi="Times New Roman" w:cs="Times New Roman"/>
+          <w:sz w:val="24"/>
+          <w:szCs w:val="24"/>
+        </w:rPr>
+        <w:t>stocat</w:t>
+      </w:r>
+      <w:proofErr w:type="spellEnd"/>
+      <w:r>
+        <w:rPr>
+          <w:rFonts w:ascii="Times New Roman" w:hAnsi="Times New Roman" w:cs="Times New Roman"/>
+          <w:sz w:val="24"/>
+          <w:szCs w:val="24"/>
+        </w:rPr>
+        <w:t xml:space="preserve"> </w:t>
+      </w:r>
+      <w:proofErr w:type="spellStart"/>
+      <w:r>
+        <w:rPr>
+          <w:rFonts w:ascii="Times New Roman" w:hAnsi="Times New Roman" w:cs="Times New Roman"/>
+          <w:sz w:val="24"/>
+          <w:szCs w:val="24"/>
+        </w:rPr>
+        <w:t>intr</w:t>
+      </w:r>
+      <w:proofErr w:type="spellEnd"/>
+      <w:r>
+        <w:rPr>
+          <w:rFonts w:ascii="Times New Roman" w:hAnsi="Times New Roman" w:cs="Times New Roman"/>
+          <w:sz w:val="24"/>
+          <w:szCs w:val="24"/>
+        </w:rPr>
+        <w:t xml:space="preserve">-un text view </w:t>
+      </w:r>
+      <w:proofErr w:type="spellStart"/>
+      <w:r>
+        <w:rPr>
+          <w:rFonts w:ascii="Times New Roman" w:hAnsi="Times New Roman" w:cs="Times New Roman"/>
+          <w:sz w:val="24"/>
+          <w:szCs w:val="24"/>
+        </w:rPr>
+        <w:t>dar</w:t>
+      </w:r>
+      <w:proofErr w:type="spellEnd"/>
+      <w:r>
+        <w:rPr>
+          <w:rFonts w:ascii="Times New Roman" w:hAnsi="Times New Roman" w:cs="Times New Roman"/>
+          <w:sz w:val="24"/>
+          <w:szCs w:val="24"/>
+        </w:rPr>
+        <w:t xml:space="preserve"> </w:t>
+      </w:r>
+      <w:proofErr w:type="spellStart"/>
+      <w:r>
+        <w:rPr>
+          <w:rFonts w:ascii="Times New Roman" w:hAnsi="Times New Roman" w:cs="Times New Roman"/>
+          <w:sz w:val="24"/>
+          <w:szCs w:val="24"/>
+        </w:rPr>
+        <w:t>odata</w:t>
+      </w:r>
+      <w:proofErr w:type="spellEnd"/>
+      <w:r>
+        <w:rPr>
+          <w:rFonts w:ascii="Times New Roman" w:hAnsi="Times New Roman" w:cs="Times New Roman"/>
+          <w:sz w:val="24"/>
+          <w:szCs w:val="24"/>
+        </w:rPr>
+        <w:t xml:space="preserve"> </w:t>
+      </w:r>
+      <w:proofErr w:type="spellStart"/>
+      <w:r>
+        <w:rPr>
+          <w:rFonts w:ascii="Times New Roman" w:hAnsi="Times New Roman" w:cs="Times New Roman"/>
+          <w:sz w:val="24"/>
+          <w:szCs w:val="24"/>
+        </w:rPr>
+        <w:t>ce</w:t>
+      </w:r>
+      <w:proofErr w:type="spellEnd"/>
+      <w:r>
+        <w:rPr>
+          <w:rFonts w:ascii="Times New Roman" w:hAnsi="Times New Roman" w:cs="Times New Roman"/>
+          <w:sz w:val="24"/>
+          <w:szCs w:val="24"/>
+        </w:rPr>
+        <w:t xml:space="preserve"> </w:t>
+      </w:r>
+      <w:proofErr w:type="spellStart"/>
+      <w:r>
+        <w:rPr>
+          <w:rFonts w:ascii="Times New Roman" w:hAnsi="Times New Roman" w:cs="Times New Roman"/>
+          <w:sz w:val="24"/>
+          <w:szCs w:val="24"/>
+        </w:rPr>
+        <w:t>este</w:t>
+      </w:r>
+      <w:proofErr w:type="spellEnd"/>
+      <w:r>
+        <w:rPr>
+          <w:rFonts w:ascii="Times New Roman" w:hAnsi="Times New Roman" w:cs="Times New Roman"/>
+          <w:sz w:val="24"/>
+          <w:szCs w:val="24"/>
+        </w:rPr>
+        <w:t xml:space="preserve"> </w:t>
+      </w:r>
+      <w:proofErr w:type="spellStart"/>
+      <w:r>
+        <w:rPr>
+          <w:rFonts w:ascii="Times New Roman" w:hAnsi="Times New Roman" w:cs="Times New Roman"/>
+          <w:sz w:val="24"/>
+          <w:szCs w:val="24"/>
+        </w:rPr>
+        <w:t>apasat</w:t>
+      </w:r>
+      <w:proofErr w:type="spellEnd"/>
+      <w:r>
+        <w:rPr>
+          <w:rFonts w:ascii="Times New Roman" w:hAnsi="Times New Roman" w:cs="Times New Roman"/>
+          <w:sz w:val="24"/>
+          <w:szCs w:val="24"/>
+        </w:rPr>
+        <w:t xml:space="preserve"> „image </w:t>
+      </w:r>
+      <w:proofErr w:type="spellStart"/>
+      <w:r>
+        <w:rPr>
+          <w:rFonts w:ascii="Times New Roman" w:hAnsi="Times New Roman" w:cs="Times New Roman"/>
+          <w:sz w:val="24"/>
+          <w:szCs w:val="24"/>
+        </w:rPr>
+        <w:t>buton</w:t>
+      </w:r>
+      <w:proofErr w:type="spellEnd"/>
+      <w:r>
+        <w:rPr>
+          <w:rFonts w:ascii="Times New Roman" w:hAnsi="Times New Roman" w:cs="Times New Roman"/>
+          <w:sz w:val="24"/>
+          <w:szCs w:val="24"/>
+        </w:rPr>
+        <w:t xml:space="preserve">”-ul cu </w:t>
+      </w:r>
+      <w:proofErr w:type="spellStart"/>
+      <w:r>
+        <w:rPr>
+          <w:rFonts w:ascii="Times New Roman" w:hAnsi="Times New Roman" w:cs="Times New Roman"/>
+          <w:sz w:val="24"/>
+          <w:szCs w:val="24"/>
+        </w:rPr>
+        <w:t>imaginea</w:t>
+      </w:r>
+      <w:proofErr w:type="spellEnd"/>
+      <w:r>
+        <w:rPr>
+          <w:rFonts w:ascii="Times New Roman" w:hAnsi="Times New Roman" w:cs="Times New Roman"/>
+          <w:sz w:val="24"/>
+          <w:szCs w:val="24"/>
+        </w:rPr>
+        <w:t xml:space="preserve"> de edit </w:t>
+      </w:r>
+      <w:proofErr w:type="spellStart"/>
+      <w:r>
+        <w:rPr>
+          <w:rFonts w:ascii="Times New Roman" w:hAnsi="Times New Roman" w:cs="Times New Roman"/>
+          <w:sz w:val="24"/>
+          <w:szCs w:val="24"/>
+        </w:rPr>
+        <w:t>acesta</w:t>
+      </w:r>
+      <w:proofErr w:type="spellEnd"/>
+      <w:r>
+        <w:rPr>
+          <w:rFonts w:ascii="Times New Roman" w:hAnsi="Times New Roman" w:cs="Times New Roman"/>
+          <w:sz w:val="24"/>
+          <w:szCs w:val="24"/>
+        </w:rPr>
+        <w:t xml:space="preserve"> </w:t>
+      </w:r>
+      <w:proofErr w:type="spellStart"/>
+      <w:r>
+        <w:rPr>
+          <w:rFonts w:ascii="Times New Roman" w:hAnsi="Times New Roman" w:cs="Times New Roman"/>
+          <w:sz w:val="24"/>
+          <w:szCs w:val="24"/>
+        </w:rPr>
+        <w:t>devine</w:t>
+      </w:r>
+      <w:proofErr w:type="spellEnd"/>
+      <w:r>
+        <w:rPr>
+          <w:rFonts w:ascii="Times New Roman" w:hAnsi="Times New Roman" w:cs="Times New Roman"/>
+          <w:sz w:val="24"/>
+          <w:szCs w:val="24"/>
+        </w:rPr>
+        <w:t xml:space="preserve"> un edit view in care se </w:t>
+      </w:r>
+      <w:proofErr w:type="spellStart"/>
+      <w:r>
+        <w:rPr>
+          <w:rFonts w:ascii="Times New Roman" w:hAnsi="Times New Roman" w:cs="Times New Roman"/>
+          <w:sz w:val="24"/>
+          <w:szCs w:val="24"/>
+        </w:rPr>
+        <w:t>va</w:t>
+      </w:r>
+      <w:proofErr w:type="spellEnd"/>
+      <w:r>
+        <w:rPr>
+          <w:rFonts w:ascii="Times New Roman" w:hAnsi="Times New Roman" w:cs="Times New Roman"/>
+          <w:sz w:val="24"/>
+          <w:szCs w:val="24"/>
+        </w:rPr>
+        <w:t xml:space="preserve"> </w:t>
+      </w:r>
+      <w:proofErr w:type="spellStart"/>
+      <w:r>
+        <w:rPr>
+          <w:rFonts w:ascii="Times New Roman" w:hAnsi="Times New Roman" w:cs="Times New Roman"/>
+          <w:sz w:val="24"/>
+          <w:szCs w:val="24"/>
+        </w:rPr>
+        <w:t>putea</w:t>
+      </w:r>
+      <w:proofErr w:type="spellEnd"/>
+      <w:r>
+        <w:rPr>
+          <w:rFonts w:ascii="Times New Roman" w:hAnsi="Times New Roman" w:cs="Times New Roman"/>
+          <w:sz w:val="24"/>
+          <w:szCs w:val="24"/>
+        </w:rPr>
+        <w:t xml:space="preserve"> </w:t>
+      </w:r>
+      <w:proofErr w:type="spellStart"/>
+      <w:r>
+        <w:rPr>
+          <w:rFonts w:ascii="Times New Roman" w:hAnsi="Times New Roman" w:cs="Times New Roman"/>
+          <w:sz w:val="24"/>
+          <w:szCs w:val="24"/>
+        </w:rPr>
+        <w:t>modifica</w:t>
+      </w:r>
+      <w:proofErr w:type="spellEnd"/>
+      <w:r>
+        <w:rPr>
+          <w:rFonts w:ascii="Times New Roman" w:hAnsi="Times New Roman" w:cs="Times New Roman"/>
+          <w:sz w:val="24"/>
+          <w:szCs w:val="24"/>
+        </w:rPr>
+        <w:t xml:space="preserve"> </w:t>
+      </w:r>
+      <w:proofErr w:type="spellStart"/>
+      <w:r>
+        <w:rPr>
+          <w:rFonts w:ascii="Times New Roman" w:hAnsi="Times New Roman" w:cs="Times New Roman"/>
+          <w:sz w:val="24"/>
+          <w:szCs w:val="24"/>
+        </w:rPr>
+        <w:t>denumirea</w:t>
+      </w:r>
+      <w:proofErr w:type="spellEnd"/>
+      <w:r>
+        <w:rPr>
+          <w:rFonts w:ascii="Times New Roman" w:hAnsi="Times New Roman" w:cs="Times New Roman"/>
+          <w:sz w:val="24"/>
+          <w:szCs w:val="24"/>
+        </w:rPr>
+        <w:t xml:space="preserve"> </w:t>
+      </w:r>
+      <w:proofErr w:type="spellStart"/>
+      <w:r>
+        <w:rPr>
+          <w:rFonts w:ascii="Times New Roman" w:hAnsi="Times New Roman" w:cs="Times New Roman"/>
+          <w:sz w:val="24"/>
+          <w:szCs w:val="24"/>
+        </w:rPr>
+        <w:t>jucatorului</w:t>
+      </w:r>
+      <w:proofErr w:type="spellEnd"/>
+      <w:r>
+        <w:rPr>
+          <w:rFonts w:ascii="Times New Roman" w:hAnsi="Times New Roman" w:cs="Times New Roman"/>
+          <w:sz w:val="24"/>
+          <w:szCs w:val="24"/>
+        </w:rPr>
+        <w:t xml:space="preserve">. </w:t>
+      </w:r>
+    </w:p>
+    <w:p>
+      <w:pPr>
+        <w:pStyle w:val="ListParagraph"/>
+        <w:spacing w:after="0" w:line="240" w:lineRule="auto"/>
+        <w:ind w:left="1080" w:firstLine="360"/>
+        <w:rPr>
+          <w:rFonts w:ascii="Times New Roman" w:hAnsi="Times New Roman" w:cs="Times New Roman"/>
+          <w:sz w:val="24"/>
+          <w:szCs w:val="24"/>
+        </w:rPr>
+      </w:pPr>
+      <w:proofErr w:type="spellStart"/>
+      <w:r>
+        <w:rPr>
+          <w:rFonts w:ascii="Times New Roman" w:hAnsi="Times New Roman" w:cs="Times New Roman"/>
+          <w:b/>
+          <w:bCs/>
+          <w:sz w:val="24"/>
+          <w:szCs w:val="24"/>
+        </w:rPr>
+        <w:t>ListView</w:t>
+      </w:r>
+      <w:proofErr w:type="spellEnd"/>
+      <w:r>
+        <w:rPr>
+          <w:rFonts w:ascii="Times New Roman" w:hAnsi="Times New Roman" w:cs="Times New Roman"/>
+          <w:b/>
+          <w:bCs/>
+          <w:sz w:val="24"/>
+          <w:szCs w:val="24"/>
+        </w:rPr>
+        <w:t xml:space="preserve"> Top scores</w:t>
+      </w:r>
+      <w:r>
+        <w:rPr>
+          <w:rFonts w:ascii="Times New Roman" w:hAnsi="Times New Roman" w:cs="Times New Roman"/>
+          <w:sz w:val="24"/>
+          <w:szCs w:val="24"/>
+        </w:rPr>
+        <w:t xml:space="preserve"> – </w:t>
+      </w:r>
+      <w:proofErr w:type="spellStart"/>
+      <w:r>
+        <w:rPr>
+          <w:rFonts w:ascii="Times New Roman" w:hAnsi="Times New Roman" w:cs="Times New Roman"/>
+          <w:sz w:val="24"/>
+          <w:szCs w:val="24"/>
+        </w:rPr>
+        <w:t>detine</w:t>
+      </w:r>
+      <w:proofErr w:type="spellEnd"/>
+      <w:r>
+        <w:rPr>
+          <w:rFonts w:ascii="Times New Roman" w:hAnsi="Times New Roman" w:cs="Times New Roman"/>
+          <w:sz w:val="24"/>
+          <w:szCs w:val="24"/>
+        </w:rPr>
+        <w:t xml:space="preserve"> un top al </w:t>
+      </w:r>
+      <w:proofErr w:type="spellStart"/>
+      <w:r>
+        <w:rPr>
+          <w:rFonts w:ascii="Times New Roman" w:hAnsi="Times New Roman" w:cs="Times New Roman"/>
+          <w:sz w:val="24"/>
+          <w:szCs w:val="24"/>
+        </w:rPr>
+        <w:t>tipurilor</w:t>
+      </w:r>
+      <w:proofErr w:type="spellEnd"/>
+      <w:r>
+        <w:rPr>
+          <w:rFonts w:ascii="Times New Roman" w:hAnsi="Times New Roman" w:cs="Times New Roman"/>
+          <w:sz w:val="24"/>
+          <w:szCs w:val="24"/>
+        </w:rPr>
+        <w:t xml:space="preserve"> de </w:t>
+      </w:r>
+      <w:proofErr w:type="spellStart"/>
+      <w:r>
+        <w:rPr>
+          <w:rFonts w:ascii="Times New Roman" w:hAnsi="Times New Roman" w:cs="Times New Roman"/>
+          <w:sz w:val="24"/>
+          <w:szCs w:val="24"/>
+        </w:rPr>
+        <w:t>joc</w:t>
+      </w:r>
+      <w:proofErr w:type="spellEnd"/>
+      <w:r>
+        <w:rPr>
+          <w:rFonts w:ascii="Times New Roman" w:hAnsi="Times New Roman" w:cs="Times New Roman"/>
+          <w:sz w:val="24"/>
+          <w:szCs w:val="24"/>
+        </w:rPr>
+        <w:t xml:space="preserve"> in </w:t>
+      </w:r>
+      <w:proofErr w:type="spellStart"/>
+      <w:r>
+        <w:rPr>
+          <w:rFonts w:ascii="Times New Roman" w:hAnsi="Times New Roman" w:cs="Times New Roman"/>
+          <w:sz w:val="24"/>
+          <w:szCs w:val="24"/>
+        </w:rPr>
+        <w:t>functie</w:t>
+      </w:r>
+      <w:proofErr w:type="spellEnd"/>
+      <w:r>
+        <w:rPr>
+          <w:rFonts w:ascii="Times New Roman" w:hAnsi="Times New Roman" w:cs="Times New Roman"/>
+          <w:sz w:val="24"/>
+          <w:szCs w:val="24"/>
+        </w:rPr>
+        <w:t xml:space="preserve"> de </w:t>
+      </w:r>
+      <w:proofErr w:type="spellStart"/>
+      <w:r>
+        <w:rPr>
+          <w:rFonts w:ascii="Times New Roman" w:hAnsi="Times New Roman" w:cs="Times New Roman"/>
+          <w:sz w:val="24"/>
+          <w:szCs w:val="24"/>
+        </w:rPr>
+        <w:t>punctele</w:t>
+      </w:r>
+      <w:proofErr w:type="spellEnd"/>
+      <w:r>
+        <w:rPr>
+          <w:rFonts w:ascii="Times New Roman" w:hAnsi="Times New Roman" w:cs="Times New Roman"/>
+          <w:sz w:val="24"/>
+          <w:szCs w:val="24"/>
+        </w:rPr>
+        <w:t xml:space="preserve"> castigate in </w:t>
+      </w:r>
+      <w:proofErr w:type="spellStart"/>
+      <w:r>
+        <w:rPr>
+          <w:rFonts w:ascii="Times New Roman" w:hAnsi="Times New Roman" w:cs="Times New Roman"/>
+          <w:sz w:val="24"/>
+          <w:szCs w:val="24"/>
+        </w:rPr>
+        <w:t>fiecare</w:t>
+      </w:r>
+      <w:proofErr w:type="spellEnd"/>
+      <w:r>
+        <w:rPr>
+          <w:rFonts w:ascii="Times New Roman" w:hAnsi="Times New Roman" w:cs="Times New Roman"/>
+          <w:sz w:val="24"/>
+          <w:szCs w:val="24"/>
+        </w:rPr>
+        <w:t xml:space="preserve"> </w:t>
+      </w:r>
+      <w:proofErr w:type="spellStart"/>
+      <w:r>
+        <w:rPr>
+          <w:rFonts w:ascii="Times New Roman" w:hAnsi="Times New Roman" w:cs="Times New Roman"/>
+          <w:sz w:val="24"/>
+          <w:szCs w:val="24"/>
+        </w:rPr>
+        <w:t>dintre</w:t>
+      </w:r>
+      <w:proofErr w:type="spellEnd"/>
+      <w:r>
+        <w:rPr>
+          <w:rFonts w:ascii="Times New Roman" w:hAnsi="Times New Roman" w:cs="Times New Roman"/>
+          <w:sz w:val="24"/>
+          <w:szCs w:val="24"/>
+        </w:rPr>
+        <w:t xml:space="preserve"> </w:t>
+      </w:r>
+      <w:proofErr w:type="spellStart"/>
+      <w:r>
+        <w:rPr>
+          <w:rFonts w:ascii="Times New Roman" w:hAnsi="Times New Roman" w:cs="Times New Roman"/>
+          <w:sz w:val="24"/>
+          <w:szCs w:val="24"/>
+        </w:rPr>
+        <w:t>ele</w:t>
+      </w:r>
+      <w:proofErr w:type="spellEnd"/>
+      <w:r>
+        <w:rPr>
+          <w:rFonts w:ascii="Times New Roman" w:hAnsi="Times New Roman" w:cs="Times New Roman"/>
+          <w:sz w:val="24"/>
+          <w:szCs w:val="24"/>
+        </w:rPr>
+        <w:t xml:space="preserve"> </w:t>
+      </w:r>
+    </w:p>
+    <w:p>
+      <w:pPr>
+        <w:pStyle w:val="ListParagraph"/>
+        <w:spacing w:after="0" w:line="240" w:lineRule="auto"/>
+        <w:ind w:left="1080" w:firstLine="360"/>
+        <w:rPr>
+          <w:rFonts w:ascii="Times New Roman" w:hAnsi="Times New Roman" w:cs="Times New Roman"/>
+          <w:b/>
+          <w:bCs/>
+          <w:sz w:val="24"/>
+          <w:szCs w:val="24"/>
+          <w:lang w:val="ro-RO"/>
+        </w:rPr>
+      </w:pPr>
+      <w:proofErr w:type="spellStart"/>
+      <w:r>
+        <w:rPr>
+          <w:rFonts w:ascii="Times New Roman" w:hAnsi="Times New Roman" w:cs="Times New Roman"/>
+          <w:b/>
+          <w:bCs/>
+          <w:sz w:val="24"/>
+          <w:szCs w:val="24"/>
+        </w:rPr>
+        <w:t>ListView</w:t>
+      </w:r>
+      <w:proofErr w:type="spellEnd"/>
+      <w:r>
+        <w:rPr>
+          <w:rFonts w:ascii="Times New Roman" w:hAnsi="Times New Roman" w:cs="Times New Roman"/>
+          <w:b/>
+          <w:bCs/>
+          <w:sz w:val="24"/>
+          <w:szCs w:val="24"/>
+        </w:rPr>
+        <w:t xml:space="preserve"> Top found objects</w:t>
+      </w:r>
+      <w:r>
+        <w:rPr>
+          <w:rFonts w:ascii="Times New Roman" w:hAnsi="Times New Roman" w:cs="Times New Roman"/>
+          <w:sz w:val="24"/>
+          <w:szCs w:val="24"/>
+        </w:rPr>
+        <w:t xml:space="preserve"> – </w:t>
+      </w:r>
+      <w:proofErr w:type="spellStart"/>
+      <w:r>
+        <w:rPr>
+          <w:rFonts w:ascii="Times New Roman" w:hAnsi="Times New Roman" w:cs="Times New Roman"/>
+          <w:sz w:val="24"/>
+          <w:szCs w:val="24"/>
+        </w:rPr>
+        <w:t>reprezinta</w:t>
+      </w:r>
+      <w:proofErr w:type="spellEnd"/>
+      <w:r>
+        <w:rPr>
+          <w:rFonts w:ascii="Times New Roman" w:hAnsi="Times New Roman" w:cs="Times New Roman"/>
+          <w:sz w:val="24"/>
+          <w:szCs w:val="24"/>
+        </w:rPr>
+        <w:t xml:space="preserve"> o </w:t>
+      </w:r>
+      <w:proofErr w:type="spellStart"/>
+      <w:r>
+        <w:rPr>
+          <w:rFonts w:ascii="Times New Roman" w:hAnsi="Times New Roman" w:cs="Times New Roman"/>
+          <w:sz w:val="24"/>
+          <w:szCs w:val="24"/>
+        </w:rPr>
+        <w:t>lista</w:t>
+      </w:r>
+      <w:proofErr w:type="spellEnd"/>
+      <w:r>
+        <w:rPr>
+          <w:rFonts w:ascii="Times New Roman" w:hAnsi="Times New Roman" w:cs="Times New Roman"/>
+          <w:sz w:val="24"/>
+          <w:szCs w:val="24"/>
+        </w:rPr>
+        <w:t xml:space="preserve"> </w:t>
+      </w:r>
+      <w:proofErr w:type="spellStart"/>
+      <w:r>
+        <w:rPr>
+          <w:rFonts w:ascii="Times New Roman" w:hAnsi="Times New Roman" w:cs="Times New Roman"/>
+          <w:sz w:val="24"/>
+          <w:szCs w:val="24"/>
+        </w:rPr>
+        <w:t>celor</w:t>
+      </w:r>
+      <w:proofErr w:type="spellEnd"/>
+      <w:r>
+        <w:rPr>
+          <w:rFonts w:ascii="Times New Roman" w:hAnsi="Times New Roman" w:cs="Times New Roman"/>
+          <w:sz w:val="24"/>
+          <w:szCs w:val="24"/>
+        </w:rPr>
+        <w:t xml:space="preserve"> </w:t>
+      </w:r>
+      <w:proofErr w:type="spellStart"/>
+      <w:r>
+        <w:rPr>
+          <w:rFonts w:ascii="Times New Roman" w:hAnsi="Times New Roman" w:cs="Times New Roman"/>
+          <w:sz w:val="24"/>
+          <w:szCs w:val="24"/>
+        </w:rPr>
+        <w:t>mai</w:t>
+      </w:r>
+      <w:proofErr w:type="spellEnd"/>
+      <w:r>
+        <w:rPr>
+          <w:rFonts w:ascii="Times New Roman" w:hAnsi="Times New Roman" w:cs="Times New Roman"/>
+          <w:sz w:val="24"/>
+          <w:szCs w:val="24"/>
+        </w:rPr>
+        <w:t xml:space="preserve"> des </w:t>
+      </w:r>
+      <w:proofErr w:type="spellStart"/>
+      <w:r>
+        <w:rPr>
+          <w:rFonts w:ascii="Times New Roman" w:hAnsi="Times New Roman" w:cs="Times New Roman"/>
+          <w:sz w:val="24"/>
+          <w:szCs w:val="24"/>
+        </w:rPr>
+        <w:t>gasite</w:t>
+      </w:r>
+      <w:proofErr w:type="spellEnd"/>
+      <w:r>
+        <w:rPr>
+          <w:rFonts w:ascii="Times New Roman" w:hAnsi="Times New Roman" w:cs="Times New Roman"/>
+          <w:sz w:val="24"/>
+          <w:szCs w:val="24"/>
+        </w:rPr>
+        <w:t xml:space="preserve"> </w:t>
+      </w:r>
+      <w:proofErr w:type="spellStart"/>
+      <w:r>
+        <w:rPr>
+          <w:rFonts w:ascii="Times New Roman" w:hAnsi="Times New Roman" w:cs="Times New Roman"/>
+          <w:sz w:val="24"/>
+          <w:szCs w:val="24"/>
+        </w:rPr>
+        <w:t>obiecte</w:t>
+      </w:r>
+      <w:proofErr w:type="spellEnd"/>
+      <w:r>
+        <w:rPr>
+          <w:rFonts w:ascii="Times New Roman" w:hAnsi="Times New Roman" w:cs="Times New Roman"/>
+          <w:sz w:val="24"/>
+          <w:szCs w:val="24"/>
+        </w:rPr>
+        <w:t xml:space="preserve"> de </w:t>
+      </w:r>
+      <w:proofErr w:type="spellStart"/>
+      <w:r>
+        <w:rPr>
+          <w:rFonts w:ascii="Times New Roman" w:hAnsi="Times New Roman" w:cs="Times New Roman"/>
+          <w:sz w:val="24"/>
+          <w:szCs w:val="24"/>
+        </w:rPr>
+        <w:t>catre</w:t>
+      </w:r>
+      <w:proofErr w:type="spellEnd"/>
+      <w:r>
+        <w:rPr>
+          <w:rFonts w:ascii="Times New Roman" w:hAnsi="Times New Roman" w:cs="Times New Roman"/>
+          <w:sz w:val="24"/>
+          <w:szCs w:val="24"/>
+        </w:rPr>
+        <w:t xml:space="preserve"> </w:t>
+      </w:r>
+      <w:proofErr w:type="spellStart"/>
+      <w:r>
+        <w:rPr>
+          <w:rFonts w:ascii="Times New Roman" w:hAnsi="Times New Roman" w:cs="Times New Roman"/>
+          <w:sz w:val="24"/>
+          <w:szCs w:val="24"/>
+        </w:rPr>
+        <w:t>jucatorul</w:t>
+      </w:r>
+      <w:proofErr w:type="spellEnd"/>
+      <w:r>
+        <w:rPr>
+          <w:rFonts w:ascii="Times New Roman" w:hAnsi="Times New Roman" w:cs="Times New Roman"/>
+          <w:sz w:val="24"/>
+          <w:szCs w:val="24"/>
+        </w:rPr>
+        <w:t xml:space="preserve"> </w:t>
+      </w:r>
+      <w:proofErr w:type="spellStart"/>
+      <w:r>
+        <w:rPr>
+          <w:rFonts w:ascii="Times New Roman" w:hAnsi="Times New Roman" w:cs="Times New Roman"/>
+          <w:sz w:val="24"/>
+          <w:szCs w:val="24"/>
+        </w:rPr>
+        <w:t>curent</w:t>
+      </w:r>
+      <w:proofErr w:type="spellEnd"/>
+      <w:r>
+        <w:rPr>
+          <w:rFonts w:ascii="Times New Roman" w:hAnsi="Times New Roman" w:cs="Times New Roman"/>
+          <w:sz w:val="24"/>
+          <w:szCs w:val="24"/>
+        </w:rPr>
+        <w:t>.</w:t>
+      </w:r>
+      <w:r>
+        <w:rPr>
+          <w:rFonts w:ascii="Times New Roman" w:hAnsi="Times New Roman" w:cs="Times New Roman"/>
+          <w:b/>
+          <w:bCs/>
+          <w:sz w:val="24"/>
+          <w:szCs w:val="24"/>
+          <w:lang w:val="ro-RO"/>
+        </w:rPr>
+        <w:br w:type="page"/>
+      </w:r>
+    </w:p>
+    <w:p>
+      <w:pPr>
+        <w:pStyle w:val="ListParagraph"/>
+        <w:numPr>
+          <w:ilvl w:val="0"/>
+          <w:numId w:val="3"/>
+        </w:numPr>
+        <w:spacing w:after="0" w:line="240" w:lineRule="auto"/>
+        <w:rPr>
+          <w:rFonts w:ascii="Times New Roman" w:hAnsi="Times New Roman" w:cs="Times New Roman"/>
+          <w:b/>
+          <w:bCs/>
+          <w:sz w:val="24"/>
+          <w:szCs w:val="24"/>
+          <w:lang w:val="ro-RO"/>
+        </w:rPr>
+      </w:pPr>
+      <w:r>
+        <w:rPr>
+          <w:rFonts w:ascii="Times New Roman" w:hAnsi="Times New Roman" w:cs="Times New Roman"/>
+          <w:b/>
+          <w:bCs/>
+          <w:noProof/>
+          <w:sz w:val="24"/>
+          <w:szCs w:val="24"/>
+          <w:lang w:val="ro-RO"/>
+        </w:rPr>
+        <w:lastRenderedPageBreak/>
+        <w:drawing>
+          <wp:anchor distT="0" distB="0" distL="114300" distR="114300" simplePos="0" relativeHeight="251662336" behindDoc="0" locked="0" layoutInCell="1" allowOverlap="1" wp14:anchorId="64EB352C" wp14:editId="2F0C6990">
+            <wp:simplePos x="0" y="0"/>
+            <wp:positionH relativeFrom="column">
+              <wp:posOffset>3195955</wp:posOffset>
+            </wp:positionH>
+            <wp:positionV relativeFrom="paragraph">
+              <wp:posOffset>0</wp:posOffset>
+            </wp:positionV>
+            <wp:extent cx="2498725" cy="5143500"/>
+            <wp:effectExtent l="0" t="0" r="0" b="0"/>
+            <wp:wrapSquare wrapText="bothSides"/>
+            <wp:docPr id="5" name="Picture 5"/>
+            <wp:cNvGraphicFramePr>
+              <a:graphicFrameLocks xmlns:a="http://schemas.openxmlformats.org/drawingml/2006/main" noChangeAspect="1"/>
+            </wp:cNvGraphicFramePr>
+            <a:graphic xmlns:a="http://schemas.openxmlformats.org/drawingml/2006/main">
+              <a:graphicData uri="http://schemas.openxmlformats.org/drawingml/2006/picture">
+                <pic:pic xmlns:pic="http://schemas.openxmlformats.org/drawingml/2006/picture">
+                  <pic:nvPicPr>
+                    <pic:cNvPr id="0" name="Picture 3"/>
+                    <pic:cNvPicPr>
+                      <a:picLocks noChangeAspect="1" noChangeArrowheads="1"/>
+                    </pic:cNvPicPr>
+                  </pic:nvPicPr>
+                  <pic:blipFill>
+                    <a:blip r:embed="rId9">
+                      <a:extLst>
+                        <a:ext uri="{28A0092B-C50C-407E-A947-70E740481C1C}">
+                          <a14:useLocalDpi xmlns:a14="http://schemas.microsoft.com/office/drawing/2010/main" val="0"/>
+                        </a:ext>
+                      </a:extLst>
+                    </a:blip>
+                    <a:srcRect/>
+                    <a:stretch>
+                      <a:fillRect/>
+                    </a:stretch>
+                  </pic:blipFill>
+                  <pic:spPr bwMode="auto">
+                    <a:xfrm>
+                      <a:off x="0" y="0"/>
+                      <a:ext cx="2498725" cy="5143500"/>
+                    </a:xfrm>
+                    <a:prstGeom prst="rect">
+                      <a:avLst/>
+                    </a:prstGeom>
+                    <a:noFill/>
+                    <a:ln>
+                      <a:noFill/>
+                    </a:ln>
+                  </pic:spPr>
+                </pic:pic>
+              </a:graphicData>
+            </a:graphic>
+            <wp14:sizeRelH relativeFrom="margin">
+              <wp14:pctWidth>0</wp14:pctWidth>
+            </wp14:sizeRelH>
+            <wp14:sizeRelV relativeFrom="margin">
+              <wp14:pctHeight>0</wp14:pctHeight>
+            </wp14:sizeRelV>
+          </wp:anchor>
+        </w:drawing>
+      </w:r>
+      <w:r>
+        <w:rPr>
+          <w:rFonts w:ascii="Times New Roman" w:hAnsi="Times New Roman" w:cs="Times New Roman"/>
+          <w:b/>
+          <w:bCs/>
+          <w:sz w:val="24"/>
+          <w:szCs w:val="24"/>
+          <w:lang w:val="ro-RO"/>
+        </w:rPr>
+        <w:t>Pagina clasamentelor</w:t>
+      </w:r>
+    </w:p>
+    <w:p>
+      <w:pPr>
+        <w:pStyle w:val="ListParagraph"/>
+        <w:spacing w:after="0" w:line="240" w:lineRule="auto"/>
+        <w:ind w:left="1080" w:firstLine="360"/>
+        <w:rPr>
+          <w:rFonts w:ascii="Times New Roman" w:hAnsi="Times New Roman" w:cs="Times New Roman"/>
+          <w:sz w:val="24"/>
+          <w:szCs w:val="24"/>
+          <w:lang w:val="ro-RO"/>
+        </w:rPr>
+      </w:pPr>
+      <w:r>
+        <w:rPr>
+          <w:rFonts w:ascii="Times New Roman" w:hAnsi="Times New Roman" w:cs="Times New Roman"/>
+          <w:sz w:val="24"/>
+          <w:szCs w:val="24"/>
+          <w:lang w:val="ro-RO"/>
+        </w:rPr>
+        <w:t>In acest fragment utilizatorul are posibilitatea de a vizualiza clasamentul centrat pe el insusi (20 de jucatori si scorurile lor). De asemenea acesta poate sa schimbe ce clasament vrea sa vizualizeze, in functie de modul de joc, prin apasarea butonului „CHANGE GAMEMODE”. Acesta va trece de la un gamemode la altul intr-o maniera circulara, Indoor -&gt; Outdoor -&gt; Office.</w:t>
+      </w:r>
+    </w:p>
+    <w:p>
+      <w:pPr>
+        <w:pStyle w:val="ListParagraph"/>
+        <w:spacing w:after="0" w:line="240" w:lineRule="auto"/>
+        <w:ind w:left="1080" w:firstLine="360"/>
+        <w:rPr>
+          <w:rFonts w:ascii="Times New Roman" w:hAnsi="Times New Roman" w:cs="Times New Roman"/>
+          <w:sz w:val="24"/>
+          <w:szCs w:val="24"/>
+          <w:lang w:val="ro-RO"/>
+        </w:rPr>
+      </w:pPr>
+      <w:r>
+        <w:rPr>
+          <w:rFonts w:ascii="Times New Roman" w:hAnsi="Times New Roman" w:cs="Times New Roman"/>
+          <w:b/>
+          <w:bCs/>
+          <w:sz w:val="24"/>
+          <w:szCs w:val="24"/>
+          <w:lang w:val="ro-RO"/>
+        </w:rPr>
+        <w:t>Button  ChangeGamemode</w:t>
+      </w:r>
+      <w:r>
+        <w:rPr>
+          <w:rFonts w:ascii="Times New Roman" w:hAnsi="Times New Roman" w:cs="Times New Roman"/>
+          <w:sz w:val="24"/>
+          <w:szCs w:val="24"/>
+          <w:lang w:val="ro-RO"/>
+        </w:rPr>
+        <w:t xml:space="preserve"> – schimba clasamentul vizualizat</w:t>
+      </w:r>
+    </w:p>
+    <w:p>
+      <w:pPr>
+        <w:pStyle w:val="ListParagraph"/>
+        <w:spacing w:after="0" w:line="240" w:lineRule="auto"/>
+        <w:ind w:left="1080" w:firstLine="360"/>
+        <w:rPr>
+          <w:rFonts w:ascii="Times New Roman" w:hAnsi="Times New Roman" w:cs="Times New Roman"/>
+          <w:sz w:val="24"/>
+          <w:szCs w:val="24"/>
+          <w:lang w:val="ro-RO"/>
+        </w:rPr>
+      </w:pPr>
+      <w:r>
+        <w:rPr>
+          <w:rFonts w:ascii="Times New Roman" w:hAnsi="Times New Roman" w:cs="Times New Roman"/>
+          <w:b/>
+          <w:bCs/>
+          <w:sz w:val="24"/>
+          <w:szCs w:val="24"/>
+          <w:lang w:val="ro-RO"/>
+        </w:rPr>
+        <w:t xml:space="preserve">ListView </w:t>
+      </w:r>
+      <w:r>
+        <w:rPr>
+          <w:rFonts w:ascii="Times New Roman" w:hAnsi="Times New Roman" w:cs="Times New Roman"/>
+          <w:b/>
+          <w:bCs/>
+          <w:sz w:val="24"/>
+          <w:szCs w:val="24"/>
+          <w:lang w:val="ro-RO"/>
+        </w:rPr>
+        <w:t>Rankings –</w:t>
+      </w:r>
+      <w:r>
+        <w:rPr>
+          <w:rFonts w:ascii="Times New Roman" w:hAnsi="Times New Roman" w:cs="Times New Roman"/>
+          <w:sz w:val="24"/>
+          <w:szCs w:val="24"/>
+          <w:lang w:val="ro-RO"/>
+        </w:rPr>
+        <w:t xml:space="preserve"> acesta este listview-ul ce va fi populat cu scorurile jucatorilor</w:t>
+      </w:r>
+    </w:p>
+    <w:p>
+      <w:pPr>
+        <w:spacing w:after="0" w:line="240" w:lineRule="auto"/>
+        <w:rPr>
+          <w:rFonts w:ascii="Times New Roman" w:hAnsi="Times New Roman" w:cs="Times New Roman"/>
+          <w:sz w:val="24"/>
+          <w:szCs w:val="24"/>
+          <w:lang w:val="ro-RO"/>
+        </w:rPr>
+      </w:pPr>
+    </w:p>
+    <w:p>
+      <w:pPr>
+        <w:spacing w:after="0" w:line="240" w:lineRule="auto"/>
+        <w:rPr>
+          <w:rFonts w:ascii="Times New Roman" w:hAnsi="Times New Roman" w:cs="Times New Roman"/>
+          <w:b/>
+          <w:bCs/>
+          <w:sz w:val="24"/>
+          <w:szCs w:val="24"/>
+          <w:lang w:val="ro-RO"/>
+        </w:rPr>
+      </w:pPr>
+      <w:r>
+        <w:rPr>
+          <w:rFonts w:ascii="Times New Roman" w:hAnsi="Times New Roman" w:cs="Times New Roman"/>
+          <w:b/>
+          <w:bCs/>
+          <w:noProof/>
+          <w:sz w:val="24"/>
+          <w:szCs w:val="24"/>
+          <w:lang w:val="ro-RO"/>
+        </w:rPr>
+        <w:drawing>
+          <wp:anchor distT="0" distB="0" distL="114300" distR="114300" simplePos="0" relativeHeight="251663360" behindDoc="1" locked="0" layoutInCell="1" allowOverlap="1" wp14:anchorId="057A4671" wp14:editId="6D9654FC">
+            <wp:simplePos x="0" y="0"/>
+            <wp:positionH relativeFrom="column">
+              <wp:posOffset>325755</wp:posOffset>
+            </wp:positionH>
+            <wp:positionV relativeFrom="paragraph">
+              <wp:posOffset>216563</wp:posOffset>
+            </wp:positionV>
+            <wp:extent cx="2767330" cy="5152390"/>
+            <wp:effectExtent l="0" t="0" r="0" b="0"/>
+            <wp:wrapSquare wrapText="bothSides"/>
+            <wp:docPr id="6" name="Picture 6"/>
+            <wp:cNvGraphicFramePr>
+              <a:graphicFrameLocks xmlns:a="http://schemas.openxmlformats.org/drawingml/2006/main" noChangeAspect="1"/>
+            </wp:cNvGraphicFramePr>
+            <a:graphic xmlns:a="http://schemas.openxmlformats.org/drawingml/2006/main">
+              <a:graphicData uri="http://schemas.openxmlformats.org/drawingml/2006/picture">
+                <pic:pic xmlns:pic="http://schemas.openxmlformats.org/drawingml/2006/picture">
+                  <pic:nvPicPr>
+                    <pic:cNvPr id="0" name="Picture 4"/>
+                    <pic:cNvPicPr>
+                      <a:picLocks noChangeAspect="1" noChangeArrowheads="1"/>
+                    </pic:cNvPicPr>
+                  </pic:nvPicPr>
+                  <pic:blipFill>
+                    <a:blip r:embed="rId10">
+                      <a:extLst>
+                        <a:ext uri="{28A0092B-C50C-407E-A947-70E740481C1C}">
+                          <a14:useLocalDpi xmlns:a14="http://schemas.microsoft.com/office/drawing/2010/main" val="0"/>
+                        </a:ext>
+                      </a:extLst>
+                    </a:blip>
+                    <a:srcRect/>
+                    <a:stretch>
+                      <a:fillRect/>
+                    </a:stretch>
+                  </pic:blipFill>
+                  <pic:spPr bwMode="auto">
+                    <a:xfrm>
+                      <a:off x="0" y="0"/>
+                      <a:ext cx="2767330" cy="5152390"/>
+                    </a:xfrm>
+                    <a:prstGeom prst="rect">
+                      <a:avLst/>
+                    </a:prstGeom>
+                    <a:noFill/>
+                    <a:ln>
+                      <a:noFill/>
+                    </a:ln>
+                  </pic:spPr>
+                </pic:pic>
+              </a:graphicData>
+            </a:graphic>
+            <wp14:sizeRelH relativeFrom="margin">
+              <wp14:pctWidth>0</wp14:pctWidth>
+            </wp14:sizeRelH>
+            <wp14:sizeRelV relativeFrom="margin">
+              <wp14:pctHeight>0</wp14:pctHeight>
+            </wp14:sizeRelV>
+          </wp:anchor>
+        </w:drawing>
+      </w:r>
+    </w:p>
+    <w:p>
+      <w:pPr>
+        <w:pStyle w:val="ListParagraph"/>
+        <w:numPr>
+          <w:ilvl w:val="0"/>
+          <w:numId w:val="3"/>
+        </w:numPr>
+        <w:spacing w:after="0" w:line="240" w:lineRule="auto"/>
+        <w:rPr>
+          <w:rFonts w:ascii="Times New Roman" w:hAnsi="Times New Roman" w:cs="Times New Roman"/>
+          <w:b/>
+          <w:bCs/>
+          <w:sz w:val="24"/>
+          <w:szCs w:val="24"/>
+          <w:lang w:val="ro-RO"/>
+        </w:rPr>
+      </w:pPr>
+      <w:r>
+        <w:rPr>
+          <w:rFonts w:ascii="Times New Roman" w:hAnsi="Times New Roman" w:cs="Times New Roman"/>
+          <w:b/>
+          <w:bCs/>
+          <w:sz w:val="24"/>
+          <w:szCs w:val="24"/>
+          <w:lang w:val="ro-RO"/>
+        </w:rPr>
+        <w:t>Ecranul jocului</w:t>
+      </w:r>
+    </w:p>
+    <w:p>
+      <w:pPr>
+        <w:spacing w:after="0" w:line="240" w:lineRule="auto"/>
+        <w:ind w:firstLine="720"/>
+        <w:rPr>
+          <w:rFonts w:ascii="Times New Roman" w:hAnsi="Times New Roman" w:cs="Times New Roman"/>
+          <w:sz w:val="24"/>
+          <w:szCs w:val="24"/>
+          <w:lang w:val="ro-RO"/>
+        </w:rPr>
+      </w:pPr>
+      <w:r>
+        <w:rPr>
+          <w:rFonts w:ascii="Times New Roman" w:hAnsi="Times New Roman" w:cs="Times New Roman"/>
+          <w:sz w:val="24"/>
+          <w:szCs w:val="24"/>
+          <w:lang w:val="ro-RO"/>
+        </w:rPr>
+        <w:t>In aceasta Activitate se desfasoara intreaga „joaca”. Utilizatorul primeste instructiunea de a gasi obiecte prin intermediul textului din partea de sus a ecranului. Acesta are in orice moment vizibil atat timpul ramas pentru a gasi acel obiect, totalul de punte adunate cat si ce crede modelul de clasificare ca se afla in imagine. In partea de jos se afla progress bar ce se incarca in functie de cat de aproape este de obiectul respectiv.</w:t>
+      </w:r>
+    </w:p>
+    <w:p>
+      <w:pPr>
+        <w:spacing w:after="0" w:line="240" w:lineRule="auto"/>
+        <w:ind w:firstLine="720"/>
+        <w:rPr>
+          <w:rFonts w:ascii="Times New Roman" w:hAnsi="Times New Roman" w:cs="Times New Roman"/>
+          <w:sz w:val="24"/>
+          <w:szCs w:val="24"/>
+          <w:lang w:val="ro-RO"/>
+        </w:rPr>
+      </w:pPr>
+      <w:r>
+        <w:rPr>
+          <w:rFonts w:ascii="Times New Roman" w:hAnsi="Times New Roman" w:cs="Times New Roman"/>
+          <w:b/>
+          <w:bCs/>
+          <w:sz w:val="24"/>
+          <w:szCs w:val="24"/>
+          <w:lang w:val="ro-RO"/>
+        </w:rPr>
+        <w:t>TextView</w:t>
+      </w:r>
+      <w:r>
+        <w:rPr>
+          <w:rFonts w:ascii="Times New Roman" w:hAnsi="Times New Roman" w:cs="Times New Roman"/>
+          <w:sz w:val="24"/>
+          <w:szCs w:val="24"/>
+          <w:lang w:val="ro-RO"/>
+        </w:rPr>
+        <w:t xml:space="preserve"> pentru toate informatiile vizibile: Object to find, Socre, Time left, Guessed object.</w:t>
+      </w:r>
+    </w:p>
+    <w:p>
+      <w:pPr>
+        <w:spacing w:after="0" w:line="240" w:lineRule="auto"/>
+        <w:ind w:firstLine="720"/>
+        <w:rPr>
+          <w:rFonts w:ascii="Times New Roman" w:hAnsi="Times New Roman" w:cs="Times New Roman"/>
+          <w:sz w:val="24"/>
+          <w:szCs w:val="24"/>
+          <w:lang w:val="ro-RO"/>
+        </w:rPr>
+      </w:pPr>
+      <w:r>
+        <w:rPr>
+          <w:rFonts w:ascii="Times New Roman" w:hAnsi="Times New Roman" w:cs="Times New Roman"/>
+          <w:b/>
+          <w:bCs/>
+          <w:sz w:val="24"/>
+          <w:szCs w:val="24"/>
+          <w:lang w:val="ro-RO"/>
+        </w:rPr>
+        <w:t>Progress bar</w:t>
+      </w:r>
+      <w:r>
+        <w:rPr>
+          <w:rFonts w:ascii="Times New Roman" w:hAnsi="Times New Roman" w:cs="Times New Roman"/>
+          <w:sz w:val="24"/>
+          <w:szCs w:val="24"/>
+          <w:lang w:val="ro-RO"/>
+        </w:rPr>
+        <w:t xml:space="preserve"> pentru cat de aproape esti de obiectul corect.</w:t>
+      </w:r>
+    </w:p>
+    <w:p>
+      <w:pPr>
+        <w:spacing w:after="0" w:line="240" w:lineRule="auto"/>
+        <w:ind w:left="1080"/>
+        <w:rPr>
+          <w:rFonts w:ascii="Times New Roman" w:hAnsi="Times New Roman" w:cs="Times New Roman"/>
+          <w:b/>
+          <w:bCs/>
+          <w:sz w:val="24"/>
+          <w:szCs w:val="24"/>
+          <w:lang w:val="ro-RO"/>
+        </w:rPr>
+      </w:pPr>
+    </w:p>
+    <w:p>
+      <w:pPr>
+        <w:rPr>
+          <w:rFonts w:ascii="Times New Roman" w:hAnsi="Times New Roman" w:cs="Times New Roman"/>
+          <w:b/>
+          <w:bCs/>
+          <w:sz w:val="24"/>
+          <w:szCs w:val="24"/>
+          <w:lang w:val="ro-RO"/>
+        </w:rPr>
+      </w:pPr>
+      <w:r>
+        <w:rPr>
+          <w:rFonts w:ascii="Times New Roman" w:hAnsi="Times New Roman" w:cs="Times New Roman"/>
+          <w:b/>
+          <w:bCs/>
+          <w:sz w:val="24"/>
+          <w:szCs w:val="24"/>
+          <w:lang w:val="ro-RO"/>
+        </w:rPr>
+        <w:br w:type="page"/>
+      </w:r>
+    </w:p>
+    <w:p>
+      <w:pPr>
+        <w:spacing w:after="0" w:line="240" w:lineRule="auto"/>
+        <w:ind w:left="1080"/>
+        <w:rPr>
+          <w:rFonts w:ascii="Times New Roman" w:hAnsi="Times New Roman" w:cs="Times New Roman"/>
+          <w:b/>
+          <w:bCs/>
+          <w:sz w:val="24"/>
+          <w:szCs w:val="24"/>
+          <w:lang w:val="ro-RO"/>
+        </w:rPr>
+      </w:pPr>
+    </w:p>
+    <w:p>
+      <w:pPr>
+        <w:pStyle w:val="ListParagraph"/>
+        <w:numPr>
+          <w:ilvl w:val="0"/>
+          <w:numId w:val="3"/>
+        </w:numPr>
+        <w:spacing w:after="0" w:line="240" w:lineRule="auto"/>
+        <w:rPr>
+          <w:rFonts w:ascii="Times New Roman" w:hAnsi="Times New Roman" w:cs="Times New Roman"/>
+          <w:b/>
+          <w:bCs/>
+          <w:sz w:val="24"/>
+          <w:szCs w:val="24"/>
+          <w:lang w:val="ro-RO"/>
+        </w:rPr>
+      </w:pPr>
+      <w:r>
+        <w:rPr>
+          <w:rFonts w:ascii="Times New Roman" w:hAnsi="Times New Roman" w:cs="Times New Roman"/>
+          <w:noProof/>
+          <w:sz w:val="24"/>
+          <w:szCs w:val="24"/>
+          <w:lang w:val="ro-RO"/>
+        </w:rPr>
+        <w:drawing>
+          <wp:anchor distT="0" distB="0" distL="114300" distR="114300" simplePos="0" relativeHeight="251664384" behindDoc="0" locked="0" layoutInCell="1" allowOverlap="1" wp14:anchorId="75A94BA3" wp14:editId="2997E4FF">
+            <wp:simplePos x="0" y="0"/>
+            <wp:positionH relativeFrom="margin">
+              <wp:posOffset>3514228</wp:posOffset>
+            </wp:positionH>
+            <wp:positionV relativeFrom="paragraph">
+              <wp:posOffset>7316</wp:posOffset>
+            </wp:positionV>
+            <wp:extent cx="2066290" cy="4253865"/>
+            <wp:effectExtent l="0" t="0" r="0" b="0"/>
+            <wp:wrapSquare wrapText="bothSides"/>
+            <wp:docPr id="8" name="Picture 8"/>
+            <wp:cNvGraphicFramePr>
+              <a:graphicFrameLocks xmlns:a="http://schemas.openxmlformats.org/drawingml/2006/main" noChangeAspect="1"/>
+            </wp:cNvGraphicFramePr>
+            <a:graphic xmlns:a="http://schemas.openxmlformats.org/drawingml/2006/main">
+              <a:graphicData uri="http://schemas.openxmlformats.org/drawingml/2006/picture">
+                <pic:pic xmlns:pic="http://schemas.openxmlformats.org/drawingml/2006/picture">
+                  <pic:nvPicPr>
+                    <pic:cNvPr id="0" name="Picture 5"/>
+                    <pic:cNvPicPr>
+                      <a:picLocks noChangeAspect="1" noChangeArrowheads="1"/>
+                    </pic:cNvPicPr>
+                  </pic:nvPicPr>
+                  <pic:blipFill>
+                    <a:blip r:embed="rId11">
+                      <a:extLst>
+                        <a:ext uri="{28A0092B-C50C-407E-A947-70E740481C1C}">
+                          <a14:useLocalDpi xmlns:a14="http://schemas.microsoft.com/office/drawing/2010/main" val="0"/>
+                        </a:ext>
+                      </a:extLst>
+                    </a:blip>
+                    <a:srcRect/>
+                    <a:stretch>
+                      <a:fillRect/>
+                    </a:stretch>
+                  </pic:blipFill>
+                  <pic:spPr bwMode="auto">
+                    <a:xfrm>
+                      <a:off x="0" y="0"/>
+                      <a:ext cx="2066290" cy="4253865"/>
+                    </a:xfrm>
+                    <a:prstGeom prst="rect">
+                      <a:avLst/>
+                    </a:prstGeom>
+                    <a:noFill/>
+                    <a:ln>
+                      <a:noFill/>
+                    </a:ln>
+                  </pic:spPr>
+                </pic:pic>
+              </a:graphicData>
+            </a:graphic>
+            <wp14:sizeRelH relativeFrom="margin">
+              <wp14:pctWidth>0</wp14:pctWidth>
+            </wp14:sizeRelH>
+            <wp14:sizeRelV relativeFrom="margin">
+              <wp14:pctHeight>0</wp14:pctHeight>
+            </wp14:sizeRelV>
+          </wp:anchor>
+        </w:drawing>
+      </w:r>
+      <w:r>
+        <w:rPr>
+          <w:rFonts w:ascii="Times New Roman" w:hAnsi="Times New Roman" w:cs="Times New Roman"/>
+          <w:b/>
+          <w:bCs/>
+          <w:sz w:val="24"/>
+          <w:szCs w:val="24"/>
+          <w:lang w:val="ro-RO"/>
+        </w:rPr>
+        <w:t>Pagina de final de joc</w:t>
+      </w:r>
+    </w:p>
+    <w:p>
+      <w:pPr>
+        <w:pStyle w:val="ListParagraph"/>
+        <w:spacing w:after="0" w:line="240" w:lineRule="auto"/>
+        <w:ind w:left="1080" w:firstLine="360"/>
+        <w:rPr>
+          <w:rFonts w:ascii="Times New Roman" w:hAnsi="Times New Roman" w:cs="Times New Roman"/>
+          <w:sz w:val="24"/>
+          <w:szCs w:val="24"/>
+          <w:lang w:val="ro-RO"/>
+        </w:rPr>
+      </w:pPr>
+      <w:r>
+        <w:rPr>
+          <w:rFonts w:ascii="Times New Roman" w:hAnsi="Times New Roman" w:cs="Times New Roman"/>
+          <w:sz w:val="24"/>
+          <w:szCs w:val="24"/>
+          <w:lang w:val="ro-RO"/>
+        </w:rPr>
+        <w:t>In activitatea „Game Over” jucatorul este instiintat de faptul ca jocul s-a terminat din cauza ca a ramas fara timp, dar in acelas</w:t>
+      </w:r>
+      <w:proofErr w:type="spellStart"/>
+      <w:r>
+        <w:rPr>
+          <w:rFonts w:ascii="Times New Roman" w:hAnsi="Times New Roman" w:cs="Times New Roman"/>
+          <w:sz w:val="24"/>
+          <w:szCs w:val="24"/>
+          <w:lang w:val="ro-RO"/>
+        </w:rPr>
+        <w:t>i</w:t>
+      </w:r>
+      <w:proofErr w:type="spellEnd"/>
+      <w:r>
+        <w:rPr>
+          <w:rFonts w:ascii="Times New Roman" w:hAnsi="Times New Roman" w:cs="Times New Roman"/>
+          <w:sz w:val="24"/>
+          <w:szCs w:val="24"/>
+          <w:lang w:val="ro-RO"/>
+        </w:rPr>
+        <w:t xml:space="preserve"> </w:t>
+      </w:r>
+      <w:proofErr w:type="spellStart"/>
+      <w:r>
+        <w:rPr>
+          <w:rFonts w:ascii="Times New Roman" w:hAnsi="Times New Roman" w:cs="Times New Roman"/>
+          <w:sz w:val="24"/>
+          <w:szCs w:val="24"/>
+          <w:lang w:val="ro-RO"/>
+        </w:rPr>
+        <w:t>timp</w:t>
+      </w:r>
+      <w:proofErr w:type="spellEnd"/>
+      <w:r>
+        <w:rPr>
+          <w:rFonts w:ascii="Times New Roman" w:hAnsi="Times New Roman" w:cs="Times New Roman"/>
+          <w:sz w:val="24"/>
+          <w:szCs w:val="24"/>
+          <w:lang w:val="ro-RO"/>
+        </w:rPr>
+        <w:t xml:space="preserve"> v-a </w:t>
+      </w:r>
+      <w:proofErr w:type="spellStart"/>
+      <w:r>
+        <w:rPr>
+          <w:rFonts w:ascii="Times New Roman" w:hAnsi="Times New Roman" w:cs="Times New Roman"/>
+          <w:sz w:val="24"/>
+          <w:szCs w:val="24"/>
+          <w:lang w:val="ro-RO"/>
+        </w:rPr>
+        <w:t>putea</w:t>
+      </w:r>
+      <w:proofErr w:type="spellEnd"/>
+      <w:r>
+        <w:rPr>
+          <w:rFonts w:ascii="Times New Roman" w:hAnsi="Times New Roman" w:cs="Times New Roman"/>
+          <w:sz w:val="24"/>
+          <w:szCs w:val="24"/>
+          <w:lang w:val="ro-RO"/>
+        </w:rPr>
+        <w:t xml:space="preserve"> </w:t>
+      </w:r>
+      <w:proofErr w:type="spellStart"/>
+      <w:r>
+        <w:rPr>
+          <w:rFonts w:ascii="Times New Roman" w:hAnsi="Times New Roman" w:cs="Times New Roman"/>
+          <w:sz w:val="24"/>
+          <w:szCs w:val="24"/>
+          <w:lang w:val="ro-RO"/>
+        </w:rPr>
+        <w:t>sa</w:t>
+      </w:r>
+      <w:proofErr w:type="spellEnd"/>
+      <w:r>
+        <w:rPr>
+          <w:rFonts w:ascii="Times New Roman" w:hAnsi="Times New Roman" w:cs="Times New Roman"/>
+          <w:sz w:val="24"/>
+          <w:szCs w:val="24"/>
+          <w:lang w:val="ro-RO"/>
+        </w:rPr>
+        <w:t xml:space="preserve"> </w:t>
+      </w:r>
+      <w:proofErr w:type="spellStart"/>
+      <w:r>
+        <w:rPr>
+          <w:rFonts w:ascii="Times New Roman" w:hAnsi="Times New Roman" w:cs="Times New Roman"/>
+          <w:sz w:val="24"/>
+          <w:szCs w:val="24"/>
+          <w:lang w:val="ro-RO"/>
+        </w:rPr>
+        <w:t>vada</w:t>
+      </w:r>
+      <w:proofErr w:type="spellEnd"/>
+      <w:r>
+        <w:rPr>
+          <w:rFonts w:ascii="Times New Roman" w:hAnsi="Times New Roman" w:cs="Times New Roman"/>
+          <w:sz w:val="24"/>
+          <w:szCs w:val="24"/>
+          <w:lang w:val="ro-RO"/>
+        </w:rPr>
+        <w:t xml:space="preserve"> un mic </w:t>
+      </w:r>
+      <w:proofErr w:type="spellStart"/>
+      <w:r>
+        <w:rPr>
+          <w:rFonts w:ascii="Times New Roman" w:hAnsi="Times New Roman" w:cs="Times New Roman"/>
+          <w:sz w:val="24"/>
+          <w:szCs w:val="24"/>
+          <w:lang w:val="ro-RO"/>
+        </w:rPr>
+        <w:t>rezumat</w:t>
+      </w:r>
+      <w:proofErr w:type="spellEnd"/>
+      <w:r>
+        <w:rPr>
+          <w:rFonts w:ascii="Times New Roman" w:hAnsi="Times New Roman" w:cs="Times New Roman"/>
+          <w:sz w:val="24"/>
+          <w:szCs w:val="24"/>
+          <w:lang w:val="ro-RO"/>
+        </w:rPr>
+        <w:t xml:space="preserve"> al </w:t>
+      </w:r>
+      <w:proofErr w:type="spellStart"/>
+      <w:r>
+        <w:rPr>
+          <w:rFonts w:ascii="Times New Roman" w:hAnsi="Times New Roman" w:cs="Times New Roman"/>
+          <w:sz w:val="24"/>
+          <w:szCs w:val="24"/>
+          <w:lang w:val="ro-RO"/>
+        </w:rPr>
+        <w:t>rezultatului</w:t>
+      </w:r>
+      <w:proofErr w:type="spellEnd"/>
+      <w:r>
+        <w:rPr>
+          <w:rFonts w:ascii="Times New Roman" w:hAnsi="Times New Roman" w:cs="Times New Roman"/>
+          <w:sz w:val="24"/>
+          <w:szCs w:val="24"/>
+          <w:lang w:val="ro-RO"/>
+        </w:rPr>
+        <w:t xml:space="preserve"> </w:t>
+      </w:r>
+      <w:proofErr w:type="spellStart"/>
+      <w:r>
+        <w:rPr>
+          <w:rFonts w:ascii="Times New Roman" w:hAnsi="Times New Roman" w:cs="Times New Roman"/>
+          <w:sz w:val="24"/>
+          <w:szCs w:val="24"/>
+          <w:lang w:val="ro-RO"/>
+        </w:rPr>
+        <w:t>obtinut</w:t>
+      </w:r>
+      <w:proofErr w:type="spellEnd"/>
+      <w:r>
+        <w:rPr>
+          <w:rFonts w:ascii="Times New Roman" w:hAnsi="Times New Roman" w:cs="Times New Roman"/>
+          <w:sz w:val="24"/>
+          <w:szCs w:val="24"/>
+          <w:lang w:val="ro-RO"/>
+        </w:rPr>
+        <w:t xml:space="preserve"> in </w:t>
+      </w:r>
+      <w:proofErr w:type="spellStart"/>
+      <w:r>
+        <w:rPr>
+          <w:rFonts w:ascii="Times New Roman" w:hAnsi="Times New Roman" w:cs="Times New Roman"/>
+          <w:sz w:val="24"/>
+          <w:szCs w:val="24"/>
+          <w:lang w:val="ro-RO"/>
+        </w:rPr>
+        <w:t>urma</w:t>
+      </w:r>
+      <w:proofErr w:type="spellEnd"/>
+      <w:r>
+        <w:rPr>
+          <w:rFonts w:ascii="Times New Roman" w:hAnsi="Times New Roman" w:cs="Times New Roman"/>
+          <w:sz w:val="24"/>
+          <w:szCs w:val="24"/>
+          <w:lang w:val="ro-RO"/>
+        </w:rPr>
+        <w:t xml:space="preserve"> </w:t>
+      </w:r>
+      <w:proofErr w:type="spellStart"/>
+      <w:r>
+        <w:rPr>
+          <w:rFonts w:ascii="Times New Roman" w:hAnsi="Times New Roman" w:cs="Times New Roman"/>
+          <w:sz w:val="24"/>
+          <w:szCs w:val="24"/>
+          <w:lang w:val="ro-RO"/>
+        </w:rPr>
+        <w:t>ultimului</w:t>
+      </w:r>
+      <w:proofErr w:type="spellEnd"/>
+      <w:r>
+        <w:rPr>
+          <w:rFonts w:ascii="Times New Roman" w:hAnsi="Times New Roman" w:cs="Times New Roman"/>
+          <w:sz w:val="24"/>
+          <w:szCs w:val="24"/>
+          <w:lang w:val="ro-RO"/>
+        </w:rPr>
+        <w:t xml:space="preserve"> „</w:t>
+      </w:r>
+      <w:proofErr w:type="spellStart"/>
+      <w:r>
+        <w:rPr>
+          <w:rFonts w:ascii="Times New Roman" w:hAnsi="Times New Roman" w:cs="Times New Roman"/>
+          <w:sz w:val="24"/>
+          <w:szCs w:val="24"/>
+          <w:lang w:val="ro-RO"/>
+        </w:rPr>
+        <w:t>meci</w:t>
+      </w:r>
+      <w:proofErr w:type="spellEnd"/>
+      <w:r>
+        <w:rPr>
+          <w:rFonts w:ascii="Times New Roman" w:hAnsi="Times New Roman" w:cs="Times New Roman"/>
+          <w:sz w:val="24"/>
+          <w:szCs w:val="24"/>
+          <w:lang w:val="ro-RO"/>
+        </w:rPr>
+        <w:t xml:space="preserve">”. </w:t>
+      </w:r>
+      <w:proofErr w:type="spellStart"/>
+      <w:r>
+        <w:rPr>
+          <w:rFonts w:ascii="Times New Roman" w:hAnsi="Times New Roman" w:cs="Times New Roman"/>
+          <w:sz w:val="24"/>
+          <w:szCs w:val="24"/>
+          <w:lang w:val="ro-RO"/>
+        </w:rPr>
+        <w:t>TextView</w:t>
+      </w:r>
+      <w:proofErr w:type="spellEnd"/>
+      <w:r>
+        <w:rPr>
+          <w:rFonts w:ascii="Times New Roman" w:hAnsi="Times New Roman" w:cs="Times New Roman"/>
+          <w:sz w:val="24"/>
+          <w:szCs w:val="24"/>
+          <w:lang w:val="ro-RO"/>
+        </w:rPr>
+        <w:t xml:space="preserve"> total points – </w:t>
+      </w:r>
+      <w:proofErr w:type="spellStart"/>
+      <w:r>
+        <w:rPr>
+          <w:rFonts w:ascii="Times New Roman" w:hAnsi="Times New Roman" w:cs="Times New Roman"/>
+          <w:sz w:val="24"/>
+          <w:szCs w:val="24"/>
+          <w:lang w:val="ro-RO"/>
+        </w:rPr>
+        <w:t>retine</w:t>
+      </w:r>
+      <w:proofErr w:type="spellEnd"/>
+      <w:r>
+        <w:rPr>
+          <w:rFonts w:ascii="Times New Roman" w:hAnsi="Times New Roman" w:cs="Times New Roman"/>
+          <w:sz w:val="24"/>
+          <w:szCs w:val="24"/>
+          <w:lang w:val="ro-RO"/>
+        </w:rPr>
+        <w:t xml:space="preserve"> </w:t>
+      </w:r>
+      <w:proofErr w:type="spellStart"/>
+      <w:r>
+        <w:rPr>
+          <w:rFonts w:ascii="Times New Roman" w:hAnsi="Times New Roman" w:cs="Times New Roman"/>
+          <w:sz w:val="24"/>
+          <w:szCs w:val="24"/>
+          <w:lang w:val="ro-RO"/>
+        </w:rPr>
+        <w:t>totalul</w:t>
+      </w:r>
+      <w:proofErr w:type="spellEnd"/>
+      <w:r>
+        <w:rPr>
+          <w:rFonts w:ascii="Times New Roman" w:hAnsi="Times New Roman" w:cs="Times New Roman"/>
+          <w:sz w:val="24"/>
+          <w:szCs w:val="24"/>
+          <w:lang w:val="ro-RO"/>
+        </w:rPr>
+        <w:t xml:space="preserve"> de </w:t>
+      </w:r>
+      <w:proofErr w:type="spellStart"/>
+      <w:r>
+        <w:rPr>
+          <w:rFonts w:ascii="Times New Roman" w:hAnsi="Times New Roman" w:cs="Times New Roman"/>
+          <w:sz w:val="24"/>
+          <w:szCs w:val="24"/>
+          <w:lang w:val="ro-RO"/>
+        </w:rPr>
+        <w:t>puncte</w:t>
+      </w:r>
+      <w:proofErr w:type="spellEnd"/>
+      <w:r>
+        <w:rPr>
+          <w:rFonts w:ascii="Times New Roman" w:hAnsi="Times New Roman" w:cs="Times New Roman"/>
+          <w:sz w:val="24"/>
+          <w:szCs w:val="24"/>
+          <w:lang w:val="ro-RO"/>
+        </w:rPr>
+        <w:t xml:space="preserve"> </w:t>
+      </w:r>
+      <w:proofErr w:type="spellStart"/>
+      <w:r>
+        <w:rPr>
+          <w:rFonts w:ascii="Times New Roman" w:hAnsi="Times New Roman" w:cs="Times New Roman"/>
+          <w:sz w:val="24"/>
+          <w:szCs w:val="24"/>
+          <w:lang w:val="ro-RO"/>
+        </w:rPr>
+        <w:t>obtinute</w:t>
+      </w:r>
+      <w:proofErr w:type="spellEnd"/>
+      <w:r>
+        <w:rPr>
+          <w:rFonts w:ascii="Times New Roman" w:hAnsi="Times New Roman" w:cs="Times New Roman"/>
+          <w:sz w:val="24"/>
+          <w:szCs w:val="24"/>
+          <w:lang w:val="ro-RO"/>
+        </w:rPr>
+        <w:t xml:space="preserve"> in </w:t>
+      </w:r>
+      <w:proofErr w:type="spellStart"/>
+      <w:r>
+        <w:rPr>
+          <w:rFonts w:ascii="Times New Roman" w:hAnsi="Times New Roman" w:cs="Times New Roman"/>
+          <w:sz w:val="24"/>
+          <w:szCs w:val="24"/>
+          <w:lang w:val="ro-RO"/>
+        </w:rPr>
+        <w:t>runda</w:t>
+      </w:r>
+      <w:proofErr w:type="spellEnd"/>
+      <w:r>
+        <w:rPr>
+          <w:rFonts w:ascii="Times New Roman" w:hAnsi="Times New Roman" w:cs="Times New Roman"/>
+          <w:sz w:val="24"/>
+          <w:szCs w:val="24"/>
+          <w:lang w:val="ro-RO"/>
+        </w:rPr>
+        <w:t xml:space="preserve"> </w:t>
+      </w:r>
+      <w:proofErr w:type="spellStart"/>
+      <w:r>
+        <w:rPr>
+          <w:rFonts w:ascii="Times New Roman" w:hAnsi="Times New Roman" w:cs="Times New Roman"/>
+          <w:sz w:val="24"/>
+          <w:szCs w:val="24"/>
+          <w:lang w:val="ro-RO"/>
+        </w:rPr>
+        <w:t>curenta</w:t>
+      </w:r>
+      <w:proofErr w:type="spellEnd"/>
+      <w:r>
+        <w:rPr>
+          <w:rFonts w:ascii="Times New Roman" w:hAnsi="Times New Roman" w:cs="Times New Roman"/>
+          <w:sz w:val="24"/>
+          <w:szCs w:val="24"/>
+          <w:lang w:val="ro-RO"/>
+        </w:rPr>
+        <w:t xml:space="preserve"> </w:t>
+      </w:r>
+      <w:proofErr w:type="spellStart"/>
+      <w:r>
+        <w:rPr>
+          <w:rFonts w:ascii="Times New Roman" w:hAnsi="Times New Roman" w:cs="Times New Roman"/>
+          <w:sz w:val="24"/>
+          <w:szCs w:val="24"/>
+          <w:lang w:val="ro-RO"/>
+        </w:rPr>
+        <w:t>TextView</w:t>
+      </w:r>
+      <w:proofErr w:type="spellEnd"/>
+      <w:r>
+        <w:rPr>
+          <w:rFonts w:ascii="Times New Roman" w:hAnsi="Times New Roman" w:cs="Times New Roman"/>
+          <w:sz w:val="24"/>
+          <w:szCs w:val="24"/>
+          <w:lang w:val="ro-RO"/>
+        </w:rPr>
+        <w:t xml:space="preserve"> objects found- </w:t>
+      </w:r>
+      <w:proofErr w:type="spellStart"/>
+      <w:r>
+        <w:rPr>
+          <w:rFonts w:ascii="Times New Roman" w:hAnsi="Times New Roman" w:cs="Times New Roman"/>
+          <w:sz w:val="24"/>
+          <w:szCs w:val="24"/>
+          <w:lang w:val="ro-RO"/>
+        </w:rPr>
+        <w:t>prezinta</w:t>
+      </w:r>
+      <w:proofErr w:type="spellEnd"/>
+      <w:r>
+        <w:rPr>
+          <w:rFonts w:ascii="Times New Roman" w:hAnsi="Times New Roman" w:cs="Times New Roman"/>
+          <w:sz w:val="24"/>
+          <w:szCs w:val="24"/>
+          <w:lang w:val="ro-RO"/>
+        </w:rPr>
+        <w:t xml:space="preserve"> </w:t>
+      </w:r>
+      <w:proofErr w:type="spellStart"/>
+      <w:r>
+        <w:rPr>
+          <w:rFonts w:ascii="Times New Roman" w:hAnsi="Times New Roman" w:cs="Times New Roman"/>
+          <w:sz w:val="24"/>
+          <w:szCs w:val="24"/>
+          <w:lang w:val="ro-RO"/>
+        </w:rPr>
+        <w:t>numarul</w:t>
+      </w:r>
+      <w:proofErr w:type="spellEnd"/>
+      <w:r>
+        <w:rPr>
+          <w:rFonts w:ascii="Times New Roman" w:hAnsi="Times New Roman" w:cs="Times New Roman"/>
+          <w:sz w:val="24"/>
+          <w:szCs w:val="24"/>
+          <w:lang w:val="ro-RO"/>
+        </w:rPr>
+        <w:t xml:space="preserve"> de </w:t>
+      </w:r>
+      <w:proofErr w:type="spellStart"/>
+      <w:r>
+        <w:rPr>
+          <w:rFonts w:ascii="Times New Roman" w:hAnsi="Times New Roman" w:cs="Times New Roman"/>
+          <w:sz w:val="24"/>
+          <w:szCs w:val="24"/>
+          <w:lang w:val="ro-RO"/>
+        </w:rPr>
+        <w:t>obiecte</w:t>
+      </w:r>
+      <w:proofErr w:type="spellEnd"/>
+      <w:r>
+        <w:rPr>
+          <w:rFonts w:ascii="Times New Roman" w:hAnsi="Times New Roman" w:cs="Times New Roman"/>
+          <w:sz w:val="24"/>
+          <w:szCs w:val="24"/>
+          <w:lang w:val="ro-RO"/>
+        </w:rPr>
+        <w:t xml:space="preserve"> </w:t>
+      </w:r>
+      <w:proofErr w:type="spellStart"/>
+      <w:r>
+        <w:rPr>
+          <w:rFonts w:ascii="Times New Roman" w:hAnsi="Times New Roman" w:cs="Times New Roman"/>
+          <w:sz w:val="24"/>
+          <w:szCs w:val="24"/>
+          <w:lang w:val="ro-RO"/>
+        </w:rPr>
+        <w:t>gasite</w:t>
+      </w:r>
+      <w:proofErr w:type="spellEnd"/>
+      <w:r>
+        <w:rPr>
+          <w:rFonts w:ascii="Times New Roman" w:hAnsi="Times New Roman" w:cs="Times New Roman"/>
+          <w:sz w:val="24"/>
+          <w:szCs w:val="24"/>
+          <w:lang w:val="ro-RO"/>
+        </w:rPr>
+        <w:t xml:space="preserve"> in </w:t>
+      </w:r>
+      <w:proofErr w:type="spellStart"/>
+      <w:r>
+        <w:rPr>
+          <w:rFonts w:ascii="Times New Roman" w:hAnsi="Times New Roman" w:cs="Times New Roman"/>
+          <w:sz w:val="24"/>
+          <w:szCs w:val="24"/>
+          <w:lang w:val="ro-RO"/>
+        </w:rPr>
+        <w:t>aceasta</w:t>
+      </w:r>
+      <w:proofErr w:type="spellEnd"/>
+      <w:r>
+        <w:rPr>
+          <w:rFonts w:ascii="Times New Roman" w:hAnsi="Times New Roman" w:cs="Times New Roman"/>
+          <w:sz w:val="24"/>
+          <w:szCs w:val="24"/>
+          <w:lang w:val="ro-RO"/>
+        </w:rPr>
+        <w:t xml:space="preserve"> </w:t>
+      </w:r>
+      <w:proofErr w:type="spellStart"/>
+      <w:r>
+        <w:rPr>
+          <w:rFonts w:ascii="Times New Roman" w:hAnsi="Times New Roman" w:cs="Times New Roman"/>
+          <w:sz w:val="24"/>
+          <w:szCs w:val="24"/>
+          <w:lang w:val="ro-RO"/>
+        </w:rPr>
+        <w:t>runda</w:t>
+      </w:r>
+      <w:proofErr w:type="spellEnd"/>
+      <w:r>
+        <w:rPr>
+          <w:rFonts w:ascii="Times New Roman" w:hAnsi="Times New Roman" w:cs="Times New Roman"/>
+          <w:sz w:val="24"/>
+          <w:szCs w:val="24"/>
+          <w:lang w:val="ro-RO"/>
+        </w:rPr>
+        <w:t xml:space="preserve"> </w:t>
+      </w:r>
+      <w:proofErr w:type="spellStart"/>
+      <w:r>
+        <w:rPr>
+          <w:rFonts w:ascii="Times New Roman" w:hAnsi="Times New Roman" w:cs="Times New Roman"/>
+          <w:sz w:val="24"/>
+          <w:szCs w:val="24"/>
+          <w:lang w:val="ro-RO"/>
+        </w:rPr>
+        <w:t>ListView</w:t>
+      </w:r>
+      <w:proofErr w:type="spellEnd"/>
+      <w:r>
+        <w:rPr>
+          <w:rFonts w:ascii="Times New Roman" w:hAnsi="Times New Roman" w:cs="Times New Roman"/>
+          <w:sz w:val="24"/>
+          <w:szCs w:val="24"/>
+          <w:lang w:val="ro-RO"/>
+        </w:rPr>
+        <w:t xml:space="preserve"> objects found – </w:t>
+      </w:r>
+      <w:proofErr w:type="spellStart"/>
+      <w:r>
+        <w:rPr>
+          <w:rFonts w:ascii="Times New Roman" w:hAnsi="Times New Roman" w:cs="Times New Roman"/>
+          <w:sz w:val="24"/>
+          <w:szCs w:val="24"/>
+          <w:lang w:val="ro-RO"/>
+        </w:rPr>
+        <w:t>va</w:t>
+      </w:r>
+      <w:proofErr w:type="spellEnd"/>
+      <w:r>
+        <w:rPr>
+          <w:rFonts w:ascii="Times New Roman" w:hAnsi="Times New Roman" w:cs="Times New Roman"/>
+          <w:sz w:val="24"/>
+          <w:szCs w:val="24"/>
+          <w:lang w:val="ro-RO"/>
+        </w:rPr>
+        <w:t xml:space="preserve"> </w:t>
+      </w:r>
+      <w:proofErr w:type="spellStart"/>
+      <w:r>
+        <w:rPr>
+          <w:rFonts w:ascii="Times New Roman" w:hAnsi="Times New Roman" w:cs="Times New Roman"/>
+          <w:sz w:val="24"/>
+          <w:szCs w:val="24"/>
+          <w:lang w:val="ro-RO"/>
+        </w:rPr>
+        <w:t>prezenta</w:t>
+      </w:r>
+      <w:proofErr w:type="spellEnd"/>
+      <w:r>
+        <w:rPr>
+          <w:rFonts w:ascii="Times New Roman" w:hAnsi="Times New Roman" w:cs="Times New Roman"/>
+          <w:sz w:val="24"/>
+          <w:szCs w:val="24"/>
+          <w:lang w:val="ro-RO"/>
+        </w:rPr>
+        <w:t xml:space="preserve"> </w:t>
+      </w:r>
+      <w:proofErr w:type="spellStart"/>
+      <w:r>
+        <w:rPr>
+          <w:rFonts w:ascii="Times New Roman" w:hAnsi="Times New Roman" w:cs="Times New Roman"/>
+          <w:sz w:val="24"/>
+          <w:szCs w:val="24"/>
+          <w:lang w:val="ro-RO"/>
+        </w:rPr>
+        <w:t>lista</w:t>
+      </w:r>
+      <w:proofErr w:type="spellEnd"/>
+      <w:r>
+        <w:rPr>
+          <w:rFonts w:ascii="Times New Roman" w:hAnsi="Times New Roman" w:cs="Times New Roman"/>
+          <w:sz w:val="24"/>
+          <w:szCs w:val="24"/>
+          <w:lang w:val="ro-RO"/>
+        </w:rPr>
+        <w:t xml:space="preserve"> de </w:t>
+      </w:r>
+      <w:proofErr w:type="spellStart"/>
+      <w:r>
+        <w:rPr>
+          <w:rFonts w:ascii="Times New Roman" w:hAnsi="Times New Roman" w:cs="Times New Roman"/>
+          <w:sz w:val="24"/>
+          <w:szCs w:val="24"/>
+          <w:lang w:val="ro-RO"/>
+        </w:rPr>
+        <w:t>obiecte</w:t>
+      </w:r>
+      <w:proofErr w:type="spellEnd"/>
+      <w:r>
+        <w:rPr>
+          <w:rFonts w:ascii="Times New Roman" w:hAnsi="Times New Roman" w:cs="Times New Roman"/>
+          <w:sz w:val="24"/>
+          <w:szCs w:val="24"/>
+          <w:lang w:val="ro-RO"/>
+        </w:rPr>
+        <w:t xml:space="preserve"> </w:t>
+      </w:r>
+      <w:proofErr w:type="spellStart"/>
+      <w:r>
+        <w:rPr>
+          <w:rFonts w:ascii="Times New Roman" w:hAnsi="Times New Roman" w:cs="Times New Roman"/>
+          <w:sz w:val="24"/>
+          <w:szCs w:val="24"/>
+          <w:lang w:val="ro-RO"/>
+        </w:rPr>
+        <w:t>gasite</w:t>
+      </w:r>
+      <w:proofErr w:type="spellEnd"/>
+      <w:r>
+        <w:rPr>
+          <w:rFonts w:ascii="Times New Roman" w:hAnsi="Times New Roman" w:cs="Times New Roman"/>
+          <w:sz w:val="24"/>
+          <w:szCs w:val="24"/>
+          <w:lang w:val="ro-RO"/>
+        </w:rPr>
+        <w:t xml:space="preserve"> de </w:t>
+      </w:r>
+      <w:proofErr w:type="spellStart"/>
+      <w:r>
+        <w:rPr>
+          <w:rFonts w:ascii="Times New Roman" w:hAnsi="Times New Roman" w:cs="Times New Roman"/>
+          <w:sz w:val="24"/>
+          <w:szCs w:val="24"/>
+          <w:lang w:val="ro-RO"/>
+        </w:rPr>
+        <w:t>jucator</w:t>
+      </w:r>
+      <w:proofErr w:type="spellEnd"/>
+      <w:r>
+        <w:rPr>
+          <w:rFonts w:ascii="Times New Roman" w:hAnsi="Times New Roman" w:cs="Times New Roman"/>
+          <w:sz w:val="24"/>
+          <w:szCs w:val="24"/>
+          <w:lang w:val="ro-RO"/>
+        </w:rPr>
+        <w:t xml:space="preserve"> in </w:t>
+      </w:r>
+      <w:proofErr w:type="spellStart"/>
+      <w:r>
+        <w:rPr>
+          <w:rFonts w:ascii="Times New Roman" w:hAnsi="Times New Roman" w:cs="Times New Roman"/>
+          <w:sz w:val="24"/>
+          <w:szCs w:val="24"/>
+          <w:lang w:val="ro-RO"/>
+        </w:rPr>
+        <w:t>tura</w:t>
+      </w:r>
+      <w:proofErr w:type="spellEnd"/>
+      <w:r>
+        <w:rPr>
+          <w:rFonts w:ascii="Times New Roman" w:hAnsi="Times New Roman" w:cs="Times New Roman"/>
+          <w:sz w:val="24"/>
+          <w:szCs w:val="24"/>
+          <w:lang w:val="ro-RO"/>
+        </w:rPr>
+        <w:t xml:space="preserve"> </w:t>
+      </w:r>
+      <w:proofErr w:type="spellStart"/>
+      <w:r>
+        <w:rPr>
+          <w:rFonts w:ascii="Times New Roman" w:hAnsi="Times New Roman" w:cs="Times New Roman"/>
+          <w:sz w:val="24"/>
+          <w:szCs w:val="24"/>
+          <w:lang w:val="ro-RO"/>
+        </w:rPr>
+        <w:t>curenta</w:t>
+      </w:r>
+      <w:proofErr w:type="spellEnd"/>
+      <w:r>
+        <w:rPr>
+          <w:rFonts w:ascii="Times New Roman" w:hAnsi="Times New Roman" w:cs="Times New Roman"/>
+          <w:sz w:val="24"/>
+          <w:szCs w:val="24"/>
+          <w:lang w:val="ro-RO"/>
+        </w:rPr>
+        <w:t xml:space="preserve"> Tot </w:t>
+      </w:r>
+      <w:proofErr w:type="spellStart"/>
+      <w:r>
+        <w:rPr>
+          <w:rFonts w:ascii="Times New Roman" w:hAnsi="Times New Roman" w:cs="Times New Roman"/>
+          <w:sz w:val="24"/>
+          <w:szCs w:val="24"/>
+          <w:lang w:val="ro-RO"/>
+        </w:rPr>
+        <w:t>odata</w:t>
+      </w:r>
+      <w:proofErr w:type="spellEnd"/>
+      <w:r>
+        <w:rPr>
+          <w:rFonts w:ascii="Times New Roman" w:hAnsi="Times New Roman" w:cs="Times New Roman"/>
+          <w:sz w:val="24"/>
+          <w:szCs w:val="24"/>
+          <w:lang w:val="ro-RO"/>
+        </w:rPr>
+        <w:t xml:space="preserve">, </w:t>
+      </w:r>
+      <w:proofErr w:type="spellStart"/>
+      <w:r>
+        <w:rPr>
+          <w:rFonts w:ascii="Times New Roman" w:hAnsi="Times New Roman" w:cs="Times New Roman"/>
+          <w:sz w:val="24"/>
+          <w:szCs w:val="24"/>
+          <w:lang w:val="ro-RO"/>
+        </w:rPr>
+        <w:t>utilizatorul</w:t>
+      </w:r>
+      <w:proofErr w:type="spellEnd"/>
+      <w:r>
+        <w:rPr>
+          <w:rFonts w:ascii="Times New Roman" w:hAnsi="Times New Roman" w:cs="Times New Roman"/>
+          <w:sz w:val="24"/>
+          <w:szCs w:val="24"/>
+          <w:lang w:val="ro-RO"/>
+        </w:rPr>
+        <w:t xml:space="preserve"> </w:t>
+      </w:r>
+      <w:proofErr w:type="spellStart"/>
+      <w:r>
+        <w:rPr>
+          <w:rFonts w:ascii="Times New Roman" w:hAnsi="Times New Roman" w:cs="Times New Roman"/>
+          <w:sz w:val="24"/>
+          <w:szCs w:val="24"/>
+          <w:lang w:val="ro-RO"/>
+        </w:rPr>
+        <w:t>aplicatiei</w:t>
+      </w:r>
+      <w:proofErr w:type="spellEnd"/>
+      <w:r>
+        <w:rPr>
+          <w:rFonts w:ascii="Times New Roman" w:hAnsi="Times New Roman" w:cs="Times New Roman"/>
+          <w:sz w:val="24"/>
+          <w:szCs w:val="24"/>
+          <w:lang w:val="ro-RO"/>
+        </w:rPr>
+        <w:t xml:space="preserve"> </w:t>
+      </w:r>
+      <w:proofErr w:type="spellStart"/>
+      <w:r>
+        <w:rPr>
+          <w:rFonts w:ascii="Times New Roman" w:hAnsi="Times New Roman" w:cs="Times New Roman"/>
+          <w:sz w:val="24"/>
+          <w:szCs w:val="24"/>
+          <w:lang w:val="ro-RO"/>
+        </w:rPr>
+        <w:t>poate</w:t>
+      </w:r>
+      <w:proofErr w:type="spellEnd"/>
+      <w:r>
+        <w:rPr>
+          <w:rFonts w:ascii="Times New Roman" w:hAnsi="Times New Roman" w:cs="Times New Roman"/>
+          <w:sz w:val="24"/>
+          <w:szCs w:val="24"/>
+          <w:lang w:val="ro-RO"/>
+        </w:rPr>
+        <w:t xml:space="preserve"> </w:t>
+      </w:r>
+      <w:proofErr w:type="spellStart"/>
+      <w:r>
+        <w:rPr>
+          <w:rFonts w:ascii="Times New Roman" w:hAnsi="Times New Roman" w:cs="Times New Roman"/>
+          <w:sz w:val="24"/>
+          <w:szCs w:val="24"/>
+          <w:lang w:val="ro-RO"/>
+        </w:rPr>
+        <w:t>poate</w:t>
+      </w:r>
+      <w:proofErr w:type="spellEnd"/>
+      <w:r>
+        <w:rPr>
+          <w:rFonts w:ascii="Times New Roman" w:hAnsi="Times New Roman" w:cs="Times New Roman"/>
+          <w:sz w:val="24"/>
+          <w:szCs w:val="24"/>
+          <w:lang w:val="ro-RO"/>
+        </w:rPr>
+        <w:t xml:space="preserve"> </w:t>
+      </w:r>
+      <w:proofErr w:type="spellStart"/>
+      <w:r>
+        <w:rPr>
+          <w:rFonts w:ascii="Times New Roman" w:hAnsi="Times New Roman" w:cs="Times New Roman"/>
+          <w:sz w:val="24"/>
+          <w:szCs w:val="24"/>
+          <w:lang w:val="ro-RO"/>
+        </w:rPr>
+        <w:t>sa</w:t>
+      </w:r>
+      <w:proofErr w:type="spellEnd"/>
+      <w:r>
+        <w:rPr>
+          <w:rFonts w:ascii="Times New Roman" w:hAnsi="Times New Roman" w:cs="Times New Roman"/>
+          <w:sz w:val="24"/>
+          <w:szCs w:val="24"/>
+          <w:lang w:val="ro-RO"/>
+        </w:rPr>
+        <w:t xml:space="preserve"> </w:t>
+      </w:r>
+      <w:proofErr w:type="spellStart"/>
+      <w:r>
+        <w:rPr>
+          <w:rFonts w:ascii="Times New Roman" w:hAnsi="Times New Roman" w:cs="Times New Roman"/>
+          <w:sz w:val="24"/>
+          <w:szCs w:val="24"/>
+          <w:lang w:val="ro-RO"/>
+        </w:rPr>
+        <w:t>aleaga</w:t>
+      </w:r>
+      <w:proofErr w:type="spellEnd"/>
+      <w:r>
+        <w:rPr>
+          <w:rFonts w:ascii="Times New Roman" w:hAnsi="Times New Roman" w:cs="Times New Roman"/>
+          <w:sz w:val="24"/>
+          <w:szCs w:val="24"/>
+          <w:lang w:val="ro-RO"/>
+        </w:rPr>
+        <w:t xml:space="preserve"> </w:t>
+      </w:r>
+      <w:proofErr w:type="spellStart"/>
+      <w:r>
+        <w:rPr>
+          <w:rFonts w:ascii="Times New Roman" w:hAnsi="Times New Roman" w:cs="Times New Roman"/>
+          <w:sz w:val="24"/>
+          <w:szCs w:val="24"/>
+          <w:lang w:val="ro-RO"/>
+        </w:rPr>
+        <w:t>intre</w:t>
+      </w:r>
+      <w:proofErr w:type="spellEnd"/>
+      <w:r>
+        <w:rPr>
+          <w:rFonts w:ascii="Times New Roman" w:hAnsi="Times New Roman" w:cs="Times New Roman"/>
+          <w:sz w:val="24"/>
+          <w:szCs w:val="24"/>
+          <w:lang w:val="ro-RO"/>
+        </w:rPr>
+        <w:t xml:space="preserve"> a </w:t>
+      </w:r>
+      <w:proofErr w:type="spellStart"/>
+      <w:r>
+        <w:rPr>
+          <w:rFonts w:ascii="Times New Roman" w:hAnsi="Times New Roman" w:cs="Times New Roman"/>
+          <w:sz w:val="24"/>
+          <w:szCs w:val="24"/>
+          <w:lang w:val="ro-RO"/>
+        </w:rPr>
+        <w:t>provoca</w:t>
+      </w:r>
+      <w:proofErr w:type="spellEnd"/>
+      <w:r>
+        <w:rPr>
+          <w:rFonts w:ascii="Times New Roman" w:hAnsi="Times New Roman" w:cs="Times New Roman"/>
+          <w:sz w:val="24"/>
+          <w:szCs w:val="24"/>
+          <w:lang w:val="ro-RO"/>
+        </w:rPr>
+        <w:t xml:space="preserve"> un </w:t>
+      </w:r>
+      <w:proofErr w:type="spellStart"/>
+      <w:r>
+        <w:rPr>
+          <w:rFonts w:ascii="Times New Roman" w:hAnsi="Times New Roman" w:cs="Times New Roman"/>
+          <w:sz w:val="24"/>
+          <w:szCs w:val="24"/>
+          <w:lang w:val="ro-RO"/>
+        </w:rPr>
+        <w:t>prieten</w:t>
+      </w:r>
+      <w:proofErr w:type="spellEnd"/>
+      <w:r>
+        <w:rPr>
+          <w:rFonts w:ascii="Times New Roman" w:hAnsi="Times New Roman" w:cs="Times New Roman"/>
+          <w:sz w:val="24"/>
+          <w:szCs w:val="24"/>
+          <w:lang w:val="ro-RO"/>
+        </w:rPr>
+        <w:t xml:space="preserve">, a </w:t>
+      </w:r>
+      <w:proofErr w:type="spellStart"/>
+      <w:r>
+        <w:rPr>
+          <w:rFonts w:ascii="Times New Roman" w:hAnsi="Times New Roman" w:cs="Times New Roman"/>
+          <w:sz w:val="24"/>
+          <w:szCs w:val="24"/>
+          <w:lang w:val="ro-RO"/>
+        </w:rPr>
+        <w:t>incerca</w:t>
+      </w:r>
+      <w:proofErr w:type="spellEnd"/>
+      <w:r>
+        <w:rPr>
+          <w:rFonts w:ascii="Times New Roman" w:hAnsi="Times New Roman" w:cs="Times New Roman"/>
+          <w:sz w:val="24"/>
+          <w:szCs w:val="24"/>
+          <w:lang w:val="ro-RO"/>
+        </w:rPr>
+        <w:t xml:space="preserve"> o </w:t>
+      </w:r>
+      <w:proofErr w:type="spellStart"/>
+      <w:r>
+        <w:rPr>
+          <w:rFonts w:ascii="Times New Roman" w:hAnsi="Times New Roman" w:cs="Times New Roman"/>
+          <w:sz w:val="24"/>
+          <w:szCs w:val="24"/>
+          <w:lang w:val="ro-RO"/>
+        </w:rPr>
+        <w:t>noua</w:t>
+      </w:r>
+      <w:proofErr w:type="spellEnd"/>
+      <w:r>
+        <w:rPr>
+          <w:rFonts w:ascii="Times New Roman" w:hAnsi="Times New Roman" w:cs="Times New Roman"/>
+          <w:sz w:val="24"/>
+          <w:szCs w:val="24"/>
+          <w:lang w:val="ro-RO"/>
+        </w:rPr>
+        <w:t xml:space="preserve"> </w:t>
+      </w:r>
+      <w:proofErr w:type="spellStart"/>
+      <w:r>
+        <w:rPr>
+          <w:rFonts w:ascii="Times New Roman" w:hAnsi="Times New Roman" w:cs="Times New Roman"/>
+          <w:sz w:val="24"/>
+          <w:szCs w:val="24"/>
+          <w:lang w:val="ro-RO"/>
+        </w:rPr>
+        <w:t>runda</w:t>
+      </w:r>
+      <w:proofErr w:type="spellEnd"/>
+      <w:r>
+        <w:rPr>
+          <w:rFonts w:ascii="Times New Roman" w:hAnsi="Times New Roman" w:cs="Times New Roman"/>
+          <w:sz w:val="24"/>
+          <w:szCs w:val="24"/>
+          <w:lang w:val="ro-RO"/>
+        </w:rPr>
+        <w:t xml:space="preserve"> in </w:t>
+      </w:r>
+      <w:proofErr w:type="spellStart"/>
+      <w:r>
+        <w:rPr>
+          <w:rFonts w:ascii="Times New Roman" w:hAnsi="Times New Roman" w:cs="Times New Roman"/>
+          <w:sz w:val="24"/>
+          <w:szCs w:val="24"/>
+          <w:lang w:val="ro-RO"/>
+        </w:rPr>
+        <w:t>modul</w:t>
+      </w:r>
+      <w:proofErr w:type="spellEnd"/>
+      <w:r>
+        <w:rPr>
+          <w:rFonts w:ascii="Times New Roman" w:hAnsi="Times New Roman" w:cs="Times New Roman"/>
+          <w:sz w:val="24"/>
+          <w:szCs w:val="24"/>
+          <w:lang w:val="ro-RO"/>
+        </w:rPr>
+        <w:t xml:space="preserve"> de </w:t>
+      </w:r>
+      <w:proofErr w:type="spellStart"/>
+      <w:r>
+        <w:rPr>
+          <w:rFonts w:ascii="Times New Roman" w:hAnsi="Times New Roman" w:cs="Times New Roman"/>
+          <w:sz w:val="24"/>
+          <w:szCs w:val="24"/>
+          <w:lang w:val="ro-RO"/>
+        </w:rPr>
+        <w:t>joc</w:t>
+      </w:r>
+      <w:proofErr w:type="spellEnd"/>
+      <w:r>
+        <w:rPr>
+          <w:rFonts w:ascii="Times New Roman" w:hAnsi="Times New Roman" w:cs="Times New Roman"/>
+          <w:sz w:val="24"/>
+          <w:szCs w:val="24"/>
+          <w:lang w:val="ro-RO"/>
+        </w:rPr>
+        <w:t xml:space="preserve"> </w:t>
+      </w:r>
+      <w:proofErr w:type="spellStart"/>
+      <w:r>
+        <w:rPr>
+          <w:rFonts w:ascii="Times New Roman" w:hAnsi="Times New Roman" w:cs="Times New Roman"/>
+          <w:sz w:val="24"/>
+          <w:szCs w:val="24"/>
+          <w:lang w:val="ro-RO"/>
+        </w:rPr>
+        <w:t>curent</w:t>
+      </w:r>
+      <w:proofErr w:type="spellEnd"/>
+      <w:r>
+        <w:rPr>
+          <w:rFonts w:ascii="Times New Roman" w:hAnsi="Times New Roman" w:cs="Times New Roman"/>
+          <w:sz w:val="24"/>
+          <w:szCs w:val="24"/>
+          <w:lang w:val="ro-RO"/>
+        </w:rPr>
+        <w:t xml:space="preserve"> </w:t>
+      </w:r>
+      <w:proofErr w:type="spellStart"/>
+      <w:r>
+        <w:rPr>
+          <w:rFonts w:ascii="Times New Roman" w:hAnsi="Times New Roman" w:cs="Times New Roman"/>
+          <w:sz w:val="24"/>
+          <w:szCs w:val="24"/>
+          <w:lang w:val="ro-RO"/>
+        </w:rPr>
+        <w:t>sau</w:t>
+      </w:r>
+      <w:proofErr w:type="spellEnd"/>
+      <w:r>
+        <w:rPr>
+          <w:rFonts w:ascii="Times New Roman" w:hAnsi="Times New Roman" w:cs="Times New Roman"/>
+          <w:sz w:val="24"/>
+          <w:szCs w:val="24"/>
+          <w:lang w:val="ro-RO"/>
+        </w:rPr>
+        <w:t xml:space="preserve"> a </w:t>
+      </w:r>
+      <w:proofErr w:type="spellStart"/>
+      <w:r>
+        <w:rPr>
+          <w:rFonts w:ascii="Times New Roman" w:hAnsi="Times New Roman" w:cs="Times New Roman"/>
+          <w:sz w:val="24"/>
+          <w:szCs w:val="24"/>
+          <w:lang w:val="ro-RO"/>
+        </w:rPr>
+        <w:t>iesit</w:t>
+      </w:r>
+      <w:proofErr w:type="spellEnd"/>
+      <w:r>
+        <w:rPr>
+          <w:rFonts w:ascii="Times New Roman" w:hAnsi="Times New Roman" w:cs="Times New Roman"/>
+          <w:sz w:val="24"/>
+          <w:szCs w:val="24"/>
+          <w:lang w:val="ro-RO"/>
+        </w:rPr>
+        <w:t xml:space="preserve"> din </w:t>
+      </w:r>
+      <w:proofErr w:type="spellStart"/>
+      <w:r>
+        <w:rPr>
+          <w:rFonts w:ascii="Times New Roman" w:hAnsi="Times New Roman" w:cs="Times New Roman"/>
+          <w:sz w:val="24"/>
+          <w:szCs w:val="24"/>
+          <w:lang w:val="ro-RO"/>
+        </w:rPr>
+        <w:t>modul</w:t>
+      </w:r>
+      <w:proofErr w:type="spellEnd"/>
+      <w:r>
+        <w:rPr>
+          <w:rFonts w:ascii="Times New Roman" w:hAnsi="Times New Roman" w:cs="Times New Roman"/>
+          <w:sz w:val="24"/>
+          <w:szCs w:val="24"/>
+          <w:lang w:val="ro-RO"/>
+        </w:rPr>
+        <w:t xml:space="preserve"> de </w:t>
+      </w:r>
+      <w:proofErr w:type="spellStart"/>
+      <w:r>
+        <w:rPr>
+          <w:rFonts w:ascii="Times New Roman" w:hAnsi="Times New Roman" w:cs="Times New Roman"/>
+          <w:sz w:val="24"/>
+          <w:szCs w:val="24"/>
+          <w:lang w:val="ro-RO"/>
+        </w:rPr>
+        <w:t>joc</w:t>
+      </w:r>
+      <w:proofErr w:type="spellEnd"/>
+      <w:r>
+        <w:rPr>
+          <w:rFonts w:ascii="Times New Roman" w:hAnsi="Times New Roman" w:cs="Times New Roman"/>
+          <w:sz w:val="24"/>
+          <w:szCs w:val="24"/>
+          <w:lang w:val="ro-RO"/>
+        </w:rPr>
+        <w:t xml:space="preserve"> </w:t>
+      </w:r>
+      <w:proofErr w:type="spellStart"/>
+      <w:r>
+        <w:rPr>
+          <w:rFonts w:ascii="Times New Roman" w:hAnsi="Times New Roman" w:cs="Times New Roman"/>
+          <w:sz w:val="24"/>
+          <w:szCs w:val="24"/>
+          <w:lang w:val="ro-RO"/>
+        </w:rPr>
+        <w:t>prin</w:t>
+      </w:r>
+      <w:proofErr w:type="spellEnd"/>
+      <w:r>
+        <w:rPr>
+          <w:rFonts w:ascii="Times New Roman" w:hAnsi="Times New Roman" w:cs="Times New Roman"/>
+          <w:sz w:val="24"/>
+          <w:szCs w:val="24"/>
+          <w:lang w:val="ro-RO"/>
+        </w:rPr>
+        <w:t xml:space="preserve"> </w:t>
+      </w:r>
+      <w:proofErr w:type="spellStart"/>
+      <w:r>
+        <w:rPr>
+          <w:rFonts w:ascii="Times New Roman" w:hAnsi="Times New Roman" w:cs="Times New Roman"/>
+          <w:sz w:val="24"/>
+          <w:szCs w:val="24"/>
+          <w:lang w:val="ro-RO"/>
+        </w:rPr>
+        <w:t>folosirea</w:t>
+      </w:r>
+      <w:proofErr w:type="spellEnd"/>
+      <w:r>
+        <w:rPr>
+          <w:rFonts w:ascii="Times New Roman" w:hAnsi="Times New Roman" w:cs="Times New Roman"/>
+          <w:sz w:val="24"/>
+          <w:szCs w:val="24"/>
+          <w:lang w:val="ro-RO"/>
+        </w:rPr>
+        <w:t xml:space="preserve"> a </w:t>
+      </w:r>
+      <w:proofErr w:type="spellStart"/>
+      <w:r>
+        <w:rPr>
+          <w:rFonts w:ascii="Times New Roman" w:hAnsi="Times New Roman" w:cs="Times New Roman"/>
+          <w:sz w:val="24"/>
+          <w:szCs w:val="24"/>
+          <w:lang w:val="ro-RO"/>
+        </w:rPr>
+        <w:t>trei</w:t>
+      </w:r>
+      <w:proofErr w:type="spellEnd"/>
+      <w:r>
+        <w:rPr>
+          <w:rFonts w:ascii="Times New Roman" w:hAnsi="Times New Roman" w:cs="Times New Roman"/>
+          <w:sz w:val="24"/>
+          <w:szCs w:val="24"/>
+          <w:lang w:val="ro-RO"/>
+        </w:rPr>
+        <w:t xml:space="preserve"> </w:t>
+      </w:r>
+      <w:proofErr w:type="spellStart"/>
+      <w:r>
+        <w:rPr>
+          <w:rFonts w:ascii="Times New Roman" w:hAnsi="Times New Roman" w:cs="Times New Roman"/>
+          <w:sz w:val="24"/>
+          <w:szCs w:val="24"/>
+          <w:lang w:val="ro-RO"/>
+        </w:rPr>
+        <w:t>butoane</w:t>
+      </w:r>
+      <w:proofErr w:type="spellEnd"/>
+      <w:r>
+        <w:rPr>
+          <w:rFonts w:ascii="Times New Roman" w:hAnsi="Times New Roman" w:cs="Times New Roman"/>
+          <w:sz w:val="24"/>
+          <w:szCs w:val="24"/>
+          <w:lang w:val="ro-RO"/>
+        </w:rPr>
+        <w:t xml:space="preserve"> : Challenge, Play si Back.</w:t>
+      </w:r>
+    </w:p>
+    <w:p>
+      <w:pPr>
+        <w:pStyle w:val="ListParagraph"/>
+        <w:spacing w:after="0" w:line="240" w:lineRule="auto"/>
+        <w:ind w:left="1080" w:firstLine="360"/>
+        <w:rPr>
+          <w:rFonts w:ascii="Times New Roman" w:hAnsi="Times New Roman" w:cs="Times New Roman"/>
+          <w:sz w:val="24"/>
+          <w:szCs w:val="24"/>
+          <w:lang w:val="ro-RO"/>
+        </w:rPr>
+      </w:pPr>
+    </w:p>
+    <w:p>
+      <w:pPr>
+        <w:pStyle w:val="ListParagraph"/>
+        <w:spacing w:after="0" w:line="240" w:lineRule="auto"/>
+        <w:ind w:left="1080" w:firstLine="360"/>
+        <w:rPr>
+          <w:rFonts w:ascii="Times New Roman" w:hAnsi="Times New Roman" w:cs="Times New Roman"/>
+          <w:sz w:val="24"/>
+          <w:szCs w:val="24"/>
+          <w:lang w:val="ro-RO"/>
+        </w:rPr>
+      </w:pPr>
+    </w:p>
+    <w:p>
+      <w:pPr>
+        <w:pStyle w:val="ListParagraph"/>
+        <w:spacing w:after="0" w:line="240" w:lineRule="auto"/>
+        <w:ind w:left="1080" w:firstLine="360"/>
+        <w:rPr>
+          <w:rFonts w:ascii="Times New Roman" w:hAnsi="Times New Roman" w:cs="Times New Roman"/>
+          <w:sz w:val="24"/>
+          <w:szCs w:val="24"/>
+          <w:lang w:val="ro-RO"/>
+        </w:rPr>
+      </w:pPr>
+    </w:p>
+    <w:p>
+      <w:pPr>
+        <w:pStyle w:val="ListParagraph"/>
+        <w:spacing w:after="0" w:line="240" w:lineRule="auto"/>
+        <w:ind w:left="1080" w:firstLine="360"/>
+        <w:rPr>
+          <w:rFonts w:ascii="Times New Roman" w:hAnsi="Times New Roman" w:cs="Times New Roman"/>
+          <w:sz w:val="24"/>
+          <w:szCs w:val="24"/>
+          <w:lang w:val="ro-RO"/>
+        </w:rPr>
+      </w:pPr>
+    </w:p>
+    <w:p>
+      <w:pPr>
+        <w:pStyle w:val="ListParagraph"/>
+        <w:spacing w:after="0" w:line="240" w:lineRule="auto"/>
+        <w:ind w:left="1080" w:firstLine="360"/>
+        <w:rPr>
+          <w:rFonts w:ascii="Times New Roman" w:hAnsi="Times New Roman" w:cs="Times New Roman"/>
+          <w:sz w:val="24"/>
+          <w:szCs w:val="24"/>
+          <w:lang w:val="ro-RO"/>
+        </w:rPr>
+      </w:pPr>
+    </w:p>
+    <w:p>
+      <w:pPr>
+        <w:pStyle w:val="ListParagraph"/>
+        <w:spacing w:after="0" w:line="240" w:lineRule="auto"/>
+        <w:ind w:left="1080" w:firstLine="360"/>
+        <w:rPr>
+          <w:rFonts w:ascii="Times New Roman" w:hAnsi="Times New Roman" w:cs="Times New Roman"/>
+          <w:sz w:val="24"/>
+          <w:szCs w:val="24"/>
+          <w:lang w:val="ro-RO"/>
+        </w:rPr>
+      </w:pPr>
+    </w:p>
+    <w:p>
+      <w:pPr>
+        <w:pStyle w:val="ListParagraph"/>
+        <w:spacing w:after="0" w:line="240" w:lineRule="auto"/>
+        <w:ind w:left="1080" w:firstLine="360"/>
+        <w:rPr>
+          <w:rFonts w:ascii="Times New Roman" w:hAnsi="Times New Roman" w:cs="Times New Roman"/>
+          <w:sz w:val="24"/>
+          <w:szCs w:val="24"/>
+          <w:lang w:val="ro-RO"/>
+        </w:rPr>
+      </w:pPr>
+    </w:p>
+    <w:p>
+      <w:pPr>
+        <w:pStyle w:val="ListParagraph"/>
+        <w:spacing w:after="0" w:line="240" w:lineRule="auto"/>
+        <w:ind w:left="1080" w:firstLine="360"/>
+        <w:rPr>
+          <w:rFonts w:ascii="Times New Roman" w:hAnsi="Times New Roman" w:cs="Times New Roman"/>
+          <w:sz w:val="24"/>
+          <w:szCs w:val="24"/>
+          <w:lang w:val="ro-RO"/>
+        </w:rPr>
+      </w:pPr>
+    </w:p>
+    <w:p>
+      <w:pPr>
+        <w:pStyle w:val="ListParagraph"/>
+        <w:spacing w:after="0" w:line="240" w:lineRule="auto"/>
+        <w:ind w:left="1080" w:firstLine="360"/>
+        <w:rPr>
+          <w:rFonts w:ascii="Times New Roman" w:hAnsi="Times New Roman" w:cs="Times New Roman"/>
+          <w:sz w:val="24"/>
+          <w:szCs w:val="24"/>
+          <w:lang w:val="ro-RO"/>
+        </w:rPr>
+      </w:pPr>
+    </w:p>
+    <w:p>
+      <w:pPr>
+        <w:pStyle w:val="ListParagraph"/>
+        <w:spacing w:after="0" w:line="240" w:lineRule="auto"/>
+        <w:ind w:left="1080" w:firstLine="360"/>
+        <w:rPr>
+          <w:rFonts w:ascii="Times New Roman" w:hAnsi="Times New Roman" w:cs="Times New Roman"/>
+          <w:sz w:val="24"/>
+          <w:szCs w:val="24"/>
+          <w:lang w:val="ro-RO"/>
+        </w:rPr>
+      </w:pPr>
+    </w:p>
+    <w:p>
+      <w:pPr>
+        <w:pStyle w:val="ListParagraph"/>
+        <w:spacing w:after="0" w:line="240" w:lineRule="auto"/>
+        <w:ind w:left="1080" w:firstLine="360"/>
+        <w:rPr>
+          <w:rFonts w:ascii="Times New Roman" w:hAnsi="Times New Roman" w:cs="Times New Roman"/>
+          <w:sz w:val="24"/>
+          <w:szCs w:val="24"/>
+          <w:lang w:val="ro-RO"/>
+        </w:rPr>
+      </w:pPr>
+    </w:p>
+    <w:p>
+      <w:pPr>
+        <w:spacing w:after="0" w:line="240" w:lineRule="auto"/>
+        <w:jc w:val="both"/>
+        <w:rPr>
           <w:rFonts w:ascii="Times New Roman" w:eastAsia="Times New Roman" w:hAnsi="Times New Roman" w:cs="Times New Roman"/>
           <w:sz w:val="24"/>
           <w:szCs w:val="24"/>
         </w:rPr>
       </w:pPr>
+      <w:r>
+        <w:rPr>
+          <w:rFonts w:ascii="Arial" w:eastAsia="Times New Roman" w:hAnsi="Arial" w:cs="Arial"/>
+          <w:b/>
+          <w:bCs/>
+          <w:color w:val="9900FF"/>
+          <w:sz w:val="28"/>
+          <w:szCs w:val="28"/>
+        </w:rPr>
+        <w:t xml:space="preserve">5. </w:t>
+      </w:r>
+      <w:proofErr w:type="spellStart"/>
+      <w:r>
+        <w:rPr>
+          <w:rFonts w:ascii="Arial" w:eastAsia="Times New Roman" w:hAnsi="Arial" w:cs="Arial"/>
+          <w:b/>
+          <w:bCs/>
+          <w:color w:val="9900FF"/>
+          <w:sz w:val="28"/>
+          <w:szCs w:val="28"/>
+        </w:rPr>
+        <w:t>Rezultate</w:t>
+      </w:r>
+      <w:proofErr w:type="spellEnd"/>
+      <w:r>
+        <w:rPr>
+          <w:rFonts w:ascii="Arial" w:eastAsia="Times New Roman" w:hAnsi="Arial" w:cs="Arial"/>
+          <w:b/>
+          <w:bCs/>
+          <w:color w:val="9900FF"/>
+          <w:sz w:val="28"/>
+          <w:szCs w:val="28"/>
+        </w:rPr>
+        <w:t xml:space="preserve"> </w:t>
+      </w:r>
+      <w:proofErr w:type="spellStart"/>
+      <w:r>
+        <w:rPr>
+          <w:rFonts w:ascii="Arial" w:eastAsia="Times New Roman" w:hAnsi="Arial" w:cs="Arial"/>
+          <w:b/>
+          <w:bCs/>
+          <w:color w:val="9900FF"/>
+          <w:sz w:val="28"/>
+          <w:szCs w:val="28"/>
+        </w:rPr>
+        <w:t>și</w:t>
+      </w:r>
+      <w:proofErr w:type="spellEnd"/>
+      <w:r>
+        <w:rPr>
+          <w:rFonts w:ascii="Arial" w:eastAsia="Times New Roman" w:hAnsi="Arial" w:cs="Arial"/>
+          <w:b/>
+          <w:bCs/>
+          <w:color w:val="9900FF"/>
+          <w:sz w:val="28"/>
+          <w:szCs w:val="28"/>
+        </w:rPr>
+        <w:t xml:space="preserve"> </w:t>
+      </w:r>
+      <w:proofErr w:type="spellStart"/>
+      <w:r>
+        <w:rPr>
+          <w:rFonts w:ascii="Arial" w:eastAsia="Times New Roman" w:hAnsi="Arial" w:cs="Arial"/>
+          <w:b/>
+          <w:bCs/>
+          <w:color w:val="9900FF"/>
+          <w:sz w:val="28"/>
+          <w:szCs w:val="28"/>
+        </w:rPr>
+        <w:t>concluzii</w:t>
+      </w:r>
+      <w:proofErr w:type="spellEnd"/>
+    </w:p>
+    <w:p>
+      <w:pPr>
+        <w:spacing w:after="0" w:line="240" w:lineRule="auto"/>
+        <w:rPr>
+          <w:rFonts w:ascii="Times New Roman" w:eastAsia="Times New Roman" w:hAnsi="Times New Roman" w:cs="Times New Roman"/>
+          <w:sz w:val="24"/>
+          <w:szCs w:val="24"/>
+        </w:rPr>
+      </w:pPr>
+    </w:p>
+    <w:p>
+      <w:pPr>
+        <w:spacing w:after="0" w:line="240" w:lineRule="auto"/>
+        <w:ind w:firstLine="720"/>
+        <w:rPr>
+          <w:rFonts w:ascii="Times New Roman" w:hAnsi="Times New Roman" w:cs="Times New Roman"/>
+          <w:sz w:val="24"/>
+          <w:szCs w:val="24"/>
+          <w:lang w:val="ro-RO"/>
+        </w:rPr>
+      </w:pPr>
+      <w:r>
+        <w:rPr>
+          <w:rFonts w:ascii="Times New Roman" w:hAnsi="Times New Roman" w:cs="Times New Roman"/>
+          <w:sz w:val="24"/>
+          <w:szCs w:val="24"/>
+          <w:lang w:val="ro-RO"/>
+        </w:rPr>
+        <w:t xml:space="preserve">In cursul implementarii acestui proiect am fost nevoiti sa modificam cateva din planurile initiale: </w:t>
+      </w:r>
+    </w:p>
+    <w:p>
+      <w:pPr>
+        <w:pStyle w:val="ListParagraph"/>
+        <w:numPr>
+          <w:ilvl w:val="0"/>
+          <w:numId w:val="5"/>
+        </w:numPr>
+        <w:spacing w:after="0" w:line="240" w:lineRule="auto"/>
+        <w:rPr>
+          <w:rFonts w:ascii="Times New Roman" w:hAnsi="Times New Roman" w:cs="Times New Roman"/>
+          <w:sz w:val="24"/>
+          <w:szCs w:val="24"/>
+          <w:lang w:val="ro-RO"/>
+        </w:rPr>
+      </w:pPr>
+      <w:r>
+        <w:rPr>
+          <w:rFonts w:ascii="Times New Roman" w:hAnsi="Times New Roman" w:cs="Times New Roman"/>
+          <w:sz w:val="24"/>
+          <w:szCs w:val="24"/>
+          <w:lang w:val="ro-RO"/>
+        </w:rPr>
+        <w:t>Utilizatorul nu va mai putea sa trimita o provocare customizata catre un alt utilizator, acest lucru fiind prea greu de facut pentru situatia in care acel utilizator nu se afla in baza de date a aplicatiei. Astfel acea facilitate am inlocuit-o cu o invitatea in a instala jocul si de a-l juca.</w:t>
+      </w:r>
+    </w:p>
+    <w:p>
+      <w:pPr>
+        <w:pStyle w:val="ListParagraph"/>
+        <w:numPr>
+          <w:ilvl w:val="0"/>
+          <w:numId w:val="5"/>
+        </w:numPr>
+        <w:spacing w:after="0" w:line="240" w:lineRule="auto"/>
+        <w:rPr>
+          <w:rFonts w:ascii="Times New Roman" w:hAnsi="Times New Roman" w:cs="Times New Roman"/>
+          <w:sz w:val="24"/>
+          <w:szCs w:val="24"/>
+          <w:lang w:val="ro-RO"/>
+        </w:rPr>
+      </w:pPr>
+      <w:r>
+        <w:rPr>
+          <w:rFonts w:ascii="Times New Roman" w:hAnsi="Times New Roman" w:cs="Times New Roman"/>
+          <w:sz w:val="24"/>
+          <w:szCs w:val="24"/>
+          <w:lang w:val="ro-RO"/>
+        </w:rPr>
+        <w:t>De asemenea nu am mai vazut asa de mare importanta in a vedea obiectele gasite dupa ce e gata o runda de joaca, stocarea lor pe telefon intr-o zona temporara ar putea cauza probleme ale spatiului de stocare.</w:t>
+      </w:r>
+    </w:p>
+    <w:p>
+      <w:pPr>
+        <w:spacing w:after="0" w:line="240" w:lineRule="auto"/>
+        <w:ind w:firstLine="720"/>
+        <w:rPr>
+          <w:rFonts w:ascii="Times New Roman" w:hAnsi="Times New Roman" w:cs="Times New Roman"/>
+          <w:sz w:val="24"/>
+          <w:szCs w:val="24"/>
+          <w:lang w:val="ro-RO"/>
+        </w:rPr>
+      </w:pPr>
+      <w:r>
+        <w:rPr>
+          <w:rFonts w:ascii="Times New Roman" w:hAnsi="Times New Roman" w:cs="Times New Roman"/>
+          <w:sz w:val="24"/>
+          <w:szCs w:val="24"/>
+          <w:lang w:val="ro-RO"/>
+        </w:rPr>
+        <w:t xml:space="preserve">De asemenea am gasit si lucruri ce am vrea sa le adaugam in continuare: </w:t>
+      </w:r>
+    </w:p>
+    <w:p>
+      <w:pPr>
+        <w:pStyle w:val="ListParagraph"/>
+        <w:numPr>
+          <w:ilvl w:val="0"/>
+          <w:numId w:val="5"/>
+        </w:numPr>
+        <w:spacing w:after="0" w:line="240" w:lineRule="auto"/>
+        <w:rPr>
+          <w:rFonts w:ascii="Times New Roman" w:hAnsi="Times New Roman" w:cs="Times New Roman"/>
+          <w:sz w:val="24"/>
+          <w:szCs w:val="24"/>
+          <w:lang w:val="ro-RO"/>
+        </w:rPr>
+      </w:pPr>
+      <w:r>
+        <w:rPr>
+          <w:rFonts w:ascii="Times New Roman" w:hAnsi="Times New Roman" w:cs="Times New Roman"/>
+          <w:sz w:val="24"/>
+          <w:szCs w:val="24"/>
+          <w:lang w:val="ro-RO"/>
+        </w:rPr>
+        <w:t>In cazul clasamentelor sa le poti selecta printr-un spinner nu prin buton, dar si posibilitatea de a nu centra clasamentul pe utilizator</w:t>
+      </w:r>
+    </w:p>
+    <w:p>
+      <w:pPr>
+        <w:pStyle w:val="ListParagraph"/>
+        <w:numPr>
+          <w:ilvl w:val="0"/>
+          <w:numId w:val="5"/>
+        </w:numPr>
+        <w:spacing w:after="0" w:line="240" w:lineRule="auto"/>
+        <w:rPr>
+          <w:rFonts w:ascii="Times New Roman" w:hAnsi="Times New Roman" w:cs="Times New Roman"/>
+          <w:sz w:val="24"/>
+          <w:szCs w:val="24"/>
+          <w:lang w:val="ro-RO"/>
+        </w:rPr>
+      </w:pPr>
+      <w:r>
+        <w:rPr>
+          <w:rFonts w:ascii="Times New Roman" w:hAnsi="Times New Roman" w:cs="Times New Roman"/>
+          <w:sz w:val="24"/>
+          <w:szCs w:val="24"/>
+          <w:lang w:val="ro-RO"/>
+        </w:rPr>
+        <w:t>Imbunatatire la nivel grafic si vizual al aplicatiei, ea fiind intr-un stagiu Alpha</w:t>
+      </w:r>
+    </w:p>
+    <w:p>
+      <w:pPr>
+        <w:pStyle w:val="ListParagraph"/>
+        <w:numPr>
+          <w:ilvl w:val="0"/>
+          <w:numId w:val="5"/>
+        </w:numPr>
+        <w:spacing w:after="0" w:line="240" w:lineRule="auto"/>
+        <w:rPr>
+          <w:rFonts w:ascii="Times New Roman" w:hAnsi="Times New Roman" w:cs="Times New Roman"/>
+          <w:sz w:val="24"/>
+          <w:szCs w:val="24"/>
+          <w:lang w:val="ro-RO"/>
+        </w:rPr>
+      </w:pPr>
+      <w:r>
+        <w:rPr>
+          <w:rFonts w:ascii="Times New Roman" w:hAnsi="Times New Roman" w:cs="Times New Roman"/>
+          <w:sz w:val="24"/>
+          <w:szCs w:val="24"/>
+          <w:lang w:val="ro-RO"/>
+        </w:rPr>
+        <w:t>Eliminarea optiunii de a-ti schimba numele, acesta oricum este luat din Google Play Games in momentul crearii contului. Deoarece retinerea unui dictionar cu numele din Google Play Games si din al aplicatiei noastre ar crea un numar foarte mare de scrieri si citiri din FireBase, acesta fiind limitat la un numar de 50k pe zi. Odata cu eliminarea acestei facilitati va trebui introdus o metoda de update a numelui in cazul in care acesta e schimbat in Google Play Games.</w:t>
+      </w:r>
     </w:p>
     <w:sectPr>
-      <w:pgSz w:w="12240" w:h="15840"/>
+      <w:pgSz w:w="11906" w:h="16838" w:code="9"/>
       <w:pgMar w:top="1440" w:right="1440" w:bottom="1440" w:left="1440" w:header="720" w:footer="720" w:gutter="0"/>
       <w:cols w:space="720"/>
       <w:docGrid w:linePitch="360"/>
@@ -4924,8 +8684,157 @@
 </file>
 
 <file path=word/numbering.xml><?xml version="1.0" encoding="utf-8"?>
-<w:numbering xmlns:wpc="http://schemas.microsoft.com/office/word/2010/wordprocessingCanvas" xmlns:cx="http://schemas.microsoft.com/office/drawing/2014/chartex" xmlns:cx1="http://schemas.microsoft.com/office/drawing/2015/9/8/chartex" xmlns:mc="http://schemas.openxmlformats.org/markup-compatibility/2006" xmlns:o="urn:schemas-microsoft-com:office:office" xmlns:r="http://schemas.openxmlformats.org/officeDocument/2006/relationships" xmlns:m="http://schemas.openxmlformats.org/officeDocument/2006/math" xmlns:v="urn:schemas-microsoft-com:vml" xmlns:wp14="http://schemas.microsoft.com/office/word/2010/wordprocessingDrawing" xmlns:wp="http://schemas.openxmlformats.org/drawingml/2006/wordprocessingDrawing" xmlns:w10="urn:schemas-microsoft-com:office:word" xmlns:w="http://schemas.openxmlformats.org/wordprocessingml/2006/main" xmlns:w14="http://schemas.microsoft.com/office/word/2010/wordml" xmlns:w15="http://schemas.microsoft.com/office/word/2012/wordml" xmlns:w16se="http://schemas.microsoft.com/office/word/2015/wordml/symex" xmlns:wpg="http://schemas.microsoft.com/office/word/2010/wordprocessingGroup" xmlns:wpi="http://schemas.microsoft.com/office/word/2010/wordprocessingInk" xmlns:wne="http://schemas.microsoft.com/office/word/2006/wordml" xmlns:wps="http://schemas.microsoft.com/office/word/2010/wordprocessingShape" mc:Ignorable="w14 w15 w16se wp14">
+<w:numbering xmlns:wpc="http://schemas.microsoft.com/office/word/2010/wordprocessingCanvas" xmlns:cx="http://schemas.microsoft.com/office/drawing/2014/chartex" xmlns:cx1="http://schemas.microsoft.com/office/drawing/2015/9/8/chartex" xmlns:cx2="http://schemas.microsoft.com/office/drawing/2015/10/21/chartex" xmlns:cx3="http://schemas.microsoft.com/office/drawing/2016/5/9/chartex" xmlns:cx4="http://schemas.microsoft.com/office/drawing/2016/5/10/chartex" xmlns:cx5="http://schemas.microsoft.com/office/drawing/2016/5/11/chartex" xmlns:cx6="http://schemas.microsoft.com/office/drawing/2016/5/12/chartex" xmlns:cx7="http://schemas.microsoft.com/office/drawing/2016/5/13/chartex" xmlns:cx8="http://schemas.microsoft.com/office/drawing/2016/5/14/chartex" xmlns:mc="http://schemas.openxmlformats.org/markup-compatibility/2006" xmlns:aink="http://schemas.microsoft.com/office/drawing/2016/ink" xmlns:am3d="http://schemas.microsoft.com/office/drawing/2017/model3d" xmlns:o="urn:schemas-microsoft-com:office:office" xmlns:r="http://schemas.openxmlformats.org/officeDocument/2006/relationships" xmlns:m="http://schemas.openxmlformats.org/officeDocument/2006/math" xmlns:v="urn:schemas-microsoft-com:vml" xmlns:wp14="http://schemas.microsoft.com/office/word/2010/wordprocessingDrawing" xmlns:wp="http://schemas.openxmlformats.org/drawingml/2006/wordprocessingDrawing" xmlns:w10="urn:schemas-microsoft-com:office:word" xmlns:w="http://schemas.openxmlformats.org/wordprocessingml/2006/main" xmlns:w14="http://schemas.microsoft.com/office/word/2010/wordml" xmlns:w15="http://schemas.microsoft.com/office/word/2012/wordml" xmlns:w16cex="http://schemas.microsoft.com/office/word/2018/wordml/cex" xmlns:w16cid="http://schemas.microsoft.com/office/word/2016/wordml/cid" xmlns:w16="http://schemas.microsoft.com/office/word/2018/wordml" xmlns:w16se="http://schemas.microsoft.com/office/word/2015/wordml/symex" xmlns:wpg="http://schemas.microsoft.com/office/word/2010/wordprocessingGroup" xmlns:wpi="http://schemas.microsoft.com/office/word/2010/wordprocessingInk" xmlns:wne="http://schemas.microsoft.com/office/word/2006/wordml" xmlns:wps="http://schemas.microsoft.com/office/word/2010/wordprocessingShape" mc:Ignorable="w14 w15 w16se w16cid w16 w16cex wp14">
   <w:abstractNum w:abstractNumId="0" w15:restartNumberingAfterBreak="0">
+    <w:nsid w:val="459D6B9C"/>
+    <w:multiLevelType w:val="multilevel"/>
+    <w:tmpl w:val="15E2FB7C"/>
+    <w:lvl w:ilvl="0">
+      <w:start w:val="1"/>
+      <w:numFmt w:val="bullet"/>
+      <w:lvlText w:val=""/>
+      <w:lvlJc w:val="left"/>
+      <w:pPr>
+        <w:tabs>
+          <w:tab w:val="num" w:pos="720"/>
+        </w:tabs>
+        <w:ind w:left="720" w:hanging="360"/>
+      </w:pPr>
+      <w:rPr>
+        <w:rFonts w:ascii="Symbol" w:hAnsi="Symbol" w:hint="default"/>
+        <w:sz w:val="20"/>
+      </w:rPr>
+    </w:lvl>
+    <w:lvl w:ilvl="1">
+      <w:start w:val="1"/>
+      <w:numFmt w:val="bullet"/>
+      <w:lvlText w:val="o"/>
+      <w:lvlJc w:val="left"/>
+      <w:pPr>
+        <w:tabs>
+          <w:tab w:val="num" w:pos="1440"/>
+        </w:tabs>
+        <w:ind w:left="1440" w:hanging="360"/>
+      </w:pPr>
+      <w:rPr>
+        <w:rFonts w:ascii="Courier New" w:hAnsi="Courier New" w:hint="default"/>
+        <w:sz w:val="20"/>
+      </w:rPr>
+    </w:lvl>
+    <w:lvl w:ilvl="2" w:tentative="1">
+      <w:start w:val="1"/>
+      <w:numFmt w:val="bullet"/>
+      <w:lvlText w:val=""/>
+      <w:lvlJc w:val="left"/>
+      <w:pPr>
+        <w:tabs>
+          <w:tab w:val="num" w:pos="2160"/>
+        </w:tabs>
+        <w:ind w:left="2160" w:hanging="360"/>
+      </w:pPr>
+      <w:rPr>
+        <w:rFonts w:ascii="Wingdings" w:hAnsi="Wingdings" w:hint="default"/>
+        <w:sz w:val="20"/>
+      </w:rPr>
+    </w:lvl>
+    <w:lvl w:ilvl="3" w:tentative="1">
+      <w:start w:val="1"/>
+      <w:numFmt w:val="bullet"/>
+      <w:lvlText w:val=""/>
+      <w:lvlJc w:val="left"/>
+      <w:pPr>
+        <w:tabs>
+          <w:tab w:val="num" w:pos="2880"/>
+        </w:tabs>
+        <w:ind w:left="2880" w:hanging="360"/>
+      </w:pPr>
+      <w:rPr>
+        <w:rFonts w:ascii="Wingdings" w:hAnsi="Wingdings" w:hint="default"/>
+        <w:sz w:val="20"/>
+      </w:rPr>
+    </w:lvl>
+    <w:lvl w:ilvl="4" w:tentative="1">
+      <w:start w:val="1"/>
+      <w:numFmt w:val="bullet"/>
+      <w:lvlText w:val=""/>
+      <w:lvlJc w:val="left"/>
+      <w:pPr>
+        <w:tabs>
+          <w:tab w:val="num" w:pos="3600"/>
+        </w:tabs>
+        <w:ind w:left="3600" w:hanging="360"/>
+      </w:pPr>
+      <w:rPr>
+        <w:rFonts w:ascii="Wingdings" w:hAnsi="Wingdings" w:hint="default"/>
+        <w:sz w:val="20"/>
+      </w:rPr>
+    </w:lvl>
+    <w:lvl w:ilvl="5" w:tentative="1">
+      <w:start w:val="1"/>
+      <w:numFmt w:val="bullet"/>
+      <w:lvlText w:val=""/>
+      <w:lvlJc w:val="left"/>
+      <w:pPr>
+        <w:tabs>
+          <w:tab w:val="num" w:pos="4320"/>
+        </w:tabs>
+        <w:ind w:left="4320" w:hanging="360"/>
+      </w:pPr>
+      <w:rPr>
+        <w:rFonts w:ascii="Wingdings" w:hAnsi="Wingdings" w:hint="default"/>
+        <w:sz w:val="20"/>
+      </w:rPr>
+    </w:lvl>
+    <w:lvl w:ilvl="6" w:tentative="1">
+      <w:start w:val="1"/>
+      <w:numFmt w:val="bullet"/>
+      <w:lvlText w:val=""/>
+      <w:lvlJc w:val="left"/>
+      <w:pPr>
+        <w:tabs>
+          <w:tab w:val="num" w:pos="5040"/>
+        </w:tabs>
+        <w:ind w:left="5040" w:hanging="360"/>
+      </w:pPr>
+      <w:rPr>
+        <w:rFonts w:ascii="Wingdings" w:hAnsi="Wingdings" w:hint="default"/>
+        <w:sz w:val="20"/>
+      </w:rPr>
+    </w:lvl>
+    <w:lvl w:ilvl="7" w:tentative="1">
+      <w:start w:val="1"/>
+      <w:numFmt w:val="bullet"/>
+      <w:lvlText w:val=""/>
+      <w:lvlJc w:val="left"/>
+      <w:pPr>
+        <w:tabs>
+          <w:tab w:val="num" w:pos="5760"/>
+        </w:tabs>
+        <w:ind w:left="5760" w:hanging="360"/>
+      </w:pPr>
+      <w:rPr>
+        <w:rFonts w:ascii="Wingdings" w:hAnsi="Wingdings" w:hint="default"/>
+        <w:sz w:val="20"/>
+      </w:rPr>
+    </w:lvl>
+    <w:lvl w:ilvl="8" w:tentative="1">
+      <w:start w:val="1"/>
+      <w:numFmt w:val="bullet"/>
+      <w:lvlText w:val=""/>
+      <w:lvlJc w:val="left"/>
+      <w:pPr>
+        <w:tabs>
+          <w:tab w:val="num" w:pos="6480"/>
+        </w:tabs>
+        <w:ind w:left="6480" w:hanging="360"/>
+      </w:pPr>
+      <w:rPr>
+        <w:rFonts w:ascii="Wingdings" w:hAnsi="Wingdings" w:hint="default"/>
+        <w:sz w:val="20"/>
+      </w:rPr>
+    </w:lvl>
+  </w:abstractNum>
+  <w:abstractNum w:abstractNumId="1" w15:restartNumberingAfterBreak="0">
     <w:nsid w:val="4DA620C8"/>
     <w:multiLevelType w:val="hybridMultilevel"/>
     <w:tmpl w:val="E29896A8"/>
@@ -5014,14 +8923,377 @@
       </w:pPr>
     </w:lvl>
   </w:abstractNum>
+  <w:abstractNum w:abstractNumId="2" w15:restartNumberingAfterBreak="0">
+    <w:nsid w:val="734E3BF0"/>
+    <w:multiLevelType w:val="multilevel"/>
+    <w:tmpl w:val="5FC0C9D4"/>
+    <w:lvl w:ilvl="0">
+      <w:start w:val="1"/>
+      <w:numFmt w:val="bullet"/>
+      <w:lvlText w:val=""/>
+      <w:lvlJc w:val="left"/>
+      <w:pPr>
+        <w:tabs>
+          <w:tab w:val="num" w:pos="720"/>
+        </w:tabs>
+        <w:ind w:left="720" w:hanging="360"/>
+      </w:pPr>
+      <w:rPr>
+        <w:rFonts w:ascii="Symbol" w:hAnsi="Symbol" w:hint="default"/>
+        <w:sz w:val="20"/>
+      </w:rPr>
+    </w:lvl>
+    <w:lvl w:ilvl="1">
+      <w:start w:val="1"/>
+      <w:numFmt w:val="bullet"/>
+      <w:lvlText w:val="o"/>
+      <w:lvlJc w:val="left"/>
+      <w:pPr>
+        <w:tabs>
+          <w:tab w:val="num" w:pos="1440"/>
+        </w:tabs>
+        <w:ind w:left="1440" w:hanging="360"/>
+      </w:pPr>
+      <w:rPr>
+        <w:rFonts w:ascii="Courier New" w:hAnsi="Courier New" w:hint="default"/>
+        <w:sz w:val="20"/>
+      </w:rPr>
+    </w:lvl>
+    <w:lvl w:ilvl="2" w:tentative="1">
+      <w:start w:val="1"/>
+      <w:numFmt w:val="bullet"/>
+      <w:lvlText w:val=""/>
+      <w:lvlJc w:val="left"/>
+      <w:pPr>
+        <w:tabs>
+          <w:tab w:val="num" w:pos="2160"/>
+        </w:tabs>
+        <w:ind w:left="2160" w:hanging="360"/>
+      </w:pPr>
+      <w:rPr>
+        <w:rFonts w:ascii="Wingdings" w:hAnsi="Wingdings" w:hint="default"/>
+        <w:sz w:val="20"/>
+      </w:rPr>
+    </w:lvl>
+    <w:lvl w:ilvl="3" w:tentative="1">
+      <w:start w:val="1"/>
+      <w:numFmt w:val="bullet"/>
+      <w:lvlText w:val=""/>
+      <w:lvlJc w:val="left"/>
+      <w:pPr>
+        <w:tabs>
+          <w:tab w:val="num" w:pos="2880"/>
+        </w:tabs>
+        <w:ind w:left="2880" w:hanging="360"/>
+      </w:pPr>
+      <w:rPr>
+        <w:rFonts w:ascii="Wingdings" w:hAnsi="Wingdings" w:hint="default"/>
+        <w:sz w:val="20"/>
+      </w:rPr>
+    </w:lvl>
+    <w:lvl w:ilvl="4" w:tentative="1">
+      <w:start w:val="1"/>
+      <w:numFmt w:val="bullet"/>
+      <w:lvlText w:val=""/>
+      <w:lvlJc w:val="left"/>
+      <w:pPr>
+        <w:tabs>
+          <w:tab w:val="num" w:pos="3600"/>
+        </w:tabs>
+        <w:ind w:left="3600" w:hanging="360"/>
+      </w:pPr>
+      <w:rPr>
+        <w:rFonts w:ascii="Wingdings" w:hAnsi="Wingdings" w:hint="default"/>
+        <w:sz w:val="20"/>
+      </w:rPr>
+    </w:lvl>
+    <w:lvl w:ilvl="5" w:tentative="1">
+      <w:start w:val="1"/>
+      <w:numFmt w:val="bullet"/>
+      <w:lvlText w:val=""/>
+      <w:lvlJc w:val="left"/>
+      <w:pPr>
+        <w:tabs>
+          <w:tab w:val="num" w:pos="4320"/>
+        </w:tabs>
+        <w:ind w:left="4320" w:hanging="360"/>
+      </w:pPr>
+      <w:rPr>
+        <w:rFonts w:ascii="Wingdings" w:hAnsi="Wingdings" w:hint="default"/>
+        <w:sz w:val="20"/>
+      </w:rPr>
+    </w:lvl>
+    <w:lvl w:ilvl="6" w:tentative="1">
+      <w:start w:val="1"/>
+      <w:numFmt w:val="bullet"/>
+      <w:lvlText w:val=""/>
+      <w:lvlJc w:val="left"/>
+      <w:pPr>
+        <w:tabs>
+          <w:tab w:val="num" w:pos="5040"/>
+        </w:tabs>
+        <w:ind w:left="5040" w:hanging="360"/>
+      </w:pPr>
+      <w:rPr>
+        <w:rFonts w:ascii="Wingdings" w:hAnsi="Wingdings" w:hint="default"/>
+        <w:sz w:val="20"/>
+      </w:rPr>
+    </w:lvl>
+    <w:lvl w:ilvl="7" w:tentative="1">
+      <w:start w:val="1"/>
+      <w:numFmt w:val="bullet"/>
+      <w:lvlText w:val=""/>
+      <w:lvlJc w:val="left"/>
+      <w:pPr>
+        <w:tabs>
+          <w:tab w:val="num" w:pos="5760"/>
+        </w:tabs>
+        <w:ind w:left="5760" w:hanging="360"/>
+      </w:pPr>
+      <w:rPr>
+        <w:rFonts w:ascii="Wingdings" w:hAnsi="Wingdings" w:hint="default"/>
+        <w:sz w:val="20"/>
+      </w:rPr>
+    </w:lvl>
+    <w:lvl w:ilvl="8" w:tentative="1">
+      <w:start w:val="1"/>
+      <w:numFmt w:val="bullet"/>
+      <w:lvlText w:val=""/>
+      <w:lvlJc w:val="left"/>
+      <w:pPr>
+        <w:tabs>
+          <w:tab w:val="num" w:pos="6480"/>
+        </w:tabs>
+        <w:ind w:left="6480" w:hanging="360"/>
+      </w:pPr>
+      <w:rPr>
+        <w:rFonts w:ascii="Wingdings" w:hAnsi="Wingdings" w:hint="default"/>
+        <w:sz w:val="20"/>
+      </w:rPr>
+    </w:lvl>
+  </w:abstractNum>
+  <w:abstractNum w:abstractNumId="3" w15:restartNumberingAfterBreak="0">
+    <w:nsid w:val="735B3DE8"/>
+    <w:multiLevelType w:val="hybridMultilevel"/>
+    <w:tmpl w:val="7FC2A848"/>
+    <w:lvl w:ilvl="0" w:tplc="EA2AD2FA">
+      <w:start w:val="5"/>
+      <w:numFmt w:val="bullet"/>
+      <w:lvlText w:val="-"/>
+      <w:lvlJc w:val="left"/>
+      <w:pPr>
+        <w:ind w:left="1080" w:hanging="360"/>
+      </w:pPr>
+      <w:rPr>
+        <w:rFonts w:ascii="Times New Roman" w:eastAsiaTheme="minorEastAsia" w:hAnsi="Times New Roman" w:cs="Times New Roman" w:hint="default"/>
+      </w:rPr>
+    </w:lvl>
+    <w:lvl w:ilvl="1" w:tplc="04090003" w:tentative="1">
+      <w:start w:val="1"/>
+      <w:numFmt w:val="bullet"/>
+      <w:lvlText w:val="o"/>
+      <w:lvlJc w:val="left"/>
+      <w:pPr>
+        <w:ind w:left="1800" w:hanging="360"/>
+      </w:pPr>
+      <w:rPr>
+        <w:rFonts w:ascii="Courier New" w:hAnsi="Courier New" w:cs="Courier New" w:hint="default"/>
+      </w:rPr>
+    </w:lvl>
+    <w:lvl w:ilvl="2" w:tplc="04090005" w:tentative="1">
+      <w:start w:val="1"/>
+      <w:numFmt w:val="bullet"/>
+      <w:lvlText w:val=""/>
+      <w:lvlJc w:val="left"/>
+      <w:pPr>
+        <w:ind w:left="2520" w:hanging="360"/>
+      </w:pPr>
+      <w:rPr>
+        <w:rFonts w:ascii="Wingdings" w:hAnsi="Wingdings" w:hint="default"/>
+      </w:rPr>
+    </w:lvl>
+    <w:lvl w:ilvl="3" w:tplc="04090001" w:tentative="1">
+      <w:start w:val="1"/>
+      <w:numFmt w:val="bullet"/>
+      <w:lvlText w:val=""/>
+      <w:lvlJc w:val="left"/>
+      <w:pPr>
+        <w:ind w:left="3240" w:hanging="360"/>
+      </w:pPr>
+      <w:rPr>
+        <w:rFonts w:ascii="Symbol" w:hAnsi="Symbol" w:hint="default"/>
+      </w:rPr>
+    </w:lvl>
+    <w:lvl w:ilvl="4" w:tplc="04090003" w:tentative="1">
+      <w:start w:val="1"/>
+      <w:numFmt w:val="bullet"/>
+      <w:lvlText w:val="o"/>
+      <w:lvlJc w:val="left"/>
+      <w:pPr>
+        <w:ind w:left="3960" w:hanging="360"/>
+      </w:pPr>
+      <w:rPr>
+        <w:rFonts w:ascii="Courier New" w:hAnsi="Courier New" w:cs="Courier New" w:hint="default"/>
+      </w:rPr>
+    </w:lvl>
+    <w:lvl w:ilvl="5" w:tplc="04090005" w:tentative="1">
+      <w:start w:val="1"/>
+      <w:numFmt w:val="bullet"/>
+      <w:lvlText w:val=""/>
+      <w:lvlJc w:val="left"/>
+      <w:pPr>
+        <w:ind w:left="4680" w:hanging="360"/>
+      </w:pPr>
+      <w:rPr>
+        <w:rFonts w:ascii="Wingdings" w:hAnsi="Wingdings" w:hint="default"/>
+      </w:rPr>
+    </w:lvl>
+    <w:lvl w:ilvl="6" w:tplc="04090001" w:tentative="1">
+      <w:start w:val="1"/>
+      <w:numFmt w:val="bullet"/>
+      <w:lvlText w:val=""/>
+      <w:lvlJc w:val="left"/>
+      <w:pPr>
+        <w:ind w:left="5400" w:hanging="360"/>
+      </w:pPr>
+      <w:rPr>
+        <w:rFonts w:ascii="Symbol" w:hAnsi="Symbol" w:hint="default"/>
+      </w:rPr>
+    </w:lvl>
+    <w:lvl w:ilvl="7" w:tplc="04090003" w:tentative="1">
+      <w:start w:val="1"/>
+      <w:numFmt w:val="bullet"/>
+      <w:lvlText w:val="o"/>
+      <w:lvlJc w:val="left"/>
+      <w:pPr>
+        <w:ind w:left="6120" w:hanging="360"/>
+      </w:pPr>
+      <w:rPr>
+        <w:rFonts w:ascii="Courier New" w:hAnsi="Courier New" w:cs="Courier New" w:hint="default"/>
+      </w:rPr>
+    </w:lvl>
+    <w:lvl w:ilvl="8" w:tplc="04090005" w:tentative="1">
+      <w:start w:val="1"/>
+      <w:numFmt w:val="bullet"/>
+      <w:lvlText w:val=""/>
+      <w:lvlJc w:val="left"/>
+      <w:pPr>
+        <w:ind w:left="6840" w:hanging="360"/>
+      </w:pPr>
+      <w:rPr>
+        <w:rFonts w:ascii="Wingdings" w:hAnsi="Wingdings" w:hint="default"/>
+      </w:rPr>
+    </w:lvl>
+  </w:abstractNum>
+  <w:abstractNum w:abstractNumId="4" w15:restartNumberingAfterBreak="0">
+    <w:nsid w:val="78622485"/>
+    <w:multiLevelType w:val="hybridMultilevel"/>
+    <w:tmpl w:val="F59ADCB4"/>
+    <w:lvl w:ilvl="0" w:tplc="57EC74B0">
+      <w:start w:val="1"/>
+      <w:numFmt w:val="decimal"/>
+      <w:lvlText w:val="%1."/>
+      <w:lvlJc w:val="left"/>
+      <w:pPr>
+        <w:ind w:left="1080" w:hanging="360"/>
+      </w:pPr>
+      <w:rPr>
+        <w:rFonts w:hint="default"/>
+      </w:rPr>
+    </w:lvl>
+    <w:lvl w:ilvl="1" w:tplc="04090019" w:tentative="1">
+      <w:start w:val="1"/>
+      <w:numFmt w:val="lowerLetter"/>
+      <w:lvlText w:val="%2."/>
+      <w:lvlJc w:val="left"/>
+      <w:pPr>
+        <w:ind w:left="1800" w:hanging="360"/>
+      </w:pPr>
+    </w:lvl>
+    <w:lvl w:ilvl="2" w:tplc="0409001B" w:tentative="1">
+      <w:start w:val="1"/>
+      <w:numFmt w:val="lowerRoman"/>
+      <w:lvlText w:val="%3."/>
+      <w:lvlJc w:val="right"/>
+      <w:pPr>
+        <w:ind w:left="2520" w:hanging="180"/>
+      </w:pPr>
+    </w:lvl>
+    <w:lvl w:ilvl="3" w:tplc="0409000F" w:tentative="1">
+      <w:start w:val="1"/>
+      <w:numFmt w:val="decimal"/>
+      <w:lvlText w:val="%4."/>
+      <w:lvlJc w:val="left"/>
+      <w:pPr>
+        <w:ind w:left="3240" w:hanging="360"/>
+      </w:pPr>
+    </w:lvl>
+    <w:lvl w:ilvl="4" w:tplc="04090019" w:tentative="1">
+      <w:start w:val="1"/>
+      <w:numFmt w:val="lowerLetter"/>
+      <w:lvlText w:val="%5."/>
+      <w:lvlJc w:val="left"/>
+      <w:pPr>
+        <w:ind w:left="3960" w:hanging="360"/>
+      </w:pPr>
+    </w:lvl>
+    <w:lvl w:ilvl="5" w:tplc="0409001B" w:tentative="1">
+      <w:start w:val="1"/>
+      <w:numFmt w:val="lowerRoman"/>
+      <w:lvlText w:val="%6."/>
+      <w:lvlJc w:val="right"/>
+      <w:pPr>
+        <w:ind w:left="4680" w:hanging="180"/>
+      </w:pPr>
+    </w:lvl>
+    <w:lvl w:ilvl="6" w:tplc="0409000F" w:tentative="1">
+      <w:start w:val="1"/>
+      <w:numFmt w:val="decimal"/>
+      <w:lvlText w:val="%7."/>
+      <w:lvlJc w:val="left"/>
+      <w:pPr>
+        <w:ind w:left="5400" w:hanging="360"/>
+      </w:pPr>
+    </w:lvl>
+    <w:lvl w:ilvl="7" w:tplc="04090019" w:tentative="1">
+      <w:start w:val="1"/>
+      <w:numFmt w:val="lowerLetter"/>
+      <w:lvlText w:val="%8."/>
+      <w:lvlJc w:val="left"/>
+      <w:pPr>
+        <w:ind w:left="6120" w:hanging="360"/>
+      </w:pPr>
+    </w:lvl>
+    <w:lvl w:ilvl="8" w:tplc="0409001B" w:tentative="1">
+      <w:start w:val="1"/>
+      <w:numFmt w:val="lowerRoman"/>
+      <w:lvlText w:val="%9."/>
+      <w:lvlJc w:val="right"/>
+      <w:pPr>
+        <w:ind w:left="6840" w:hanging="180"/>
+      </w:pPr>
+    </w:lvl>
+  </w:abstractNum>
   <w:num w:numId="1">
+    <w:abstractNumId w:val="1"/>
+  </w:num>
+  <w:num w:numId="2">
     <w:abstractNumId w:val="0"/>
+  </w:num>
+  <w:num w:numId="3">
+    <w:abstractNumId w:val="4"/>
+  </w:num>
+  <w:num w:numId="4">
+    <w:abstractNumId w:val="2"/>
+  </w:num>
+  <w:num w:numId="5">
+    <w:abstractNumId w:val="3"/>
   </w:num>
 </w:numbering>
 </file>
 
 <file path=word/styles.xml><?xml version="1.0" encoding="utf-8"?>
-<w:styles xmlns:mc="http://schemas.openxmlformats.org/markup-compatibility/2006" xmlns:r="http://schemas.openxmlformats.org/officeDocument/2006/relationships" xmlns:w="http://schemas.openxmlformats.org/wordprocessingml/2006/main" xmlns:w14="http://schemas.microsoft.com/office/word/2010/wordml" xmlns:w15="http://schemas.microsoft.com/office/word/2012/wordml" xmlns:w16se="http://schemas.microsoft.com/office/word/2015/wordml/symex" mc:Ignorable="w14 w15 w16se">
+<w:styles xmlns:mc="http://schemas.openxmlformats.org/markup-compatibility/2006" xmlns:r="http://schemas.openxmlformats.org/officeDocument/2006/relationships" xmlns:w="http://schemas.openxmlformats.org/wordprocessingml/2006/main" xmlns:w14="http://schemas.microsoft.com/office/word/2010/wordml" xmlns:w15="http://schemas.microsoft.com/office/word/2012/wordml" xmlns:w16cex="http://schemas.microsoft.com/office/word/2018/wordml/cex" xmlns:w16cid="http://schemas.microsoft.com/office/word/2016/wordml/cid" xmlns:w16="http://schemas.microsoft.com/office/word/2018/wordml" xmlns:w16se="http://schemas.microsoft.com/office/word/2015/wordml/symex" mc:Ignorable="w14 w15 w16se w16cid w16 w16cex">
   <w:docDefaults>
     <w:rPrDefault>
       <w:rPr>
@@ -5037,7 +9309,7 @@
       </w:pPr>
     </w:pPrDefault>
   </w:docDefaults>
-  <w:latentStyles w:defLockedState="0" w:defUIPriority="99" w:defSemiHidden="0" w:defUnhideWhenUsed="0" w:defQFormat="0" w:count="371">
+  <w:latentStyles w:defLockedState="0" w:defUIPriority="99" w:defSemiHidden="0" w:defUnhideWhenUsed="0" w:defQFormat="0" w:count="376">
     <w:lsdException w:name="Normal" w:uiPriority="0" w:qFormat="1"/>
     <w:lsdException w:name="heading 1" w:uiPriority="9" w:qFormat="1"/>
     <w:lsdException w:name="heading 2" w:semiHidden="1" w:uiPriority="9" w:unhideWhenUsed="1" w:qFormat="1"/>
@@ -5143,7 +9415,6 @@
     <w:lsdException w:name="HTML Sample" w:semiHidden="1" w:unhideWhenUsed="1"/>
     <w:lsdException w:name="HTML Typewriter" w:semiHidden="1" w:unhideWhenUsed="1"/>
     <w:lsdException w:name="HTML Variable" w:semiHidden="1" w:unhideWhenUsed="1"/>
-    <w:lsdException w:name="Normal Table" w:semiHidden="1" w:unhideWhenUsed="1"/>
     <w:lsdException w:name="annotation subject" w:semiHidden="1" w:unhideWhenUsed="1"/>
     <w:lsdException w:name="No List" w:semiHidden="1" w:unhideWhenUsed="1"/>
     <w:lsdException w:name="Outline List 1" w:semiHidden="1" w:unhideWhenUsed="1"/>
@@ -5186,11 +9457,8 @@
     <w:lsdException w:name="Table Contemporary" w:semiHidden="1" w:unhideWhenUsed="1"/>
     <w:lsdException w:name="Table Elegant" w:semiHidden="1" w:unhideWhenUsed="1"/>
     <w:lsdException w:name="Table Professional" w:semiHidden="1" w:unhideWhenUsed="1"/>
-    <w:lsdException w:name="Table Subtle 1" w:semiHidden="1" w:unhideWhenUsed="1"/>
     <w:lsdException w:name="Table Subtle 2" w:semiHidden="1" w:unhideWhenUsed="1"/>
     <w:lsdException w:name="Table Web 1" w:semiHidden="1" w:unhideWhenUsed="1"/>
-    <w:lsdException w:name="Table Web 2" w:semiHidden="1" w:unhideWhenUsed="1"/>
-    <w:lsdException w:name="Table Web 3" w:semiHidden="1" w:unhideWhenUsed="1"/>
     <w:lsdException w:name="Balloon Text" w:semiHidden="1" w:unhideWhenUsed="1"/>
     <w:lsdException w:name="Table Grid" w:uiPriority="39"/>
     <w:lsdException w:name="Table Theme" w:semiHidden="1" w:unhideWhenUsed="1"/>
@@ -5409,6 +9677,11 @@
     <w:lsdException w:name="List Table 5 Dark Accent 6" w:uiPriority="50"/>
     <w:lsdException w:name="List Table 6 Colorful Accent 6" w:uiPriority="51"/>
     <w:lsdException w:name="List Table 7 Colorful Accent 6" w:uiPriority="52"/>
+    <w:lsdException w:name="Mention" w:semiHidden="1" w:unhideWhenUsed="1"/>
+    <w:lsdException w:name="Smart Hyperlink" w:semiHidden="1" w:unhideWhenUsed="1"/>
+    <w:lsdException w:name="Hashtag" w:semiHidden="1" w:unhideWhenUsed="1"/>
+    <w:lsdException w:name="Unresolved Mention" w:semiHidden="1" w:unhideWhenUsed="1"/>
+    <w:lsdException w:name="Smart Link" w:semiHidden="1" w:unhideWhenUsed="1"/>
   </w:latentStyles>
   <w:style w:type="paragraph" w:default="1" w:styleId="Normal">
     <w:name w:val="Normal"/>
@@ -6085,6 +10358,11 @@
       <w:szCs w:val="24"/>
     </w:rPr>
   </w:style>
+  <w:style w:type="character" w:customStyle="1" w:styleId="apple-tab-span">
+    <w:name w:val="apple-tab-span"/>
+    <w:basedOn w:val="DefaultParagraphFont"/>
+    <w:rsid w:val="00551203"/>
+  </w:style>
 </w:styles>
 </file>
 

</xml_diff>